<commit_message>
23138 - qulity - new reason - pfd
git-tfs-id: [https://tfs.omnicloud.local/tfs/cco%20program/]$/eCoaching_V2;C50569
</commit_message>
<xml_diff>
--- a/Design/DD/Web/CCO_eCoaching_Log_Review_Non_QualityNow_DD.docx
+++ b/Design/DD/Web/CCO_eCoaching_Log_Review_Non_QualityNow_DD.docx
@@ -115,23 +115,13 @@
         </w:rPr>
         <w:t xml:space="preserve">CCO </w:t>
       </w:r>
-      <w:proofErr w:type="spellStart"/>
       <w:r>
         <w:rPr>
           <w:rFonts w:ascii="Arial" w:hAnsi="Arial" w:cs="Arial"/>
           <w:sz w:val="32"/>
           <w:szCs w:val="32"/>
         </w:rPr>
-        <w:t>eCoaching</w:t>
-      </w:r>
-      <w:proofErr w:type="spellEnd"/>
-      <w:r>
-        <w:rPr>
-          <w:rFonts w:ascii="Arial" w:hAnsi="Arial" w:cs="Arial"/>
-          <w:sz w:val="32"/>
-          <w:szCs w:val="32"/>
-        </w:rPr>
-        <w:t xml:space="preserve"> </w:t>
+        <w:t xml:space="preserve">eCoaching </w:t>
       </w:r>
       <w:r>
         <w:rPr>
@@ -312,7 +302,7 @@
           </mc:Choice>
           <mc:Fallback>
             <w:pict>
-              <v:line w14:anchorId="4B642D67" id="Line 12" o:spid="_x0000_s1026" style="position:absolute;z-index:251657216;visibility:visible;mso-wrap-style:square;mso-width-percent:0;mso-height-percent:0;mso-wrap-distance-left:9pt;mso-wrap-distance-top:0;mso-wrap-distance-right:9pt;mso-wrap-distance-bottom:0;mso-position-horizontal:absolute;mso-position-horizontal-relative:text;mso-position-vertical:absolute;mso-position-vertical-relative:text;mso-width-percent:0;mso-height-percent:0;mso-width-relative:page;mso-height-relative:page" from="367.2pt,33.3pt" to="439.25pt,33.35pt" o:gfxdata="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" o:allowincell="f">
+              <v:line w14:anchorId="61FA5233" id="Line 12" o:spid="_x0000_s1026" style="position:absolute;z-index:251657216;visibility:visible;mso-wrap-style:square;mso-width-percent:0;mso-height-percent:0;mso-wrap-distance-left:9pt;mso-wrap-distance-top:0;mso-wrap-distance-right:9pt;mso-wrap-distance-bottom:0;mso-position-horizontal:absolute;mso-position-horizontal-relative:text;mso-position-vertical:absolute;mso-position-vertical-relative:text;mso-width-percent:0;mso-height-percent:0;mso-width-relative:page;mso-height-relative:page" from="367.2pt,33.3pt" to="439.25pt,33.35pt" o:gfxdata="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" o:allowincell="f">
                 <v:stroke startarrowwidth="narrow" startarrowlength="short" endarrowwidth="narrow" endarrowlength="short"/>
               </v:line>
             </w:pict>
@@ -400,7 +390,7 @@
           </mc:Choice>
           <mc:Fallback>
             <w:pict>
-              <v:line w14:anchorId="7900809D" id="Line 10" o:spid="_x0000_s1026" style="position:absolute;z-index:251655168;visibility:visible;mso-wrap-style:square;mso-width-percent:0;mso-height-percent:0;mso-wrap-distance-left:9pt;mso-wrap-distance-top:0;mso-wrap-distance-right:9pt;mso-wrap-distance-bottom:0;mso-position-horizontal:absolute;mso-position-horizontal-relative:text;mso-position-vertical:absolute;mso-position-vertical-relative:text;mso-width-percent:0;mso-height-percent:0;mso-width-relative:page;mso-height-relative:page" from="1in,33.3pt" to="266.45pt,33.35pt" o:gfxdata="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" o:allowincell="f">
+              <v:line w14:anchorId="432573D9" id="Line 10" o:spid="_x0000_s1026" style="position:absolute;z-index:251655168;visibility:visible;mso-wrap-style:square;mso-width-percent:0;mso-height-percent:0;mso-wrap-distance-left:9pt;mso-wrap-distance-top:0;mso-wrap-distance-right:9pt;mso-wrap-distance-bottom:0;mso-position-horizontal:absolute;mso-position-horizontal-relative:text;mso-position-vertical:absolute;mso-position-vertical-relative:text;mso-width-percent:0;mso-height-percent:0;mso-width-relative:page;mso-height-relative:page" from="1in,33.3pt" to="266.45pt,33.35pt" o:gfxdata="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" o:allowincell="f">
                 <v:stroke startarrowwidth="narrow" startarrowlength="short" endarrowwidth="narrow" endarrowlength="short"/>
               </v:line>
             </w:pict>
@@ -618,7 +608,7 @@
           </mc:Choice>
           <mc:Fallback>
             <w:pict>
-              <v:line w14:anchorId="33C6B0E6" id="Line 14" o:spid="_x0000_s1026" style="position:absolute;z-index:251659264;visibility:visible;mso-wrap-style:square;mso-width-percent:0;mso-height-percent:0;mso-wrap-distance-left:9pt;mso-wrap-distance-top:0;mso-wrap-distance-right:9pt;mso-wrap-distance-bottom:0;mso-position-horizontal:absolute;mso-position-horizontal-relative:text;mso-position-vertical:absolute;mso-position-vertical-relative:text;mso-width-percent:0;mso-height-percent:0;mso-width-relative:page;mso-height-relative:page" from="76.05pt,2pt" to="270.45pt,2pt" o:gfxdata="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" o:allowincell="f">
+              <v:line w14:anchorId="63EA9223" id="Line 14" o:spid="_x0000_s1026" style="position:absolute;z-index:251659264;visibility:visible;mso-wrap-style:square;mso-width-percent:0;mso-height-percent:0;mso-wrap-distance-left:9pt;mso-wrap-distance-top:0;mso-wrap-distance-right:9pt;mso-wrap-distance-bottom:0;mso-position-horizontal:absolute;mso-position-horizontal-relative:text;mso-position-vertical:absolute;mso-position-vertical-relative:text;mso-width-percent:0;mso-height-percent:0;mso-width-relative:page;mso-height-relative:page" from="76.05pt,2pt" to="270.45pt,2pt" o:gfxdata="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" o:allowincell="f">
                 <v:stroke startarrowwidth="narrow" startarrowlength="short" endarrowwidth="narrow" endarrowlength="short"/>
               </v:line>
             </w:pict>
@@ -1084,23 +1074,7 @@
                 <w:color w:val="000000"/>
                 <w:sz w:val="20"/>
               </w:rPr>
-              <w:t xml:space="preserve">TFS 12836 – </w:t>
-            </w:r>
-            <w:proofErr w:type="spellStart"/>
-            <w:r>
-              <w:rPr>
-                <w:color w:val="000000"/>
-                <w:sz w:val="20"/>
-              </w:rPr>
-              <w:t>OverTurned</w:t>
-            </w:r>
-            <w:proofErr w:type="spellEnd"/>
-            <w:r>
-              <w:rPr>
-                <w:color w:val="000000"/>
-                <w:sz w:val="20"/>
-              </w:rPr>
-              <w:t xml:space="preserve"> quality Appeal coaching log;</w:t>
+              <w:t>TFS 12836 – OverTurned quality Appeal coaching log;</w:t>
             </w:r>
           </w:p>
         </w:tc>
@@ -1635,17 +1609,8 @@
                 <w:color w:val="000000"/>
                 <w:sz w:val="20"/>
               </w:rPr>
-              <w:t xml:space="preserve">TFS 15232 – Attendance Policy </w:t>
-            </w:r>
-            <w:proofErr w:type="spellStart"/>
-            <w:r>
-              <w:rPr>
-                <w:color w:val="000000"/>
-                <w:sz w:val="20"/>
-              </w:rPr>
-              <w:t>Earnback</w:t>
-            </w:r>
-            <w:proofErr w:type="spellEnd"/>
+              <w:t>TFS 15232 – Attendance Policy Earnback</w:t>
+            </w:r>
           </w:p>
           <w:p>
             <w:pPr>
@@ -1732,17 +1697,8 @@
                 <w:color w:val="000000"/>
                 <w:sz w:val="20"/>
               </w:rPr>
-              <w:t xml:space="preserve">TFS 15232 – Attendance Policy </w:t>
-            </w:r>
-            <w:proofErr w:type="spellStart"/>
-            <w:r>
-              <w:rPr>
-                <w:color w:val="000000"/>
-                <w:sz w:val="20"/>
-              </w:rPr>
-              <w:t>Earnback</w:t>
-            </w:r>
-            <w:proofErr w:type="spellEnd"/>
+              <w:t>TFS 15232 – Attendance Policy Earnback</w:t>
+            </w:r>
           </w:p>
           <w:p>
             <w:pPr>
@@ -2336,39 +2292,7 @@
                 <w:color w:val="000000"/>
                 <w:sz w:val="20"/>
               </w:rPr>
-              <w:t xml:space="preserve">Updated performance scorecard </w:t>
-            </w:r>
-            <w:proofErr w:type="spellStart"/>
-            <w:r>
-              <w:rPr>
-                <w:color w:val="000000"/>
-                <w:sz w:val="20"/>
-              </w:rPr>
-              <w:t>url</w:t>
-            </w:r>
-            <w:proofErr w:type="spellEnd"/>
-            <w:r>
-              <w:rPr>
-                <w:color w:val="000000"/>
-                <w:sz w:val="20"/>
-              </w:rPr>
-              <w:t xml:space="preserve"> from </w:t>
-            </w:r>
-            <w:proofErr w:type="spellStart"/>
-            <w:r>
-              <w:rPr>
-                <w:color w:val="000000"/>
-                <w:sz w:val="20"/>
-              </w:rPr>
-              <w:t>vangent</w:t>
-            </w:r>
-            <w:proofErr w:type="spellEnd"/>
-            <w:r>
-              <w:rPr>
-                <w:color w:val="000000"/>
-                <w:sz w:val="20"/>
-              </w:rPr>
-              <w:t xml:space="preserve"> to current.</w:t>
+              <w:t>Updated performance scorecard url from vangent to current.</w:t>
             </w:r>
           </w:p>
         </w:tc>
@@ -2908,6 +2832,91 @@
                 <w:sz w:val="20"/>
               </w:rPr>
               <w:t>.docx”</w:t>
+            </w:r>
+          </w:p>
+        </w:tc>
+        <w:tc>
+          <w:tcPr>
+            <w:tcW w:w="2790" w:type="dxa"/>
+          </w:tcPr>
+          <w:p>
+            <w:pPr>
+              <w:pStyle w:val="hdr1"/>
+              <w:ind w:left="0"/>
+              <w:jc w:val="left"/>
+              <w:rPr>
+                <w:sz w:val="20"/>
+              </w:rPr>
+            </w:pPr>
+            <w:r>
+              <w:rPr>
+                <w:sz w:val="20"/>
+              </w:rPr>
+              <w:t>Lili Huang</w:t>
+            </w:r>
+          </w:p>
+        </w:tc>
+      </w:tr>
+      <w:tr>
+        <w:tc>
+          <w:tcPr>
+            <w:tcW w:w="1440" w:type="dxa"/>
+          </w:tcPr>
+          <w:p>
+            <w:pPr>
+              <w:pStyle w:val="hdr1"/>
+              <w:ind w:left="0"/>
+              <w:jc w:val="left"/>
+              <w:rPr>
+                <w:sz w:val="20"/>
+              </w:rPr>
+            </w:pPr>
+            <w:r>
+              <w:rPr>
+                <w:sz w:val="20"/>
+              </w:rPr>
+              <w:t>10/12/2021</w:t>
+            </w:r>
+          </w:p>
+        </w:tc>
+        <w:tc>
+          <w:tcPr>
+            <w:tcW w:w="5238" w:type="dxa"/>
+          </w:tcPr>
+          <w:p>
+            <w:pPr>
+              <w:pStyle w:val="hdr1"/>
+              <w:ind w:left="0"/>
+              <w:jc w:val="left"/>
+              <w:rPr>
+                <w:color w:val="000000"/>
+                <w:sz w:val="20"/>
+              </w:rPr>
+            </w:pPr>
+            <w:r>
+              <w:rPr>
+                <w:color w:val="000000"/>
+                <w:sz w:val="20"/>
+              </w:rPr>
+              <w:t>TFS 23137 – Quality – new coaching reason pfd and pfd date;</w:t>
+            </w:r>
+          </w:p>
+          <w:p>
+            <w:pPr>
+              <w:pStyle w:val="hdr1"/>
+              <w:ind w:left="0"/>
+              <w:jc w:val="left"/>
+              <w:rPr>
+                <w:color w:val="000000"/>
+                <w:sz w:val="20"/>
+              </w:rPr>
+            </w:pPr>
+            <w:r>
+              <w:rPr>
+                <w:color w:val="000000"/>
+                <w:sz w:val="20"/>
+              </w:rPr>
+              <w:t>Updated 3.1.5.</w:t>
             </w:r>
           </w:p>
         </w:tc>
@@ -7311,15 +7320,7 @@
         <w:ind w:left="1152"/>
       </w:pPr>
       <w:r>
-        <w:t xml:space="preserve">User has a role as “ECL” in </w:t>
-      </w:r>
-      <w:proofErr w:type="spellStart"/>
-      <w:r>
-        <w:t>Historical_Dashboard_ACL</w:t>
-      </w:r>
-      <w:proofErr w:type="spellEnd"/>
-      <w:r>
-        <w:t xml:space="preserve"> table</w:t>
+        <w:t>User has a role as “ECL” in Historical_Dashboard_ACL table</w:t>
       </w:r>
       <w:r>
         <w:t xml:space="preserve"> (for coaching logs only)</w:t>
@@ -7723,15 +7724,7 @@
         <w:ind w:left="1080"/>
       </w:pPr>
       <w:r>
-        <w:t xml:space="preserve">Else call stored procedure </w:t>
-      </w:r>
-      <w:proofErr w:type="spellStart"/>
-      <w:r>
-        <w:t>sp_SelectReviewFrom_Coaching_Log</w:t>
-      </w:r>
-      <w:proofErr w:type="spellEnd"/>
-      <w:r>
-        <w:t xml:space="preserve"> to get </w:t>
+        <w:t xml:space="preserve">Else call stored procedure sp_SelectReviewFrom_Coaching_Log to get </w:t>
       </w:r>
       <w:r>
         <w:t>log details</w:t>
@@ -7776,23 +7769,7 @@
         <w:t>;</w:t>
       </w:r>
       <w:r>
-        <w:t xml:space="preserve"> (_</w:t>
-      </w:r>
-      <w:proofErr w:type="spellStart"/>
-      <w:r>
-        <w:t>ViewCoachingLog.cshtml</w:t>
-      </w:r>
-      <w:proofErr w:type="spellEnd"/>
-      <w:r>
-        <w:t xml:space="preserve"> if coaching log; or _</w:t>
-      </w:r>
-      <w:proofErr w:type="spellStart"/>
-      <w:r>
-        <w:t>ViewWarningLog</w:t>
-      </w:r>
-      <w:proofErr w:type="spellEnd"/>
-      <w:r>
-        <w:t xml:space="preserve"> otherwise)</w:t>
+        <w:t xml:space="preserve"> (_ViewCoachingLog.cshtml if coaching log; or _ViewWarningLog otherwise)</w:t>
       </w:r>
     </w:p>
     <w:p>
@@ -8310,20 +8287,13 @@
       <w:r>
         <w:t>_</w:t>
       </w:r>
-      <w:proofErr w:type="spellStart"/>
       <w:r>
         <w:t>ReviewCoachingHome.cshtml</w:t>
       </w:r>
-      <w:proofErr w:type="spellEnd"/>
-      <w:r>
-        <w:t>, _</w:t>
-      </w:r>
-      <w:proofErr w:type="spellStart"/>
-      <w:r>
-        <w:t>ViewWarningLog.cshtml</w:t>
+      <w:r>
+        <w:t>, _ViewWarningLog.cshtml</w:t>
       </w:r>
       <w:bookmarkEnd w:id="3"/>
-      <w:proofErr w:type="spellEnd"/>
     </w:p>
     <w:p>
       <w:pPr>
@@ -8353,14 +8323,12 @@
       <w:r>
         <w:t>_</w:t>
       </w:r>
-      <w:proofErr w:type="spellStart"/>
       <w:r>
         <w:t>AcknowledgeCoaching</w:t>
       </w:r>
       <w:r>
         <w:t>.cshtml</w:t>
       </w:r>
-      <w:proofErr w:type="spellEnd"/>
     </w:p>
     <w:p>
       <w:pPr>
@@ -8370,13 +8338,8 @@
         <w:ind w:left="2088" w:firstLine="72"/>
       </w:pPr>
       <w:r>
-        <w:t>_</w:t>
-      </w:r>
-      <w:proofErr w:type="spellStart"/>
-      <w:r>
-        <w:t>ConfirmReviewShortCalls.cshtml</w:t>
-      </w:r>
-      <w:proofErr w:type="spellEnd"/>
+        <w:t>_ConfirmReviewShortCalls.cshtml</w:t>
+      </w:r>
     </w:p>
     <w:p>
       <w:pPr>
@@ -8386,13 +8349,8 @@
         <w:ind w:left="2088" w:firstLine="72"/>
       </w:pPr>
       <w:r>
-        <w:t>_</w:t>
-      </w:r>
-      <w:proofErr w:type="spellStart"/>
-      <w:r>
-        <w:t>EmployeeReivewInfo.cshtml</w:t>
-      </w:r>
-      <w:proofErr w:type="spellEnd"/>
+        <w:t>_EmployeeReivewInfo.cshtml</w:t>
+      </w:r>
     </w:p>
     <w:p>
       <w:pPr>
@@ -8402,13 +8360,8 @@
         <w:ind w:left="2088" w:firstLine="72"/>
       </w:pPr>
       <w:r>
-        <w:t>_</w:t>
-      </w:r>
-      <w:proofErr w:type="spellStart"/>
-      <w:r>
-        <w:t>Error.cshtml</w:t>
-      </w:r>
-      <w:proofErr w:type="spellEnd"/>
+        <w:t>_Error.cshtml</w:t>
+      </w:r>
     </w:p>
     <w:p>
       <w:pPr>
@@ -8418,13 +8371,8 @@
         <w:ind w:left="2088" w:firstLine="72"/>
       </w:pPr>
       <w:r>
-        <w:t>_</w:t>
-      </w:r>
-      <w:proofErr w:type="spellStart"/>
-      <w:r>
-        <w:t>ManagerReviewInfo.cshtml</w:t>
-      </w:r>
-      <w:proofErr w:type="spellEnd"/>
+        <w:t>_ManagerReviewInfo.cshtml</w:t>
+      </w:r>
     </w:p>
     <w:p>
       <w:pPr>
@@ -8434,13 +8382,8 @@
         <w:ind w:left="2088" w:firstLine="72"/>
       </w:pPr>
       <w:r>
-        <w:t>_</w:t>
-      </w:r>
-      <w:proofErr w:type="spellStart"/>
-      <w:r>
-        <w:t>Reasons.cshtml</w:t>
-      </w:r>
-      <w:proofErr w:type="spellEnd"/>
+        <w:t>_Reasons.cshtml</w:t>
+      </w:r>
     </w:p>
     <w:p>
       <w:pPr>
@@ -8450,16 +8393,11 @@
         <w:ind w:left="2088" w:firstLine="72"/>
       </w:pPr>
       <w:r>
-        <w:t>_</w:t>
-      </w:r>
-      <w:proofErr w:type="spellStart"/>
-      <w:r>
-        <w:t>ReviewCoaching</w:t>
+        <w:t>_ReviewCoaching</w:t>
       </w:r>
       <w:r>
         <w:t>.cshtml</w:t>
       </w:r>
-      <w:proofErr w:type="spellEnd"/>
     </w:p>
     <w:p>
       <w:pPr>
@@ -8469,13 +8407,8 @@
         <w:ind w:left="2088" w:firstLine="72"/>
       </w:pPr>
       <w:r>
-        <w:t>_</w:t>
-      </w:r>
-      <w:proofErr w:type="spellStart"/>
-      <w:r>
-        <w:t>ReviewCoachingCse.cshtml</w:t>
-      </w:r>
-      <w:proofErr w:type="spellEnd"/>
+        <w:t>_ReviewCoachingCse.cshtml</w:t>
+      </w:r>
     </w:p>
     <w:p>
       <w:pPr>
@@ -8485,13 +8418,8 @@
         <w:ind w:left="2088" w:firstLine="72"/>
       </w:pPr>
       <w:r>
-        <w:t>_</w:t>
-      </w:r>
-      <w:proofErr w:type="spellStart"/>
-      <w:r>
-        <w:t>ReviewCoachingHome.cshtml</w:t>
-      </w:r>
-      <w:proofErr w:type="spellEnd"/>
+        <w:t>_ReviewCoachingHome.cshtml</w:t>
+      </w:r>
     </w:p>
     <w:p>
       <w:pPr>
@@ -8501,13 +8429,8 @@
         <w:ind w:left="2088" w:firstLine="72"/>
       </w:pPr>
       <w:r>
-        <w:t>_</w:t>
-      </w:r>
-      <w:proofErr w:type="spellStart"/>
-      <w:r>
-        <w:t>ReivewCoachingPending.cshtml</w:t>
-      </w:r>
-      <w:proofErr w:type="spellEnd"/>
+        <w:t>_ReivewCoachingPending.cshtml</w:t>
+      </w:r>
     </w:p>
     <w:p>
       <w:pPr>
@@ -8517,13 +8440,8 @@
         <w:ind w:left="2088" w:firstLine="72"/>
       </w:pPr>
       <w:r>
-        <w:t>_</w:t>
-      </w:r>
-      <w:proofErr w:type="spellStart"/>
-      <w:r>
-        <w:t>ReviewCoachingResearch.cshtml</w:t>
-      </w:r>
-      <w:proofErr w:type="spellEnd"/>
+        <w:t>_ReviewCoachingResearch.cshtml</w:t>
+      </w:r>
     </w:p>
     <w:p>
       <w:pPr>
@@ -8533,16 +8451,11 @@
         <w:ind w:left="2088" w:firstLine="72"/>
       </w:pPr>
       <w:r>
-        <w:t>_</w:t>
-      </w:r>
-      <w:proofErr w:type="spellStart"/>
-      <w:r>
-        <w:t>ReviewInfo.cshtml</w:t>
+        <w:t>_ReviewInfo.cshtml</w:t>
       </w:r>
       <w:r>
         <w:t>_ReviewShortCalls.cshtml</w:t>
       </w:r>
-      <w:proofErr w:type="spellEnd"/>
     </w:p>
     <w:p>
       <w:pPr>
@@ -8552,13 +8465,8 @@
         <w:ind w:left="2088" w:firstLine="72"/>
       </w:pPr>
       <w:r>
-        <w:t>_</w:t>
-      </w:r>
-      <w:proofErr w:type="spellStart"/>
-      <w:r>
-        <w:t>Scorecards.xhtml</w:t>
-      </w:r>
-      <w:proofErr w:type="spellEnd"/>
+        <w:t>_Scorecards.xhtml</w:t>
+      </w:r>
     </w:p>
     <w:p>
       <w:pPr>
@@ -8568,13 +8476,8 @@
         <w:ind w:left="2088" w:firstLine="72"/>
       </w:pPr>
       <w:r>
-        <w:t>_</w:t>
-      </w:r>
-      <w:proofErr w:type="spellStart"/>
-      <w:r>
-        <w:t>ShortCalls.cshtml</w:t>
-      </w:r>
-      <w:proofErr w:type="spellEnd"/>
+        <w:t>_ShortCalls.cshtml</w:t>
+      </w:r>
     </w:p>
     <w:p>
       <w:pPr>
@@ -8584,13 +8487,8 @@
         <w:ind w:left="2088" w:firstLine="72"/>
       </w:pPr>
       <w:r>
-        <w:t>_</w:t>
-      </w:r>
-      <w:proofErr w:type="spellStart"/>
-      <w:r>
-        <w:t>SupervisorReviewInfo.cshtml</w:t>
-      </w:r>
-      <w:proofErr w:type="spellEnd"/>
+        <w:t>_SupervisorReviewInfo.cshtml</w:t>
+      </w:r>
     </w:p>
     <w:p>
       <w:pPr>
@@ -8600,13 +8498,8 @@
         <w:ind w:left="2088" w:firstLine="72"/>
       </w:pPr>
       <w:r>
-        <w:t>_</w:t>
-      </w:r>
-      <w:proofErr w:type="spellStart"/>
-      <w:r>
-        <w:t>Unauthorized.cshtml</w:t>
-      </w:r>
-      <w:proofErr w:type="spellEnd"/>
+        <w:t>_Unauthorized.cshtml</w:t>
+      </w:r>
     </w:p>
     <w:p>
       <w:pPr>
@@ -8616,11 +8509,7 @@
         <w:ind w:left="2088" w:firstLine="72"/>
       </w:pPr>
       <w:r>
-        <w:t>_</w:t>
-      </w:r>
-      <w:proofErr w:type="spellStart"/>
-      <w:r>
-        <w:t>ViewCoaching</w:t>
+        <w:t>_ViewCoaching</w:t>
       </w:r>
       <w:r>
         <w:t>Log</w:t>
@@ -8628,7 +8517,6 @@
       <w:r>
         <w:t>.cshtml</w:t>
       </w:r>
-      <w:proofErr w:type="spellEnd"/>
     </w:p>
     <w:p>
       <w:pPr>
@@ -8638,11 +8526,7 @@
         <w:ind w:left="2088" w:firstLine="72"/>
       </w:pPr>
       <w:r>
-        <w:t>_</w:t>
-      </w:r>
-      <w:proofErr w:type="spellStart"/>
-      <w:r>
-        <w:t>ViewWarning</w:t>
+        <w:t>_ViewWarning</w:t>
       </w:r>
       <w:r>
         <w:t>Log</w:t>
@@ -8650,7 +8534,6 @@
       <w:r>
         <w:t>.cshtml</w:t>
       </w:r>
-      <w:proofErr w:type="spellEnd"/>
     </w:p>
     <w:p>
       <w:pPr>
@@ -8704,13 +8587,8 @@
         <w:tab/>
       </w:r>
       <w:r>
-        <w:t>Views\Shared\_</w:t>
-      </w:r>
-      <w:proofErr w:type="spellStart"/>
-      <w:r>
-        <w:t>Layoutcshtml</w:t>
-      </w:r>
-      <w:proofErr w:type="spellEnd"/>
+        <w:t>Views\Shared\_Layoutcshtml</w:t>
+      </w:r>
     </w:p>
     <w:p>
       <w:pPr>
@@ -9441,7 +9319,6 @@
         </w:rPr>
         <w:t xml:space="preserve">Review - Acknowledge Pending Form (editable) – User is the </w:t>
       </w:r>
-      <w:proofErr w:type="spellStart"/>
       <w:r>
         <w:rPr>
           <w:b/>
@@ -9454,7 +9331,6 @@
         </w:rPr>
         <w:t>opportunity</w:t>
       </w:r>
-      <w:proofErr w:type="spellEnd"/>
       <w:r>
         <w:rPr>
           <w:b/>
@@ -9550,21 +9426,7 @@
         <w:rPr>
           <w:b/>
         </w:rPr>
-        <w:t>Review – Acknowledge Pending Form (editable) – User is the supervisor, and the log is OTA (</w:t>
-      </w:r>
-      <w:proofErr w:type="spellStart"/>
-      <w:r>
-        <w:rPr>
-          <w:b/>
-        </w:rPr>
-        <w:t>OverTurned</w:t>
-      </w:r>
-      <w:proofErr w:type="spellEnd"/>
-      <w:r>
-        <w:rPr>
-          <w:b/>
-        </w:rPr>
-        <w:t xml:space="preserve"> Appeal):</w:t>
+        <w:t>Review – Acknowledge Pending Form (editable) – User is the supervisor, and the log is OTA (OverTurned Appeal):</w:t>
       </w:r>
     </w:p>
     <w:p>
@@ -12238,28 +12100,20 @@
               <w:rPr>
                 <w:b/>
               </w:rPr>
-              <w:t xml:space="preserve"> - _</w:t>
-            </w:r>
-            <w:proofErr w:type="spellStart"/>
+              <w:t xml:space="preserve"> - _Coaching</w:t>
+            </w:r>
             <w:r>
               <w:rPr>
                 <w:b/>
               </w:rPr>
-              <w:t>Coaching</w:t>
+              <w:t>Log</w:t>
             </w:r>
             <w:r>
               <w:rPr>
                 <w:b/>
               </w:rPr>
-              <w:t>Log</w:t>
-            </w:r>
-            <w:r>
-              <w:rPr>
-                <w:b/>
-              </w:rPr>
               <w:t>Info.cshtml</w:t>
             </w:r>
-            <w:proofErr w:type="spellEnd"/>
             <w:r>
               <w:rPr>
                 <w:b/>
@@ -12403,11 +12257,9 @@
               <w:pStyle w:val="NormalTableText"/>
               <w:jc w:val="center"/>
             </w:pPr>
-            <w:proofErr w:type="spellStart"/>
             <w:r>
               <w:t>Coaching_Log</w:t>
             </w:r>
-            <w:proofErr w:type="spellEnd"/>
           </w:p>
         </w:tc>
         <w:tc>
@@ -12561,11 +12413,9 @@
               <w:pStyle w:val="NormalTableText"/>
               <w:jc w:val="center"/>
             </w:pPr>
-            <w:proofErr w:type="spellStart"/>
             <w:r>
               <w:t>Coaching_Log</w:t>
             </w:r>
-            <w:proofErr w:type="spellEnd"/>
           </w:p>
         </w:tc>
         <w:tc>
@@ -12719,11 +12569,9 @@
               <w:pStyle w:val="NormalTableText"/>
               <w:jc w:val="center"/>
             </w:pPr>
-            <w:proofErr w:type="spellStart"/>
             <w:r>
               <w:t>Coaching_Log</w:t>
             </w:r>
-            <w:proofErr w:type="spellEnd"/>
           </w:p>
         </w:tc>
         <w:tc>
@@ -12878,11 +12726,9 @@
               <w:pStyle w:val="NormalTableText"/>
               <w:jc w:val="center"/>
             </w:pPr>
-            <w:proofErr w:type="spellStart"/>
             <w:r>
               <w:t>Coaching_Log</w:t>
             </w:r>
-            <w:proofErr w:type="spellEnd"/>
           </w:p>
         </w:tc>
         <w:tc>
@@ -13042,11 +12888,9 @@
               <w:pStyle w:val="NormalTableText"/>
               <w:jc w:val="center"/>
             </w:pPr>
-            <w:proofErr w:type="spellStart"/>
             <w:r>
               <w:t>Coaching_Log</w:t>
             </w:r>
-            <w:proofErr w:type="spellEnd"/>
           </w:p>
         </w:tc>
         <w:tc>
@@ -13206,11 +13050,9 @@
               <w:pStyle w:val="NormalTableText"/>
               <w:jc w:val="center"/>
             </w:pPr>
-            <w:proofErr w:type="spellStart"/>
             <w:r>
               <w:t>Coaching_Log</w:t>
             </w:r>
-            <w:proofErr w:type="spellEnd"/>
           </w:p>
         </w:tc>
         <w:tc>
@@ -13249,7 +13091,7 @@
               <w:jc w:val="center"/>
             </w:pPr>
             <w:r>
-              <w:t>Label</w:t>
+              <w:t>Text</w:t>
             </w:r>
           </w:p>
         </w:tc>
@@ -13269,7 +13111,7 @@
               <w:pStyle w:val="NormalTableText"/>
             </w:pPr>
             <w:r>
-              <w:t>Source:</w:t>
+              <w:t>PFD Completed Date:</w:t>
             </w:r>
           </w:p>
         </w:tc>
@@ -13307,6 +13149,9 @@
               <w:pStyle w:val="NormalTableText"/>
               <w:jc w:val="center"/>
             </w:pPr>
+            <w:r>
+              <w:t>Display if log reason is PFD.</w:t>
+            </w:r>
           </w:p>
         </w:tc>
       </w:tr>
@@ -13327,7 +13172,7 @@
               <w:jc w:val="center"/>
             </w:pPr>
             <w:r>
-              <w:t>Text</w:t>
+              <w:t>Label</w:t>
             </w:r>
           </w:p>
         </w:tc>
@@ -13346,6 +13191,9 @@
             <w:pPr>
               <w:pStyle w:val="NormalTableText"/>
             </w:pPr>
+            <w:r>
+              <w:t>Source:</w:t>
+            </w:r>
           </w:p>
         </w:tc>
         <w:tc>
@@ -13364,11 +13212,6 @@
               <w:pStyle w:val="NormalTableText"/>
               <w:jc w:val="center"/>
             </w:pPr>
-            <w:proofErr w:type="spellStart"/>
-            <w:r>
-              <w:t>Coaching_Log</w:t>
-            </w:r>
-            <w:proofErr w:type="spellEnd"/>
           </w:p>
         </w:tc>
         <w:tc>
@@ -13407,7 +13250,7 @@
               <w:jc w:val="center"/>
             </w:pPr>
             <w:r>
-              <w:t>Label</w:t>
+              <w:t>Text</w:t>
             </w:r>
           </w:p>
         </w:tc>
@@ -13426,9 +13269,6 @@
             <w:pPr>
               <w:pStyle w:val="NormalTableText"/>
             </w:pPr>
-            <w:r>
-              <w:t>Site:</w:t>
-            </w:r>
           </w:p>
         </w:tc>
         <w:tc>
@@ -13447,6 +13287,9 @@
               <w:pStyle w:val="NormalTableText"/>
               <w:jc w:val="center"/>
             </w:pPr>
+            <w:r>
+              <w:t>Coaching_Log</w:t>
+            </w:r>
           </w:p>
         </w:tc>
         <w:tc>
@@ -13485,10 +13328,7 @@
               <w:jc w:val="center"/>
             </w:pPr>
             <w:r>
-              <w:t>Text</w:t>
-            </w:r>
-            <w:r>
-              <w:t xml:space="preserve"> </w:t>
+              <w:t>Label</w:t>
             </w:r>
           </w:p>
         </w:tc>
@@ -13507,6 +13347,9 @@
             <w:pPr>
               <w:pStyle w:val="NormalTableText"/>
             </w:pPr>
+            <w:r>
+              <w:t>Site:</w:t>
+            </w:r>
           </w:p>
         </w:tc>
         <w:tc>
@@ -13525,22 +13368,6 @@
               <w:pStyle w:val="NormalTableText"/>
               <w:jc w:val="center"/>
             </w:pPr>
-            <w:proofErr w:type="spellStart"/>
-            <w:r>
-              <w:t>Coaching_Log</w:t>
-            </w:r>
-            <w:proofErr w:type="spellEnd"/>
-          </w:p>
-          <w:p>
-            <w:pPr>
-              <w:pStyle w:val="NormalTableText"/>
-              <w:jc w:val="center"/>
-            </w:pPr>
-            <w:proofErr w:type="spellStart"/>
-            <w:r>
-              <w:t>Dim_Site</w:t>
-            </w:r>
-            <w:proofErr w:type="spellEnd"/>
           </w:p>
         </w:tc>
         <w:tc>
@@ -13579,6 +13406,96 @@
               <w:jc w:val="center"/>
             </w:pPr>
             <w:r>
+              <w:t>Text</w:t>
+            </w:r>
+            <w:r>
+              <w:t xml:space="preserve"> </w:t>
+            </w:r>
+          </w:p>
+        </w:tc>
+        <w:tc>
+          <w:tcPr>
+            <w:tcW w:w="2268" w:type="dxa"/>
+            <w:tcBorders>
+              <w:top w:val="single" w:sz="4" w:space="0" w:color="auto"/>
+              <w:left w:val="single" w:sz="4" w:space="0" w:color="auto"/>
+              <w:bottom w:val="single" w:sz="4" w:space="0" w:color="auto"/>
+              <w:right w:val="single" w:sz="4" w:space="0" w:color="auto"/>
+            </w:tcBorders>
+            <w:shd w:val="clear" w:color="auto" w:fill="C6D9F1" w:themeFill="text2" w:themeFillTint="33"/>
+          </w:tcPr>
+          <w:p>
+            <w:pPr>
+              <w:pStyle w:val="NormalTableText"/>
+            </w:pPr>
+          </w:p>
+        </w:tc>
+        <w:tc>
+          <w:tcPr>
+            <w:tcW w:w="2160" w:type="dxa"/>
+            <w:tcBorders>
+              <w:top w:val="single" w:sz="4" w:space="0" w:color="auto"/>
+              <w:left w:val="single" w:sz="4" w:space="0" w:color="auto"/>
+              <w:bottom w:val="single" w:sz="4" w:space="0" w:color="auto"/>
+              <w:right w:val="single" w:sz="4" w:space="0" w:color="auto"/>
+            </w:tcBorders>
+            <w:shd w:val="clear" w:color="auto" w:fill="C6D9F1" w:themeFill="text2" w:themeFillTint="33"/>
+          </w:tcPr>
+          <w:p>
+            <w:pPr>
+              <w:pStyle w:val="NormalTableText"/>
+              <w:jc w:val="center"/>
+            </w:pPr>
+            <w:r>
+              <w:t>Coaching_Log</w:t>
+            </w:r>
+          </w:p>
+          <w:p>
+            <w:pPr>
+              <w:pStyle w:val="NormalTableText"/>
+              <w:jc w:val="center"/>
+            </w:pPr>
+            <w:r>
+              <w:t>Dim_Site</w:t>
+            </w:r>
+          </w:p>
+        </w:tc>
+        <w:tc>
+          <w:tcPr>
+            <w:tcW w:w="2970" w:type="dxa"/>
+            <w:tcBorders>
+              <w:top w:val="single" w:sz="4" w:space="0" w:color="auto"/>
+              <w:left w:val="single" w:sz="4" w:space="0" w:color="auto"/>
+              <w:bottom w:val="single" w:sz="4" w:space="0" w:color="auto"/>
+              <w:right w:val="single" w:sz="4" w:space="0" w:color="auto"/>
+            </w:tcBorders>
+            <w:shd w:val="clear" w:color="auto" w:fill="C6D9F1" w:themeFill="text2" w:themeFillTint="33"/>
+          </w:tcPr>
+          <w:p>
+            <w:pPr>
+              <w:pStyle w:val="NormalTableText"/>
+              <w:jc w:val="center"/>
+            </w:pPr>
+          </w:p>
+        </w:tc>
+      </w:tr>
+      <w:tr>
+        <w:tc>
+          <w:tcPr>
+            <w:tcW w:w="1152" w:type="dxa"/>
+            <w:tcBorders>
+              <w:top w:val="single" w:sz="4" w:space="0" w:color="auto"/>
+              <w:left w:val="single" w:sz="4" w:space="0" w:color="auto"/>
+              <w:bottom w:val="single" w:sz="4" w:space="0" w:color="auto"/>
+              <w:right w:val="single" w:sz="4" w:space="0" w:color="auto"/>
+            </w:tcBorders>
+            <w:shd w:val="clear" w:color="auto" w:fill="C6D9F1" w:themeFill="text2" w:themeFillTint="33"/>
+          </w:tcPr>
+          <w:p>
+            <w:pPr>
+              <w:jc w:val="center"/>
+            </w:pPr>
+            <w:r>
               <w:t>Label</w:t>
             </w:r>
           </w:p>
@@ -13638,13 +13555,8 @@
               <w:jc w:val="center"/>
             </w:pPr>
             <w:r>
-              <w:t xml:space="preserve">Display if from </w:t>
-            </w:r>
-            <w:proofErr w:type="spellStart"/>
-            <w:r>
-              <w:t>verint</w:t>
-            </w:r>
-            <w:proofErr w:type="spellEnd"/>
+              <w:t>Display if from verint</w:t>
+            </w:r>
           </w:p>
         </w:tc>
       </w:tr>
@@ -13702,11 +13614,9 @@
               <w:pStyle w:val="NormalTableText"/>
               <w:jc w:val="center"/>
             </w:pPr>
-            <w:proofErr w:type="spellStart"/>
             <w:r>
               <w:t>Coaching_Log</w:t>
             </w:r>
-            <w:proofErr w:type="spellEnd"/>
           </w:p>
         </w:tc>
         <w:tc>
@@ -13858,11 +13768,9 @@
               <w:pStyle w:val="NormalTableText"/>
               <w:jc w:val="center"/>
             </w:pPr>
-            <w:proofErr w:type="spellStart"/>
             <w:r>
               <w:t>Coaching_Log</w:t>
             </w:r>
-            <w:proofErr w:type="spellEnd"/>
           </w:p>
         </w:tc>
         <w:tc>
@@ -13940,11 +13848,9 @@
               <w:pStyle w:val="NormalTableText"/>
               <w:jc w:val="center"/>
             </w:pPr>
-            <w:proofErr w:type="spellStart"/>
             <w:r>
               <w:t>Coaching_Log</w:t>
             </w:r>
-            <w:proofErr w:type="spellEnd"/>
           </w:p>
         </w:tc>
         <w:tc>
@@ -14019,11 +13925,9 @@
               <w:pStyle w:val="NormalTableText"/>
               <w:jc w:val="center"/>
             </w:pPr>
-            <w:proofErr w:type="spellStart"/>
             <w:r>
               <w:t>Coaching_Log</w:t>
             </w:r>
-            <w:proofErr w:type="spellEnd"/>
           </w:p>
         </w:tc>
         <w:tc>
@@ -14081,13 +13985,8 @@
             <w:pPr>
               <w:pStyle w:val="NormalTableText"/>
             </w:pPr>
-            <w:proofErr w:type="spellStart"/>
-            <w:r>
-              <w:t>Avoke</w:t>
-            </w:r>
-            <w:proofErr w:type="spellEnd"/>
-            <w:r>
-              <w:t xml:space="preserve"> ID:</w:t>
+            <w:r>
+              <w:t>Avoke ID:</w:t>
             </w:r>
           </w:p>
         </w:tc>
@@ -14185,11 +14084,9 @@
               <w:pStyle w:val="NormalTableText"/>
               <w:jc w:val="center"/>
             </w:pPr>
-            <w:proofErr w:type="spellStart"/>
             <w:r>
               <w:t>Coaching_Log</w:t>
             </w:r>
-            <w:proofErr w:type="spellEnd"/>
           </w:p>
         </w:tc>
         <w:tc>
@@ -14346,11 +14243,9 @@
               <w:pStyle w:val="NormalTableText"/>
               <w:jc w:val="center"/>
             </w:pPr>
-            <w:proofErr w:type="spellStart"/>
             <w:r>
               <w:t>Coaching_Log</w:t>
             </w:r>
-            <w:proofErr w:type="spellEnd"/>
           </w:p>
         </w:tc>
         <w:tc>
@@ -14409,15 +14304,7 @@
               <w:pStyle w:val="NormalTableText"/>
             </w:pPr>
             <w:r>
-              <w:t xml:space="preserve">Universal </w:t>
-            </w:r>
-            <w:proofErr w:type="spellStart"/>
-            <w:r>
-              <w:t>CallID</w:t>
-            </w:r>
-            <w:proofErr w:type="spellEnd"/>
-            <w:r>
-              <w:t>:</w:t>
+              <w:t>Universal CallID:</w:t>
             </w:r>
           </w:p>
         </w:tc>
@@ -14515,11 +14402,9 @@
               <w:pStyle w:val="NormalTableText"/>
               <w:jc w:val="center"/>
             </w:pPr>
-            <w:proofErr w:type="spellStart"/>
             <w:r>
               <w:t>Coaching_Log</w:t>
             </w:r>
-            <w:proofErr w:type="spellEnd"/>
           </w:p>
         </w:tc>
         <w:tc>
@@ -14595,11 +14480,9 @@
               <w:pStyle w:val="NormalTableText"/>
               <w:jc w:val="center"/>
             </w:pPr>
-            <w:proofErr w:type="spellStart"/>
             <w:r>
               <w:t>Coaching_Log</w:t>
             </w:r>
-            <w:proofErr w:type="spellEnd"/>
           </w:p>
         </w:tc>
         <w:tc>
@@ -14753,11 +14636,9 @@
               <w:pStyle w:val="NormalTableText"/>
               <w:jc w:val="center"/>
             </w:pPr>
-            <w:proofErr w:type="spellStart"/>
             <w:r>
               <w:t>Coaching_Log</w:t>
             </w:r>
-            <w:proofErr w:type="spellEnd"/>
           </w:p>
         </w:tc>
         <w:tc>
@@ -14911,11 +14792,9 @@
               <w:pStyle w:val="NormalTableText"/>
               <w:jc w:val="center"/>
             </w:pPr>
-            <w:proofErr w:type="spellStart"/>
             <w:r>
               <w:t>Coaching_Log</w:t>
             </w:r>
-            <w:proofErr w:type="spellEnd"/>
           </w:p>
         </w:tc>
         <w:tc>
@@ -15069,11 +14948,9 @@
               <w:pStyle w:val="NormalTableText"/>
               <w:jc w:val="center"/>
             </w:pPr>
-            <w:proofErr w:type="spellStart"/>
             <w:r>
               <w:t>Coaching_Log</w:t>
             </w:r>
-            <w:proofErr w:type="spellEnd"/>
           </w:p>
         </w:tc>
         <w:tc>
@@ -15227,11 +15104,9 @@
               <w:pStyle w:val="NormalTableText"/>
               <w:jc w:val="center"/>
             </w:pPr>
-            <w:proofErr w:type="spellStart"/>
             <w:r>
               <w:t>Coaching_Log</w:t>
             </w:r>
-            <w:proofErr w:type="spellEnd"/>
           </w:p>
         </w:tc>
         <w:tc>
@@ -15385,11 +15260,9 @@
               <w:pStyle w:val="NormalTableText"/>
               <w:jc w:val="center"/>
             </w:pPr>
-            <w:proofErr w:type="spellStart"/>
             <w:r>
               <w:t>Coaching_Log</w:t>
             </w:r>
-            <w:proofErr w:type="spellEnd"/>
           </w:p>
         </w:tc>
         <w:tc>
@@ -15543,11 +15416,9 @@
               <w:pStyle w:val="NormalTableText"/>
               <w:jc w:val="center"/>
             </w:pPr>
-            <w:proofErr w:type="spellStart"/>
             <w:r>
               <w:t>Coaching_Log</w:t>
             </w:r>
-            <w:proofErr w:type="spellEnd"/>
           </w:p>
         </w:tc>
         <w:tc>
@@ -15862,15 +15733,7 @@
               <w:pStyle w:val="NormalTableText"/>
             </w:pPr>
             <w:r>
-              <w:t xml:space="preserve">Please do NOT include PII or PHI in the log </w:t>
-            </w:r>
-            <w:proofErr w:type="spellStart"/>
-            <w:r>
-              <w:t>entery</w:t>
-            </w:r>
-            <w:proofErr w:type="spellEnd"/>
-            <w:r>
-              <w:t xml:space="preserve">. </w:t>
+              <w:t xml:space="preserve">Please do NOT include PII or PHI in the log entery. </w:t>
             </w:r>
           </w:p>
         </w:tc>
@@ -16058,11 +15921,9 @@
               <w:pStyle w:val="NormalTableText"/>
               <w:jc w:val="center"/>
             </w:pPr>
-            <w:proofErr w:type="spellStart"/>
             <w:r>
               <w:t>Coaching_Log</w:t>
             </w:r>
-            <w:proofErr w:type="spellEnd"/>
           </w:p>
         </w:tc>
         <w:tc>
@@ -16232,7 +16093,14 @@
               <w:rPr>
                 <w:color w:val="548DD4" w:themeColor="text2" w:themeTint="99"/>
               </w:rPr>
-              <w:t>The CSR has multiple short calls that exceed the threshold. Please coach the behavior so the CSR has fewer short calls.</w:t>
+              <w:t xml:space="preserve">The CSR has multiple short calls that exceed the threshold. Please coach the behavior so the CSR has fewer short </w:t>
+            </w:r>
+            <w:r>
+              <w:rPr>
+                <w:color w:val="548DD4" w:themeColor="text2" w:themeTint="99"/>
+              </w:rPr>
+              <w:lastRenderedPageBreak/>
+              <w:t>calls.</w:t>
             </w:r>
           </w:p>
         </w:tc>
@@ -16290,7 +16158,6 @@
           </w:tcPr>
           <w:p>
             <w:r>
-              <w:lastRenderedPageBreak/>
               <w:t>Column Header</w:t>
             </w:r>
           </w:p>
@@ -16646,15 +16513,7 @@
               <w:jc w:val="center"/>
             </w:pPr>
             <w:r>
-              <w:t>Display “</w:t>
-            </w:r>
-            <w:proofErr w:type="spellStart"/>
-            <w:r>
-              <w:t>Maximu</w:t>
-            </w:r>
-            <w:proofErr w:type="spellEnd"/>
-            <w:r>
-              <w:t xml:space="preserve"> characters: 3000” for Supervisors.</w:t>
+              <w:t>Display “Maximu characters: 3000” for Supervisors.</w:t>
             </w:r>
           </w:p>
         </w:tc>
@@ -16878,13 +16737,8 @@
               <w:pStyle w:val="NormalTableText"/>
             </w:pPr>
             <w:r>
-              <w:t xml:space="preserve">Verint Id in </w:t>
-            </w:r>
-            <w:proofErr w:type="spellStart"/>
-            <w:r>
-              <w:t>db</w:t>
-            </w:r>
-            <w:proofErr w:type="spellEnd"/>
+              <w:t>Verint Id in db</w:t>
+            </w:r>
           </w:p>
         </w:tc>
         <w:tc>
@@ -17042,13 +16896,8 @@
               <w:pStyle w:val="NormalTableText"/>
             </w:pPr>
             <w:r>
-              <w:t xml:space="preserve">Yes or No in </w:t>
-            </w:r>
-            <w:proofErr w:type="spellStart"/>
-            <w:r>
-              <w:t>db</w:t>
-            </w:r>
-            <w:proofErr w:type="spellEnd"/>
+              <w:t>Yes or No in db</w:t>
+            </w:r>
           </w:p>
         </w:tc>
         <w:tc>
@@ -17320,13 +17169,8 @@
               <w:pStyle w:val="NormalTableText"/>
             </w:pPr>
             <w:r>
-              <w:t xml:space="preserve">Coaching Notes in </w:t>
-            </w:r>
-            <w:proofErr w:type="spellStart"/>
-            <w:r>
-              <w:t>db</w:t>
-            </w:r>
-            <w:proofErr w:type="spellEnd"/>
+              <w:t>Coaching Notes in db</w:t>
+            </w:r>
           </w:p>
         </w:tc>
         <w:tc>
@@ -17496,15 +17340,7 @@
               <w:pStyle w:val="NormalTableText"/>
             </w:pPr>
             <w:r>
-              <w:t xml:space="preserve">Yes or No in </w:t>
-            </w:r>
-            <w:proofErr w:type="spellStart"/>
-            <w:r>
-              <w:t>db</w:t>
-            </w:r>
-            <w:proofErr w:type="spellEnd"/>
-            <w:r>
-              <w:t xml:space="preserve"> </w:t>
+              <w:t xml:space="preserve">Yes or No in db </w:t>
             </w:r>
           </w:p>
         </w:tc>
@@ -18201,11 +18037,9 @@
               <w:pStyle w:val="NormalTableText"/>
               <w:jc w:val="center"/>
             </w:pPr>
-            <w:proofErr w:type="spellStart"/>
             <w:r>
               <w:t>Coaching_Log</w:t>
             </w:r>
-            <w:proofErr w:type="spellEnd"/>
           </w:p>
         </w:tc>
         <w:tc>
@@ -18362,11 +18196,9 @@
               <w:pStyle w:val="NormalTableText"/>
               <w:jc w:val="center"/>
             </w:pPr>
-            <w:proofErr w:type="spellStart"/>
             <w:r>
               <w:t>Coaching_Log</w:t>
             </w:r>
-            <w:proofErr w:type="spellEnd"/>
           </w:p>
         </w:tc>
         <w:tc>
@@ -18523,11 +18355,9 @@
               <w:pStyle w:val="NormalTableText"/>
               <w:jc w:val="center"/>
             </w:pPr>
-            <w:proofErr w:type="spellStart"/>
             <w:r>
               <w:t>Coaching_Log</w:t>
             </w:r>
-            <w:proofErr w:type="spellEnd"/>
           </w:p>
         </w:tc>
         <w:tc>
@@ -18662,11 +18492,9 @@
             <w:pPr>
               <w:pStyle w:val="NormalTableText"/>
             </w:pPr>
-            <w:proofErr w:type="spellStart"/>
             <w:r>
               <w:t>LogId</w:t>
             </w:r>
-            <w:proofErr w:type="spellEnd"/>
           </w:p>
         </w:tc>
         <w:tc>
@@ -18742,11 +18570,9 @@
             <w:pPr>
               <w:pStyle w:val="NormalTableText"/>
             </w:pPr>
-            <w:proofErr w:type="spellStart"/>
             <w:r>
               <w:t>IsAcknowledgeForm</w:t>
             </w:r>
-            <w:proofErr w:type="spellEnd"/>
           </w:p>
         </w:tc>
         <w:tc>
@@ -18862,15 +18688,7 @@
               <w:jc w:val="center"/>
             </w:pPr>
             <w:r>
-              <w:t>Display if log is reinforcement OR OTA (</w:t>
-            </w:r>
-            <w:proofErr w:type="spellStart"/>
-            <w:r>
-              <w:t>OverTurned</w:t>
-            </w:r>
-            <w:proofErr w:type="spellEnd"/>
-            <w:r>
-              <w:t xml:space="preserve"> Appeal)</w:t>
+              <w:t>Display if log is reinforcement OR OTA (OverTurned Appeal)</w:t>
             </w:r>
           </w:p>
         </w:tc>
@@ -18993,7 +18811,11 @@
               <w:pStyle w:val="NormalTableText"/>
             </w:pPr>
             <w:r>
-              <w:t>Check the box below to acknowledge the follow-up:</w:t>
+              <w:t>Check the box below to acknowledge the follow-</w:t>
+            </w:r>
+            <w:r>
+              <w:lastRenderedPageBreak/>
+              <w:t>up:</w:t>
             </w:r>
           </w:p>
         </w:tc>
@@ -19054,7 +18876,6 @@
               <w:jc w:val="center"/>
             </w:pPr>
             <w:r>
-              <w:lastRenderedPageBreak/>
               <w:t>Label</w:t>
             </w:r>
           </w:p>
@@ -19075,15 +18896,7 @@
               <w:pStyle w:val="NormalTableText"/>
             </w:pPr>
             <w:r>
-              <w:t xml:space="preserve">I have read and understand all the information provided on this </w:t>
-            </w:r>
-            <w:proofErr w:type="spellStart"/>
-            <w:r>
-              <w:t>eCoaching</w:t>
-            </w:r>
-            <w:proofErr w:type="spellEnd"/>
-            <w:r>
-              <w:t xml:space="preserve"> Log.</w:t>
+              <w:t>I have read and understand all the information provided on this eCoaching Log.</w:t>
             </w:r>
           </w:p>
         </w:tc>
@@ -19200,15 +19013,7 @@
               <w:jc w:val="center"/>
             </w:pPr>
             <w:r>
-              <w:t>Display if log is OTA (</w:t>
-            </w:r>
-            <w:proofErr w:type="spellStart"/>
-            <w:r>
-              <w:t>OverTurned</w:t>
-            </w:r>
-            <w:proofErr w:type="spellEnd"/>
-            <w:r>
-              <w:t xml:space="preserve"> Appeal)</w:t>
+              <w:t>Display if log is OTA (OverTurned Appeal)</w:t>
             </w:r>
           </w:p>
         </w:tc>
@@ -19507,11 +19312,9 @@
               <w:pStyle w:val="NormalTableText"/>
               <w:jc w:val="center"/>
             </w:pPr>
-            <w:proofErr w:type="spellStart"/>
             <w:r>
               <w:t>Reasons_By_ReportCode</w:t>
             </w:r>
-            <w:proofErr w:type="spellEnd"/>
           </w:p>
         </w:tc>
         <w:tc>
@@ -19646,13 +19449,8 @@
               <w:jc w:val="center"/>
             </w:pPr>
             <w:r>
-              <w:t xml:space="preserve">Input </w:t>
-            </w:r>
-            <w:proofErr w:type="spellStart"/>
-            <w:r>
-              <w:t>textarea</w:t>
-            </w:r>
-            <w:proofErr w:type="spellEnd"/>
+              <w:t>Input textarea</w:t>
+            </w:r>
           </w:p>
         </w:tc>
         <w:tc>
@@ -19784,15 +19582,7 @@
               <w:jc w:val="center"/>
             </w:pPr>
             <w:r>
-              <w:t>Display if OTA (</w:t>
-            </w:r>
-            <w:proofErr w:type="spellStart"/>
-            <w:r>
-              <w:t>OverTurned</w:t>
-            </w:r>
-            <w:proofErr w:type="spellEnd"/>
-            <w:r>
-              <w:t xml:space="preserve"> Appeal) log. </w:t>
+              <w:t xml:space="preserve">Display if OTA (OverTurned Appeal) log. </w:t>
             </w:r>
           </w:p>
         </w:tc>
@@ -19814,13 +19604,8 @@
               <w:jc w:val="center"/>
             </w:pPr>
             <w:r>
-              <w:t xml:space="preserve">Input </w:t>
-            </w:r>
-            <w:proofErr w:type="spellStart"/>
-            <w:r>
-              <w:t>textarea</w:t>
-            </w:r>
-            <w:proofErr w:type="spellEnd"/>
+              <w:t>Input textarea</w:t>
+            </w:r>
           </w:p>
         </w:tc>
         <w:tc>
@@ -20287,7 +20072,11 @@
               <w:jc w:val="center"/>
             </w:pPr>
             <w:r>
-              <w:t>Instruction text, see section “8. Instruction Text” for details.</w:t>
+              <w:t xml:space="preserve">Instruction text, see section “8. </w:t>
+            </w:r>
+            <w:r>
+              <w:lastRenderedPageBreak/>
+              <w:t>Instruction Text” for details.</w:t>
             </w:r>
           </w:p>
         </w:tc>
@@ -20329,11 +20118,9 @@
             <w:pPr>
               <w:pStyle w:val="NormalTableText"/>
             </w:pPr>
-            <w:proofErr w:type="spellStart"/>
             <w:r>
               <w:t>LogId</w:t>
             </w:r>
-            <w:proofErr w:type="spellEnd"/>
           </w:p>
         </w:tc>
         <w:tc>
@@ -20409,11 +20196,9 @@
             <w:pPr>
               <w:pStyle w:val="NormalTableText"/>
             </w:pPr>
-            <w:proofErr w:type="spellStart"/>
             <w:r>
               <w:t>FormName</w:t>
             </w:r>
-            <w:proofErr w:type="spellEnd"/>
           </w:p>
         </w:tc>
         <w:tc>
@@ -20489,11 +20274,9 @@
             <w:pPr>
               <w:pStyle w:val="NormalTableText"/>
             </w:pPr>
-            <w:proofErr w:type="spellStart"/>
             <w:r>
               <w:t>ModuleName</w:t>
             </w:r>
-            <w:proofErr w:type="spellEnd"/>
           </w:p>
         </w:tc>
         <w:tc>
@@ -20569,11 +20352,9 @@
             <w:pPr>
               <w:pStyle w:val="NormalTableText"/>
             </w:pPr>
-            <w:proofErr w:type="spellStart"/>
             <w:r>
               <w:t>StatusId</w:t>
             </w:r>
-            <w:proofErr w:type="spellEnd"/>
           </w:p>
         </w:tc>
         <w:tc>
@@ -20649,11 +20430,9 @@
             <w:pPr>
               <w:pStyle w:val="NormalTableText"/>
             </w:pPr>
-            <w:proofErr w:type="spellStart"/>
             <w:r>
               <w:t>SupervisorEmail</w:t>
             </w:r>
-            <w:proofErr w:type="spellEnd"/>
           </w:p>
         </w:tc>
         <w:tc>
@@ -20729,11 +20508,9 @@
             <w:pPr>
               <w:pStyle w:val="NormalTableText"/>
             </w:pPr>
-            <w:proofErr w:type="spellStart"/>
             <w:r>
               <w:t>ManagerEmail</w:t>
             </w:r>
-            <w:proofErr w:type="spellEnd"/>
           </w:p>
         </w:tc>
         <w:tc>
@@ -20809,11 +20586,9 @@
             <w:pPr>
               <w:pStyle w:val="NormalTableText"/>
             </w:pPr>
-            <w:proofErr w:type="spellStart"/>
             <w:r>
               <w:t>SupervisorEmpId</w:t>
             </w:r>
-            <w:proofErr w:type="spellEnd"/>
           </w:p>
         </w:tc>
         <w:tc>
@@ -20889,11 +20664,9 @@
             <w:pPr>
               <w:pStyle w:val="NormalTableText"/>
             </w:pPr>
-            <w:proofErr w:type="spellStart"/>
             <w:r>
               <w:t>ManagerEmpId</w:t>
             </w:r>
-            <w:proofErr w:type="spellEnd"/>
           </w:p>
         </w:tc>
         <w:tc>
@@ -20969,11 +20742,9 @@
             <w:pPr>
               <w:pStyle w:val="NormalTableText"/>
             </w:pPr>
-            <w:proofErr w:type="spellStart"/>
             <w:r>
               <w:t>IsRegularPendingForm</w:t>
             </w:r>
-            <w:proofErr w:type="spellEnd"/>
           </w:p>
         </w:tc>
         <w:tc>
@@ -21171,11 +20942,9 @@
               <w:pStyle w:val="NormalTableText"/>
               <w:jc w:val="center"/>
             </w:pPr>
-            <w:proofErr w:type="spellStart"/>
             <w:r>
               <w:t>Coaching_Log</w:t>
             </w:r>
-            <w:proofErr w:type="spellEnd"/>
           </w:p>
         </w:tc>
         <w:tc>
@@ -21356,11 +21125,9 @@
               <w:pStyle w:val="NormalTableText"/>
               <w:jc w:val="center"/>
             </w:pPr>
-            <w:proofErr w:type="spellStart"/>
             <w:r>
               <w:t>Coaching_Log</w:t>
             </w:r>
-            <w:proofErr w:type="spellEnd"/>
           </w:p>
         </w:tc>
         <w:tc>
@@ -21448,11 +21215,9 @@
               <w:pStyle w:val="NormalTableText"/>
               <w:jc w:val="center"/>
             </w:pPr>
-            <w:proofErr w:type="spellStart"/>
             <w:r>
               <w:t>Coaching_Log</w:t>
             </w:r>
-            <w:proofErr w:type="spellEnd"/>
           </w:p>
         </w:tc>
         <w:tc>
@@ -21693,11 +21458,9 @@
               <w:pStyle w:val="NormalTableText"/>
               <w:jc w:val="center"/>
             </w:pPr>
-            <w:proofErr w:type="spellStart"/>
             <w:r>
               <w:t>Coaching_Log</w:t>
             </w:r>
-            <w:proofErr w:type="spellEnd"/>
           </w:p>
         </w:tc>
         <w:tc>
@@ -21822,15 +21585,7 @@
               <w:jc w:val="center"/>
             </w:pPr>
             <w:r>
-              <w:t xml:space="preserve">Supervisor Name and </w:t>
-            </w:r>
-            <w:proofErr w:type="spellStart"/>
-            <w:r>
-              <w:t>Followup</w:t>
-            </w:r>
-            <w:proofErr w:type="spellEnd"/>
-            <w:r>
-              <w:t xml:space="preserve"> Timestamp</w:t>
+              <w:t>Supervisor Name and Followup Timestamp</w:t>
             </w:r>
           </w:p>
         </w:tc>
@@ -21889,11 +21644,9 @@
               <w:pStyle w:val="NormalTableText"/>
               <w:jc w:val="center"/>
             </w:pPr>
-            <w:proofErr w:type="spellStart"/>
             <w:r>
               <w:t>Coaching_Log</w:t>
             </w:r>
-            <w:proofErr w:type="spellEnd"/>
           </w:p>
         </w:tc>
         <w:tc>
@@ -22282,7 +22035,11 @@
               <w:pStyle w:val="NormalTableText"/>
             </w:pPr>
             <w:r>
-              <w:t>Provide the details from the follow-up coaching session including action plans developed:</w:t>
+              <w:t xml:space="preserve">Provide the details from the follow-up coaching session including action </w:t>
+            </w:r>
+            <w:r>
+              <w:lastRenderedPageBreak/>
+              <w:t>plans developed:</w:t>
             </w:r>
           </w:p>
         </w:tc>
@@ -22342,12 +22099,9 @@
             <w:pPr>
               <w:jc w:val="center"/>
             </w:pPr>
-            <w:proofErr w:type="spellStart"/>
-            <w:r>
-              <w:lastRenderedPageBreak/>
+            <w:r>
               <w:t>Textarea</w:t>
             </w:r>
-            <w:proofErr w:type="spellEnd"/>
           </w:p>
         </w:tc>
         <w:tc>
@@ -22655,13 +22409,8 @@
             <w:pPr>
               <w:pStyle w:val="NormalTableText"/>
             </w:pPr>
-            <w:proofErr w:type="spellStart"/>
-            <w:r>
-              <w:t>Glyphicon</w:t>
-            </w:r>
-            <w:proofErr w:type="spellEnd"/>
-            <w:r>
-              <w:t>-calendar</w:t>
+            <w:r>
+              <w:t>Glyphicon-calendar</w:t>
             </w:r>
           </w:p>
         </w:tc>
@@ -22806,13 +22555,8 @@
               <w:jc w:val="center"/>
             </w:pPr>
             <w:r>
-              <w:t xml:space="preserve">Input </w:t>
-            </w:r>
-            <w:proofErr w:type="spellStart"/>
-            <w:r>
-              <w:t>textarea</w:t>
-            </w:r>
-            <w:proofErr w:type="spellEnd"/>
+              <w:t>Input textarea</w:t>
+            </w:r>
           </w:p>
         </w:tc>
         <w:tc>
@@ -23236,11 +22980,9 @@
             <w:pPr>
               <w:pStyle w:val="NormalTableText"/>
             </w:pPr>
-            <w:proofErr w:type="spellStart"/>
             <w:r>
               <w:t>IsResearchPendingForm</w:t>
             </w:r>
-            <w:proofErr w:type="spellEnd"/>
           </w:p>
         </w:tc>
         <w:tc>
@@ -23316,11 +23058,9 @@
             <w:pPr>
               <w:pStyle w:val="NormalTableText"/>
             </w:pPr>
-            <w:proofErr w:type="spellStart"/>
             <w:r>
               <w:t>LogId</w:t>
             </w:r>
-            <w:proofErr w:type="spellEnd"/>
           </w:p>
         </w:tc>
         <w:tc>
@@ -23397,15 +23137,7 @@
               <w:pStyle w:val="NormalTableText"/>
             </w:pPr>
             <w:r>
-              <w:t xml:space="preserve">You are receiving this </w:t>
-            </w:r>
-            <w:proofErr w:type="spellStart"/>
-            <w:r>
-              <w:t>eCL</w:t>
-            </w:r>
-            <w:proofErr w:type="spellEnd"/>
-            <w:r>
-              <w:t xml:space="preserve"> record because an Employee on your team was identified in an Outlier Management Report (OMR). Please research this item in accordance with the latest</w:t>
+              <w:t>You are receiving this eCL record because an Employee on your team was identified in an Outlier Management Report (OMR). Please research this item in accordance with the latest</w:t>
             </w:r>
             <w:r>
               <w:tab/>
@@ -23912,6 +23644,7 @@
               <w:jc w:val="center"/>
             </w:pPr>
             <w:r>
+              <w:lastRenderedPageBreak/>
               <w:t>Required</w:t>
             </w:r>
           </w:p>
@@ -23927,15 +23660,7 @@
               <w:jc w:val="center"/>
             </w:pPr>
             <w:r>
-              <w:t xml:space="preserve">Input </w:t>
-            </w:r>
-            <w:proofErr w:type="spellStart"/>
-            <w:r>
-              <w:t>textarea</w:t>
-            </w:r>
-            <w:proofErr w:type="spellEnd"/>
-            <w:r>
-              <w:t>:</w:t>
+              <w:t>Input textarea:</w:t>
             </w:r>
           </w:p>
           <w:p>
@@ -23987,6 +23712,7 @@
               <w:jc w:val="center"/>
             </w:pPr>
             <w:r>
+              <w:lastRenderedPageBreak/>
               <w:t>Dropdown</w:t>
             </w:r>
           </w:p>
@@ -24014,23 +23740,82 @@
               <w:rPr>
                 <w:b/>
               </w:rPr>
-              <w:t xml:space="preserve">If OMR/BRL or </w:t>
-            </w:r>
-            <w:r>
+              <w:t>If OMR/BRL or OMR/BRN:</w:t>
+            </w:r>
+          </w:p>
+          <w:p>
+            <w:pPr>
+              <w:pStyle w:val="NormalTableText"/>
+              <w:jc w:val="center"/>
+            </w:pPr>
+            <w:r>
+              <w:t>Approved accommodation on file</w:t>
+            </w:r>
+          </w:p>
+          <w:p>
+            <w:pPr>
+              <w:pStyle w:val="NormalTableText"/>
+              <w:jc w:val="center"/>
+            </w:pPr>
+            <w:r>
+              <w:t>Other</w:t>
+            </w:r>
+          </w:p>
+          <w:p>
+            <w:pPr>
+              <w:pStyle w:val="NormalTableText"/>
+              <w:jc w:val="center"/>
+            </w:pPr>
+          </w:p>
+          <w:p>
+            <w:pPr>
+              <w:pStyle w:val="NormalTableText"/>
+              <w:jc w:val="center"/>
               <w:rPr>
                 <w:b/>
               </w:rPr>
-              <w:lastRenderedPageBreak/>
-              <w:t>OMR/BRN:</w:t>
-            </w:r>
-          </w:p>
-          <w:p>
-            <w:pPr>
-              <w:pStyle w:val="NormalTableText"/>
-              <w:jc w:val="center"/>
-            </w:pPr>
-            <w:r>
-              <w:t>Approved accommodation on file</w:t>
+            </w:pPr>
+            <w:r>
+              <w:rPr>
+                <w:b/>
+              </w:rPr>
+              <w:t>If OMR/IAE:</w:t>
+            </w:r>
+          </w:p>
+          <w:p>
+            <w:pPr>
+              <w:pStyle w:val="NormalTableText"/>
+              <w:jc w:val="center"/>
+            </w:pPr>
+            <w:r>
+              <w:t>Agent no longer employed or on LOA</w:t>
+            </w:r>
+          </w:p>
+          <w:p>
+            <w:pPr>
+              <w:pStyle w:val="NormalTableText"/>
+              <w:jc w:val="center"/>
+            </w:pPr>
+            <w:r>
+              <w:t>Escalation was appropriate</w:t>
+            </w:r>
+          </w:p>
+          <w:p>
+            <w:pPr>
+              <w:pStyle w:val="NormalTableText"/>
+              <w:jc w:val="center"/>
+            </w:pPr>
+            <w:r>
+              <w:t>ISG or Supervisor told agent to escalate</w:t>
+            </w:r>
+          </w:p>
+          <w:p>
+            <w:pPr>
+              <w:pStyle w:val="NormalTableText"/>
+              <w:jc w:val="center"/>
+            </w:pPr>
+            <w:r>
+              <w:t>Not enough information to coach</w:t>
             </w:r>
           </w:p>
           <w:p>
@@ -24060,43 +23845,7 @@
               <w:rPr>
                 <w:b/>
               </w:rPr>
-              <w:t>If OMR/IAE:</w:t>
-            </w:r>
-          </w:p>
-          <w:p>
-            <w:pPr>
-              <w:pStyle w:val="NormalTableText"/>
-              <w:jc w:val="center"/>
-            </w:pPr>
-            <w:r>
-              <w:t>Agent no longer employed or on LOA</w:t>
-            </w:r>
-          </w:p>
-          <w:p>
-            <w:pPr>
-              <w:pStyle w:val="NormalTableText"/>
-              <w:jc w:val="center"/>
-            </w:pPr>
-            <w:r>
-              <w:t>Escalation was appropriate</w:t>
-            </w:r>
-          </w:p>
-          <w:p>
-            <w:pPr>
-              <w:pStyle w:val="NormalTableText"/>
-              <w:jc w:val="center"/>
-            </w:pPr>
-            <w:r>
-              <w:t>ISG or Supervisor told agent to escalate</w:t>
-            </w:r>
-          </w:p>
-          <w:p>
-            <w:pPr>
-              <w:pStyle w:val="NormalTableText"/>
-              <w:jc w:val="center"/>
-            </w:pPr>
-            <w:r>
-              <w:t>Not enough information to coach</w:t>
+              <w:t>Otherwise:</w:t>
             </w:r>
           </w:p>
           <w:p>
@@ -24108,36 +23857,6 @@
               <w:t>Other</w:t>
             </w:r>
           </w:p>
-          <w:p>
-            <w:pPr>
-              <w:pStyle w:val="NormalTableText"/>
-              <w:jc w:val="center"/>
-            </w:pPr>
-          </w:p>
-          <w:p>
-            <w:pPr>
-              <w:pStyle w:val="NormalTableText"/>
-              <w:jc w:val="center"/>
-              <w:rPr>
-                <w:b/>
-              </w:rPr>
-            </w:pPr>
-            <w:r>
-              <w:rPr>
-                <w:b/>
-              </w:rPr>
-              <w:t>Otherwise:</w:t>
-            </w:r>
-          </w:p>
-          <w:p>
-            <w:pPr>
-              <w:pStyle w:val="NormalTableText"/>
-              <w:jc w:val="center"/>
-            </w:pPr>
-            <w:r>
-              <w:t>Other</w:t>
-            </w:r>
-          </w:p>
         </w:tc>
         <w:tc>
           <w:tcPr>
@@ -24155,16 +23874,9 @@
               <w:pStyle w:val="NormalTableText"/>
               <w:jc w:val="center"/>
             </w:pPr>
-            <w:proofErr w:type="spellStart"/>
-            <w:r>
-              <w:lastRenderedPageBreak/>
-              <w:t>Reasons_By_ReportCo</w:t>
-            </w:r>
-            <w:r>
-              <w:lastRenderedPageBreak/>
-              <w:t>de</w:t>
-            </w:r>
-            <w:proofErr w:type="spellEnd"/>
+            <w:r>
+              <w:t>Reasons_By_ReportCode</w:t>
+            </w:r>
           </w:p>
         </w:tc>
         <w:tc>
@@ -24279,13 +23991,8 @@
               <w:jc w:val="center"/>
             </w:pPr>
             <w:r>
-              <w:t xml:space="preserve">Input </w:t>
-            </w:r>
-            <w:proofErr w:type="spellStart"/>
-            <w:r>
-              <w:t>textarea</w:t>
-            </w:r>
-            <w:proofErr w:type="spellEnd"/>
+              <w:t>Input textarea</w:t>
+            </w:r>
           </w:p>
         </w:tc>
         <w:tc>
@@ -24455,15 +24162,7 @@
               <w:jc w:val="center"/>
             </w:pPr>
             <w:r>
-              <w:t xml:space="preserve">Input </w:t>
-            </w:r>
-            <w:proofErr w:type="spellStart"/>
-            <w:r>
-              <w:t>textarea</w:t>
-            </w:r>
-            <w:proofErr w:type="spellEnd"/>
-            <w:r>
-              <w:t>:</w:t>
+              <w:t>Input textarea:</w:t>
             </w:r>
           </w:p>
           <w:p>
@@ -24503,13 +24202,8 @@
               <w:jc w:val="center"/>
             </w:pPr>
             <w:r>
-              <w:t xml:space="preserve">Input </w:t>
-            </w:r>
-            <w:proofErr w:type="spellStart"/>
-            <w:r>
-              <w:t>textarea</w:t>
-            </w:r>
-            <w:proofErr w:type="spellEnd"/>
+              <w:t>Input textarea</w:t>
+            </w:r>
           </w:p>
         </w:tc>
         <w:tc>
@@ -24909,11 +24603,9 @@
             <w:pPr>
               <w:pStyle w:val="NormalTableText"/>
             </w:pPr>
-            <w:proofErr w:type="spellStart"/>
             <w:r>
               <w:t>IsCsePendingForm</w:t>
             </w:r>
-            <w:proofErr w:type="spellEnd"/>
           </w:p>
         </w:tc>
         <w:tc>
@@ -24988,11 +24680,9 @@
             <w:pPr>
               <w:pStyle w:val="NormalTableText"/>
             </w:pPr>
-            <w:proofErr w:type="spellStart"/>
             <w:r>
               <w:t>LogId</w:t>
             </w:r>
-            <w:proofErr w:type="spellEnd"/>
           </w:p>
         </w:tc>
         <w:tc>
@@ -25067,11 +24757,9 @@
             <w:pPr>
               <w:pStyle w:val="NormalTableText"/>
             </w:pPr>
-            <w:proofErr w:type="spellStart"/>
             <w:r>
               <w:t>ModuleId</w:t>
             </w:r>
-            <w:proofErr w:type="spellEnd"/>
           </w:p>
         </w:tc>
         <w:tc>
@@ -25147,11 +24835,11 @@
               <w:pStyle w:val="NormalTableText"/>
             </w:pPr>
             <w:r>
-              <w:t xml:space="preserve">Review the submitted coaching opportunity and determine if it is a confirmed Customer Service Escalation (CSE).  If it is a CSE, setup a meeting with the Employee and Supervisor and report your coaching in the box below.  If it not a CSE, enter notes for the Supervisor to use to </w:t>
+              <w:t xml:space="preserve">Review the submitted coaching opportunity and determine if it is a confirmed Customer Service Escalation (CSE).  If it is a CSE, setup a meeting with the Employee and Supervisor and report your coaching in the box below.  If it not a CSE, enter notes for the </w:t>
             </w:r>
             <w:r>
               <w:lastRenderedPageBreak/>
-              <w:t>coach the Employee.</w:t>
+              <w:t>Supervisor to use to coach the Employee.</w:t>
             </w:r>
           </w:p>
         </w:tc>
@@ -25605,13 +25293,8 @@
             <w:pPr>
               <w:pStyle w:val="NormalTableText"/>
             </w:pPr>
-            <w:proofErr w:type="spellStart"/>
-            <w:r>
-              <w:t>Glyphicon</w:t>
-            </w:r>
-            <w:proofErr w:type="spellEnd"/>
-            <w:r>
-              <w:t>-calendar</w:t>
+            <w:r>
+              <w:t>Glyphicon-calendar</w:t>
             </w:r>
           </w:p>
         </w:tc>
@@ -25745,13 +25428,8 @@
               <w:jc w:val="center"/>
             </w:pPr>
             <w:r>
-              <w:t xml:space="preserve">Input </w:t>
-            </w:r>
-            <w:proofErr w:type="spellStart"/>
-            <w:r>
-              <w:t>textarea</w:t>
-            </w:r>
-            <w:proofErr w:type="spellEnd"/>
+              <w:t>Input textarea</w:t>
+            </w:r>
           </w:p>
         </w:tc>
         <w:tc>
@@ -26055,13 +25733,8 @@
             <w:pPr>
               <w:pStyle w:val="NormalTableText"/>
             </w:pPr>
-            <w:proofErr w:type="spellStart"/>
-            <w:r>
-              <w:t>Glyphicon</w:t>
-            </w:r>
-            <w:proofErr w:type="spellEnd"/>
-            <w:r>
-              <w:t>-calendar</w:t>
+            <w:r>
+              <w:t>Glyphicon-calendar</w:t>
             </w:r>
           </w:p>
         </w:tc>
@@ -26195,13 +25868,8 @@
               <w:jc w:val="center"/>
             </w:pPr>
             <w:r>
-              <w:t xml:space="preserve">Input </w:t>
-            </w:r>
-            <w:proofErr w:type="spellStart"/>
-            <w:r>
-              <w:t>textarea</w:t>
-            </w:r>
-            <w:proofErr w:type="spellEnd"/>
+              <w:t>Input textarea</w:t>
+            </w:r>
           </w:p>
         </w:tc>
         <w:tc>
@@ -26472,11 +26140,9 @@
               <w:pStyle w:val="NormalTableText"/>
               <w:jc w:val="center"/>
             </w:pPr>
-            <w:proofErr w:type="spellStart"/>
             <w:r>
               <w:t>Coaching_Log</w:t>
             </w:r>
-            <w:proofErr w:type="spellEnd"/>
           </w:p>
         </w:tc>
         <w:tc>
@@ -26941,11 +26607,9 @@
               <w:pStyle w:val="NormalTableText"/>
               <w:jc w:val="center"/>
             </w:pPr>
-            <w:proofErr w:type="spellStart"/>
             <w:r>
               <w:t>Coaching_Log</w:t>
             </w:r>
-            <w:proofErr w:type="spellEnd"/>
           </w:p>
         </w:tc>
         <w:tc>
@@ -27102,11 +26766,9 @@
               <w:pStyle w:val="NormalTableText"/>
               <w:jc w:val="center"/>
             </w:pPr>
-            <w:proofErr w:type="spellStart"/>
             <w:r>
               <w:t>Coaching_Log</w:t>
             </w:r>
-            <w:proofErr w:type="spellEnd"/>
           </w:p>
         </w:tc>
         <w:tc>
@@ -27249,7 +26911,11 @@
               <w:pStyle w:val="NormalTableText"/>
             </w:pPr>
             <w:r>
-              <w:t>Coaching Opportunity was not a confirmed Customer Service Escalation.</w:t>
+              <w:t xml:space="preserve">Coaching Opportunity was not a confirmed Customer Service </w:t>
+            </w:r>
+            <w:r>
+              <w:lastRenderedPageBreak/>
+              <w:t>Escalation.</w:t>
             </w:r>
           </w:p>
         </w:tc>
@@ -27310,7 +26976,6 @@
               <w:jc w:val="center"/>
             </w:pPr>
             <w:r>
-              <w:lastRenderedPageBreak/>
               <w:t>Label</w:t>
             </w:r>
           </w:p>
@@ -27426,11 +27091,9 @@
               <w:pStyle w:val="NormalTableText"/>
               <w:jc w:val="center"/>
             </w:pPr>
-            <w:proofErr w:type="spellStart"/>
             <w:r>
               <w:t>Coaching_Log</w:t>
             </w:r>
-            <w:proofErr w:type="spellEnd"/>
           </w:p>
         </w:tc>
         <w:tc>
@@ -27566,13 +27229,8 @@
             <w:pPr>
               <w:pStyle w:val="NormalTableText"/>
             </w:pPr>
-            <w:proofErr w:type="spellStart"/>
-            <w:r>
-              <w:t>Reviewd</w:t>
-            </w:r>
-            <w:proofErr w:type="spellEnd"/>
-            <w:r>
-              <w:t xml:space="preserve"> and acknowledged Quality Monitor on </w:t>
+            <w:r>
+              <w:t xml:space="preserve">Reviewd and acknowledged Quality Monitor on </w:t>
             </w:r>
           </w:p>
         </w:tc>
@@ -27667,11 +27325,9 @@
               <w:pStyle w:val="NormalTableText"/>
               <w:jc w:val="center"/>
             </w:pPr>
-            <w:proofErr w:type="spellStart"/>
             <w:r>
               <w:t>MgrReviewAutoDate</w:t>
             </w:r>
-            <w:proofErr w:type="spellEnd"/>
           </w:p>
         </w:tc>
         <w:tc>
@@ -27825,11 +27481,9 @@
               <w:pStyle w:val="NormalTableText"/>
               <w:jc w:val="center"/>
             </w:pPr>
-            <w:proofErr w:type="spellStart"/>
             <w:r>
               <w:t>Coaching_Log</w:t>
             </w:r>
-            <w:proofErr w:type="spellEnd"/>
           </w:p>
         </w:tc>
         <w:tc>
@@ -27888,15 +27542,7 @@
               <w:pStyle w:val="NormalTableText"/>
             </w:pPr>
             <w:r>
-              <w:t xml:space="preserve">Supervisor </w:t>
-            </w:r>
-            <w:proofErr w:type="spellStart"/>
-            <w:r>
-              <w:t>Reviw</w:t>
-            </w:r>
-            <w:proofErr w:type="spellEnd"/>
-            <w:r>
-              <w:t xml:space="preserve"> Information:</w:t>
+              <w:t>Supervisor Reviw Information:</w:t>
             </w:r>
           </w:p>
         </w:tc>
@@ -28069,11 +27715,9 @@
               <w:pStyle w:val="NormalTableText"/>
               <w:jc w:val="center"/>
             </w:pPr>
-            <w:proofErr w:type="spellStart"/>
             <w:r>
               <w:t>SupReviewedAutoDate</w:t>
             </w:r>
-            <w:proofErr w:type="spellEnd"/>
           </w:p>
         </w:tc>
         <w:tc>
@@ -28227,11 +27871,9 @@
               <w:pStyle w:val="NormalTableText"/>
               <w:jc w:val="center"/>
             </w:pPr>
-            <w:proofErr w:type="spellStart"/>
             <w:r>
               <w:t>EmployeeName</w:t>
             </w:r>
-            <w:proofErr w:type="spellEnd"/>
           </w:p>
         </w:tc>
         <w:tc>
@@ -28622,11 +28264,9 @@
               <w:pStyle w:val="NormalTableText"/>
               <w:jc w:val="center"/>
             </w:pPr>
-            <w:proofErr w:type="spellStart"/>
             <w:r>
               <w:t>EmloyeeReviewDate</w:t>
             </w:r>
-            <w:proofErr w:type="spellEnd"/>
           </w:p>
         </w:tc>
         <w:tc>
@@ -29093,15 +28733,7 @@
               <w:jc w:val="center"/>
             </w:pPr>
             <w:r>
-              <w:t xml:space="preserve">Supervisor Name and </w:t>
-            </w:r>
-            <w:proofErr w:type="spellStart"/>
-            <w:r>
-              <w:t>Followup</w:t>
-            </w:r>
-            <w:proofErr w:type="spellEnd"/>
-            <w:r>
-              <w:t xml:space="preserve"> Timestamp</w:t>
+              <w:t>Supervisor Name and Followup Timestamp</w:t>
             </w:r>
           </w:p>
         </w:tc>
@@ -29524,7 +29156,11 @@
               <w:jc w:val="center"/>
             </w:pPr>
             <w:r>
-              <w:t>Notes from Employee after follow-up</w:t>
+              <w:t xml:space="preserve">Notes from Employee after </w:t>
+            </w:r>
+            <w:r>
+              <w:lastRenderedPageBreak/>
+              <w:t>follow-up</w:t>
             </w:r>
           </w:p>
         </w:tc>
@@ -29733,21 +29369,7 @@
               <w:rPr>
                 <w:b/>
               </w:rPr>
-              <w:t xml:space="preserve"> - _</w:t>
-            </w:r>
-            <w:proofErr w:type="spellStart"/>
-            <w:r>
-              <w:rPr>
-                <w:b/>
-              </w:rPr>
-              <w:t>WarningLogInfo.cshtml</w:t>
-            </w:r>
-            <w:proofErr w:type="spellEnd"/>
-            <w:r>
-              <w:rPr>
-                <w:b/>
-              </w:rPr>
-              <w:t>:</w:t>
+              <w:t xml:space="preserve"> - _WarningLogInfo.cshtml:</w:t>
             </w:r>
           </w:p>
         </w:tc>
@@ -29788,13 +29410,8 @@
             <w:pPr>
               <w:pStyle w:val="NormalTableText"/>
             </w:pPr>
-            <w:proofErr w:type="spellStart"/>
-            <w:r>
-              <w:t>FormID</w:t>
-            </w:r>
-            <w:proofErr w:type="spellEnd"/>
-            <w:r>
-              <w:t>:</w:t>
+            <w:r>
+              <w:t>FormID:</w:t>
             </w:r>
           </w:p>
         </w:tc>
@@ -29814,11 +29431,9 @@
               <w:pStyle w:val="NormalTableText"/>
               <w:jc w:val="center"/>
             </w:pPr>
-            <w:proofErr w:type="spellStart"/>
             <w:r>
               <w:t>Warning_Log</w:t>
             </w:r>
-            <w:proofErr w:type="spellEnd"/>
           </w:p>
         </w:tc>
         <w:tc>
@@ -29894,11 +29509,9 @@
               <w:pStyle w:val="NormalTableText"/>
               <w:jc w:val="center"/>
             </w:pPr>
-            <w:proofErr w:type="spellStart"/>
             <w:r>
               <w:t>Warning_Log</w:t>
             </w:r>
-            <w:proofErr w:type="spellEnd"/>
           </w:p>
         </w:tc>
         <w:tc>
@@ -30052,11 +29665,9 @@
               <w:pStyle w:val="NormalTableText"/>
               <w:jc w:val="center"/>
             </w:pPr>
-            <w:proofErr w:type="spellStart"/>
             <w:r>
               <w:t>Warning_Log</w:t>
             </w:r>
-            <w:proofErr w:type="spellEnd"/>
           </w:p>
         </w:tc>
         <w:tc>
@@ -30210,11 +29821,9 @@
               <w:pStyle w:val="NormalTableText"/>
               <w:jc w:val="center"/>
             </w:pPr>
-            <w:proofErr w:type="spellStart"/>
             <w:r>
               <w:t>Warning_Log</w:t>
             </w:r>
-            <w:proofErr w:type="spellEnd"/>
           </w:p>
         </w:tc>
         <w:tc>
@@ -30368,11 +29977,9 @@
               <w:pStyle w:val="NormalTableText"/>
               <w:jc w:val="center"/>
             </w:pPr>
-            <w:proofErr w:type="spellStart"/>
             <w:r>
               <w:t>Warning_Log</w:t>
             </w:r>
-            <w:proofErr w:type="spellEnd"/>
           </w:p>
         </w:tc>
         <w:tc>
@@ -30526,11 +30133,9 @@
               <w:pStyle w:val="NormalTableText"/>
               <w:jc w:val="center"/>
             </w:pPr>
-            <w:proofErr w:type="spellStart"/>
             <w:r>
               <w:t>Warning_Log</w:t>
             </w:r>
-            <w:proofErr w:type="spellEnd"/>
           </w:p>
         </w:tc>
         <w:tc>
@@ -30684,11 +30289,9 @@
               <w:pStyle w:val="NormalTableText"/>
               <w:jc w:val="center"/>
             </w:pPr>
-            <w:proofErr w:type="spellStart"/>
             <w:r>
               <w:t>Warning_Log</w:t>
             </w:r>
-            <w:proofErr w:type="spellEnd"/>
           </w:p>
         </w:tc>
         <w:tc>
@@ -30842,11 +30445,9 @@
               <w:pStyle w:val="NormalTableText"/>
               <w:jc w:val="center"/>
             </w:pPr>
-            <w:proofErr w:type="spellStart"/>
             <w:r>
               <w:t>Warning_Log</w:t>
             </w:r>
-            <w:proofErr w:type="spellEnd"/>
           </w:p>
         </w:tc>
         <w:tc>
@@ -31000,11 +30601,9 @@
               <w:pStyle w:val="NormalTableText"/>
               <w:jc w:val="center"/>
             </w:pPr>
-            <w:proofErr w:type="spellStart"/>
             <w:r>
               <w:t>Warning_Log</w:t>
             </w:r>
-            <w:proofErr w:type="spellEnd"/>
           </w:p>
         </w:tc>
         <w:tc>
@@ -31158,11 +30757,9 @@
               <w:pStyle w:val="NormalTableText"/>
               <w:jc w:val="center"/>
             </w:pPr>
-            <w:proofErr w:type="spellStart"/>
             <w:r>
               <w:t>Warning_Log</w:t>
             </w:r>
-            <w:proofErr w:type="spellEnd"/>
           </w:p>
         </w:tc>
         <w:tc>
@@ -31316,11 +30913,9 @@
               <w:pStyle w:val="NormalTableText"/>
               <w:jc w:val="center"/>
             </w:pPr>
-            <w:proofErr w:type="spellStart"/>
             <w:r>
               <w:t>Warning_Log</w:t>
             </w:r>
-            <w:proofErr w:type="spellEnd"/>
           </w:p>
         </w:tc>
         <w:tc>
@@ -31474,11 +31069,9 @@
               <w:pStyle w:val="NormalTableText"/>
               <w:jc w:val="center"/>
             </w:pPr>
-            <w:proofErr w:type="spellStart"/>
             <w:r>
               <w:t>Warning_Log</w:t>
             </w:r>
-            <w:proofErr w:type="spellEnd"/>
           </w:p>
         </w:tc>
         <w:tc>
@@ -31530,16 +31123,8 @@
               <w:rPr>
                 <w:b/>
               </w:rPr>
-              <w:t xml:space="preserve"> (non-editable) - _</w:t>
-            </w:r>
-            <w:proofErr w:type="spellStart"/>
-            <w:r>
-              <w:rPr>
-                <w:b/>
-              </w:rPr>
-              <w:t>ViewWarningLog.cshtml</w:t>
-            </w:r>
-            <w:proofErr w:type="spellEnd"/>
+              <w:t xml:space="preserve"> (non-editable) - _ViewWarningLog.cshtml</w:t>
+            </w:r>
             <w:r>
               <w:rPr>
                 <w:b/>
@@ -31708,11 +31293,9 @@
               <w:pStyle w:val="NormalTableText"/>
               <w:jc w:val="center"/>
             </w:pPr>
-            <w:proofErr w:type="spellStart"/>
             <w:r>
               <w:t>Warning_Log</w:t>
             </w:r>
-            <w:proofErr w:type="spellEnd"/>
           </w:p>
         </w:tc>
         <w:tc>
@@ -31792,11 +31375,9 @@
               <w:pStyle w:val="NormalTableText"/>
               <w:jc w:val="center"/>
             </w:pPr>
-            <w:proofErr w:type="spellStart"/>
             <w:r>
               <w:t>Warning_Log_StaticText</w:t>
             </w:r>
-            <w:proofErr w:type="spellEnd"/>
           </w:p>
         </w:tc>
         <w:tc>
@@ -31833,11 +31414,9 @@
             <w:pPr>
               <w:jc w:val="center"/>
             </w:pPr>
-            <w:proofErr w:type="spellStart"/>
             <w:r>
               <w:t>Lable</w:t>
             </w:r>
-            <w:proofErr w:type="spellEnd"/>
           </w:p>
         </w:tc>
         <w:tc>
@@ -32172,13 +31751,8 @@
               <w:jc w:val="center"/>
             </w:pPr>
             <w:r>
-              <w:t xml:space="preserve">Input </w:t>
-            </w:r>
-            <w:proofErr w:type="spellStart"/>
-            <w:r>
-              <w:t>textarea</w:t>
-            </w:r>
-            <w:proofErr w:type="spellEnd"/>
+              <w:t>Input textarea</w:t>
+            </w:r>
           </w:p>
         </w:tc>
         <w:tc>
@@ -32421,7 +31995,6 @@
               <w:jc w:val="center"/>
             </w:pPr>
             <w:r>
-              <w:lastRenderedPageBreak/>
               <w:t>Display “Close” button when:</w:t>
             </w:r>
           </w:p>
@@ -32491,11 +32064,9 @@
               <w:pStyle w:val="NormalTableText"/>
               <w:jc w:val="center"/>
             </w:pPr>
-            <w:proofErr w:type="spellStart"/>
             <w:r>
               <w:t>Warning_Log.CSRReviewDate</w:t>
             </w:r>
-            <w:proofErr w:type="spellEnd"/>
           </w:p>
         </w:tc>
         <w:tc>
@@ -32612,6 +32183,7 @@
               <w:jc w:val="center"/>
             </w:pPr>
             <w:r>
+              <w:lastRenderedPageBreak/>
               <w:t>Text</w:t>
             </w:r>
           </w:p>
@@ -32650,15 +32222,9 @@
               <w:pStyle w:val="NormalTableText"/>
               <w:jc w:val="center"/>
             </w:pPr>
-            <w:proofErr w:type="spellStart"/>
-            <w:r>
-              <w:t>Warning_Log.CSRCom</w:t>
-            </w:r>
-            <w:r>
-              <w:lastRenderedPageBreak/>
-              <w:t>ments</w:t>
-            </w:r>
-            <w:proofErr w:type="spellEnd"/>
+            <w:r>
+              <w:t>Warning_Log.CSRComments</w:t>
+            </w:r>
           </w:p>
         </w:tc>
         <w:tc>
@@ -32847,12 +32413,10 @@
         <w:outlineLvl w:val="1"/>
       </w:pPr>
       <w:bookmarkStart w:id="10" w:name="_Toc82082801"/>
-      <w:proofErr w:type="spellStart"/>
       <w:r>
         <w:t>sp_SelectReviewFrom_Coaching_Log</w:t>
       </w:r>
       <w:bookmarkEnd w:id="10"/>
-      <w:proofErr w:type="spellEnd"/>
     </w:p>
     <w:p>
       <w:pPr>
@@ -32864,12 +32428,10 @@
         <w:outlineLvl w:val="1"/>
       </w:pPr>
       <w:bookmarkStart w:id="11" w:name="_Toc82082802"/>
-      <w:proofErr w:type="spellStart"/>
       <w:r>
         <w:t>sp_SelectReviewFrom_Coaching_Log_Reasons</w:t>
       </w:r>
       <w:bookmarkEnd w:id="11"/>
-      <w:proofErr w:type="spellEnd"/>
     </w:p>
     <w:p>
       <w:pPr>
@@ -32881,12 +32443,10 @@
         <w:outlineLvl w:val="1"/>
       </w:pPr>
       <w:bookmarkStart w:id="12" w:name="_Toc82082803"/>
-      <w:proofErr w:type="spellStart"/>
       <w:r>
         <w:t>sp_SelectReviewFrom_Warning_Log_Reasons</w:t>
       </w:r>
       <w:bookmarkEnd w:id="12"/>
-      <w:proofErr w:type="spellEnd"/>
     </w:p>
     <w:p>
       <w:pPr>
@@ -32898,12 +32458,10 @@
         <w:outlineLvl w:val="1"/>
       </w:pPr>
       <w:bookmarkStart w:id="13" w:name="_Toc82082804"/>
-      <w:proofErr w:type="spellStart"/>
       <w:r>
         <w:t>sp_Update_Review_Coaching_Log_Suerpvisor_Pending</w:t>
       </w:r>
       <w:bookmarkEnd w:id="13"/>
-      <w:proofErr w:type="spellEnd"/>
     </w:p>
     <w:p>
       <w:pPr>
@@ -32915,12 +32473,10 @@
         <w:outlineLvl w:val="1"/>
       </w:pPr>
       <w:bookmarkStart w:id="14" w:name="_Toc82082805"/>
-      <w:proofErr w:type="spellStart"/>
       <w:r>
         <w:t>sp_Update_Review_Coaching_Log_Supervisor_Acknowledge</w:t>
       </w:r>
       <w:bookmarkEnd w:id="14"/>
-      <w:proofErr w:type="spellEnd"/>
     </w:p>
     <w:p>
       <w:pPr>
@@ -32932,12 +32488,10 @@
         <w:outlineLvl w:val="1"/>
       </w:pPr>
       <w:bookmarkStart w:id="15" w:name="_Toc82082806"/>
-      <w:proofErr w:type="spellStart"/>
       <w:r>
         <w:t>sp_Update_Review_Coaching_Log_Employee_Pending</w:t>
       </w:r>
       <w:bookmarkEnd w:id="15"/>
-      <w:proofErr w:type="spellEnd"/>
     </w:p>
     <w:p>
       <w:pPr>
@@ -32949,12 +32503,10 @@
         <w:outlineLvl w:val="1"/>
       </w:pPr>
       <w:bookmarkStart w:id="16" w:name="_Toc82082807"/>
-      <w:proofErr w:type="spellStart"/>
       <w:r>
         <w:t>sp_Update_Review_Coaching_Log_Employee_Acknowledge</w:t>
       </w:r>
       <w:bookmarkEnd w:id="16"/>
-      <w:proofErr w:type="spellEnd"/>
     </w:p>
     <w:p>
       <w:pPr>
@@ -32966,12 +32518,10 @@
         <w:outlineLvl w:val="1"/>
       </w:pPr>
       <w:bookmarkStart w:id="17" w:name="_Toc82082808"/>
-      <w:proofErr w:type="spellStart"/>
       <w:r>
         <w:t>sp_Update_Review_Coaching_Log_Manager_Pending_Research</w:t>
       </w:r>
       <w:bookmarkEnd w:id="17"/>
-      <w:proofErr w:type="spellEnd"/>
     </w:p>
     <w:p>
       <w:pPr>
@@ -32983,12 +32533,10 @@
         <w:outlineLvl w:val="1"/>
       </w:pPr>
       <w:bookmarkStart w:id="18" w:name="_Toc82082809"/>
-      <w:proofErr w:type="spellStart"/>
       <w:r>
         <w:t>sp_Update_Review_Coaching_Log_Manager_Pending_CSE</w:t>
       </w:r>
       <w:bookmarkEnd w:id="18"/>
-      <w:proofErr w:type="spellEnd"/>
     </w:p>
     <w:p>
       <w:pPr>
@@ -33000,12 +32548,10 @@
         <w:outlineLvl w:val="1"/>
       </w:pPr>
       <w:bookmarkStart w:id="19" w:name="_Toc82082810"/>
-      <w:proofErr w:type="spellStart"/>
       <w:r>
         <w:t>sp_SelectReviewFrom_Coaching_Log_Quality_Now</w:t>
       </w:r>
       <w:bookmarkEnd w:id="19"/>
-      <w:proofErr w:type="spellEnd"/>
     </w:p>
     <w:p>
       <w:pPr>
@@ -33017,12 +32563,10 @@
         <w:outlineLvl w:val="1"/>
       </w:pPr>
       <w:bookmarkStart w:id="20" w:name="_Toc82082811"/>
-      <w:proofErr w:type="spellStart"/>
       <w:r>
         <w:t>sp_ShortCalls_Get_BehaviorList</w:t>
       </w:r>
       <w:bookmarkEnd w:id="20"/>
-      <w:proofErr w:type="spellEnd"/>
     </w:p>
     <w:p>
       <w:pPr>
@@ -33034,12 +32578,10 @@
         <w:outlineLvl w:val="1"/>
       </w:pPr>
       <w:bookmarkStart w:id="21" w:name="_Toc82082812"/>
-      <w:proofErr w:type="spellStart"/>
       <w:r>
         <w:t>sp_ShortCalls_Get_Actions</w:t>
       </w:r>
       <w:bookmarkEnd w:id="21"/>
-      <w:proofErr w:type="spellEnd"/>
     </w:p>
     <w:p>
       <w:pPr>
@@ -33051,12 +32593,10 @@
         <w:outlineLvl w:val="1"/>
       </w:pPr>
       <w:bookmarkStart w:id="22" w:name="_Toc82082813"/>
-      <w:proofErr w:type="spellStart"/>
       <w:r>
         <w:t>sp_ShortCalls_Get_CallList</w:t>
       </w:r>
       <w:bookmarkEnd w:id="22"/>
-      <w:proofErr w:type="spellEnd"/>
     </w:p>
     <w:p>
       <w:pPr>
@@ -33068,12 +32608,10 @@
         <w:outlineLvl w:val="1"/>
       </w:pPr>
       <w:bookmarkStart w:id="23" w:name="_Toc82082814"/>
-      <w:proofErr w:type="spellStart"/>
       <w:r>
         <w:t>sp_ShortCalls_Get_SupReivewDetails</w:t>
       </w:r>
       <w:bookmarkEnd w:id="23"/>
-      <w:proofErr w:type="spellEnd"/>
     </w:p>
     <w:p>
       <w:pPr>
@@ -33085,12 +32623,10 @@
         <w:outlineLvl w:val="1"/>
       </w:pPr>
       <w:bookmarkStart w:id="24" w:name="_Toc82082815"/>
-      <w:proofErr w:type="spellStart"/>
       <w:r>
         <w:t>sp_ShortCalls_SupReview_Submit</w:t>
       </w:r>
       <w:bookmarkEnd w:id="24"/>
-      <w:proofErr w:type="spellEnd"/>
     </w:p>
     <w:p>
       <w:pPr>
@@ -33102,12 +32638,10 @@
         <w:outlineLvl w:val="1"/>
       </w:pPr>
       <w:bookmarkStart w:id="25" w:name="_Toc82082816"/>
-      <w:proofErr w:type="spellStart"/>
       <w:r>
         <w:t>sp_ShortCalls_MgrReivew_Submit</w:t>
       </w:r>
       <w:bookmarkEnd w:id="25"/>
-      <w:proofErr w:type="spellEnd"/>
     </w:p>
     <w:p>
       <w:pPr>
@@ -33119,12 +32653,10 @@
         <w:outlineLvl w:val="1"/>
       </w:pPr>
       <w:bookmarkStart w:id="26" w:name="_Toc82082817"/>
-      <w:proofErr w:type="spellStart"/>
       <w:r>
         <w:t>sp_ShortCalls_getMgrReviewDetails</w:t>
       </w:r>
       <w:bookmarkEnd w:id="26"/>
-      <w:proofErr w:type="spellEnd"/>
     </w:p>
     <w:p>
       <w:pPr>
@@ -33136,12 +32668,10 @@
         <w:outlineLvl w:val="1"/>
       </w:pPr>
       <w:bookmarkStart w:id="27" w:name="_Toc82082818"/>
-      <w:proofErr w:type="spellStart"/>
       <w:r>
         <w:t>sp_Update_Review_Caoching_Log_Supervisor_Pending_Followup</w:t>
       </w:r>
       <w:bookmarkEnd w:id="27"/>
-      <w:proofErr w:type="spellEnd"/>
     </w:p>
     <w:p>
       <w:pPr>
@@ -33153,12 +32683,10 @@
         <w:outlineLvl w:val="1"/>
       </w:pPr>
       <w:bookmarkStart w:id="28" w:name="_Toc82082819"/>
-      <w:proofErr w:type="spellStart"/>
       <w:r>
         <w:t>sp_Update_Review_Caoching_Log_Employee_Pending_Followup</w:t>
       </w:r>
       <w:bookmarkEnd w:id="28"/>
-      <w:proofErr w:type="spellEnd"/>
     </w:p>
     <w:p>
       <w:pPr>
@@ -33320,13 +32848,8 @@
           <w:numId w:val="9"/>
         </w:numPr>
       </w:pPr>
-      <w:proofErr w:type="spellStart"/>
-      <w:r>
-        <w:t>OverTurned</w:t>
-      </w:r>
-      <w:proofErr w:type="spellEnd"/>
-      <w:r>
-        <w:t xml:space="preserve"> Appeal (OTA) log, Pending Quality Lead Review</w:t>
+      <w:r>
+        <w:t>OverTurned Appeal (OTA) log, Pending Quality Lead Review</w:t>
       </w:r>
     </w:p>
     <w:p>
@@ -34707,16 +34230,8 @@
               <w:rPr>
                 <w:b/>
               </w:rPr>
-              <w:t xml:space="preserve"> – Pending </w:t>
-            </w:r>
-            <w:proofErr w:type="spellStart"/>
-            <w:r>
-              <w:rPr>
-                <w:b/>
-              </w:rPr>
-              <w:t>Acknowlegement</w:t>
-            </w:r>
-            <w:proofErr w:type="spellEnd"/>
+              <w:t xml:space="preserve"> – Pending Acknowlegement</w:t>
+            </w:r>
             <w:r>
               <w:rPr>
                 <w:b/>
@@ -35104,15 +34619,7 @@
         <w:ind w:left="792"/>
       </w:pPr>
       <w:r>
-        <w:t xml:space="preserve">For </w:t>
-      </w:r>
-      <w:proofErr w:type="spellStart"/>
-      <w:r>
-        <w:t>OverTurned</w:t>
-      </w:r>
-      <w:proofErr w:type="spellEnd"/>
-      <w:r>
-        <w:t xml:space="preserve"> Appeal (OTA) logs, next status will be “Completed”;</w:t>
+        <w:t>For OverTurned Appeal (OTA) logs, next status will be “Completed”;</w:t>
       </w:r>
     </w:p>
     <w:p>
@@ -35473,13 +34980,8 @@
       <w:r>
         <w:t>(</w:t>
       </w:r>
-      <w:proofErr w:type="spellStart"/>
-      <w:r>
-        <w:t>non bingo</w:t>
-      </w:r>
-      <w:proofErr w:type="spellEnd"/>
-      <w:r>
-        <w:t xml:space="preserve"> log</w:t>
+      <w:r>
+        <w:t>non bingo log</w:t>
       </w:r>
       <w:r>
         <w:t>)</w:t>
@@ -36129,15 +35631,7 @@
         <w:ind w:left="792"/>
       </w:pPr>
       <w:r>
-        <w:t xml:space="preserve">You are receiving this </w:t>
-      </w:r>
-      <w:proofErr w:type="spellStart"/>
-      <w:r>
-        <w:t>eCL</w:t>
-      </w:r>
-      <w:proofErr w:type="spellEnd"/>
-      <w:r>
-        <w:t xml:space="preserve"> record because an Employee on your team was identified in an Outlier Management Report (OMR). Please research this item in accordance with the latest </w:t>
+        <w:t xml:space="preserve">You are receiving this eCL record because an Employee on your team was identified in an Outlier Management Report (OMR). Please research this item in accordance with the latest </w:t>
       </w:r>
       <w:r>
         <w:t>&lt;a href='</w:t>
@@ -36243,29 +35737,13 @@
         <w:ind w:left="1512"/>
       </w:pPr>
       <w:r>
-        <w:t xml:space="preserve">You are receiving this </w:t>
-      </w:r>
-      <w:proofErr w:type="spellStart"/>
-      <w:r>
-        <w:t>eCL</w:t>
-      </w:r>
-      <w:proofErr w:type="spellEnd"/>
-      <w:r>
-        <w:t xml:space="preserve"> because you have been assigned to listen to and provide feedback on a call that was identified as having low customer satisfaction. Please </w:t>
+        <w:t xml:space="preserve">You are receiving this eCL because you have been assigned to listen to and provide feedback on a call that was identified as having low customer satisfaction. Please </w:t>
       </w:r>
       <w:r>
         <w:t>review</w:t>
       </w:r>
       <w:r>
-        <w:t xml:space="preserve"> the call from a </w:t>
-      </w:r>
-      <w:proofErr w:type="spellStart"/>
-      <w:r>
-        <w:t>PPoM</w:t>
-      </w:r>
-      <w:proofErr w:type="spellEnd"/>
-      <w:r>
-        <w:t xml:space="preserve"> perspective and provide details on the specific opportunities requiring coaching in the record below.</w:t>
+        <w:t xml:space="preserve"> the call from a PPoM perspective and provide details on the specific opportunities requiring coaching in the record below.</w:t>
       </w:r>
       <w:r>
         <w:br/>
@@ -36499,15 +35977,7 @@
         <w:ind w:left="1512"/>
       </w:pPr>
       <w:r>
-        <w:t xml:space="preserve">You are receiving this </w:t>
-      </w:r>
-      <w:proofErr w:type="spellStart"/>
-      <w:r>
-        <w:t>eCL</w:t>
-      </w:r>
-      <w:proofErr w:type="spellEnd"/>
-      <w:r>
-        <w:t xml:space="preserve"> record because an Employee on your team was identified in a Break Outlier Report. Please review the &lt;b&gt;&lt;a href='</w:t>
+        <w:t>You are receiving this eCL record because an Employee on your team was identified in a Break Outlier Report. Please review the &lt;b&gt;&lt;a href='</w:t>
       </w:r>
       <w:r>
         <w:t>https://maximus365.sharepoint.com/sites/CCO/bi/ReportsCatalog/CSRDashboard/Forms/AllItems.aspx</w:t>
@@ -36574,15 +36044,7 @@
         <w:ind w:left="1512"/>
       </w:pPr>
       <w:r>
-        <w:t xml:space="preserve">To review your full details, please visit the &lt;a </w:t>
-      </w:r>
-      <w:proofErr w:type="spellStart"/>
-      <w:r>
-        <w:t>href</w:t>
-      </w:r>
-      <w:proofErr w:type="spellEnd"/>
-      <w:r>
-        <w:t>=</w:t>
+        <w:t>To review your full details, please visit the &lt;a href=</w:t>
       </w:r>
       <w:r>
         <w:rPr>
@@ -36659,15 +36121,7 @@
         <w:t xml:space="preserve">      </w:t>
       </w:r>
       <w:r>
-        <w:t xml:space="preserve">you during your next coaching session. An overview of your scores is also contained within the </w:t>
-      </w:r>
-      <w:proofErr w:type="spellStart"/>
-      <w:r>
-        <w:t>eCL</w:t>
-      </w:r>
-      <w:proofErr w:type="spellEnd"/>
-      <w:r>
-        <w:t>.</w:t>
+        <w:t>you during your next coaching session. An overview of your scores is also contained within the eCL.</w:t>
       </w:r>
     </w:p>
     <w:p>
@@ -36717,15 +36171,7 @@
         <w:ind w:left="1512"/>
       </w:pPr>
       <w:r>
-        <w:t xml:space="preserve">To review your full details, please visit the &lt;a </w:t>
-      </w:r>
-      <w:proofErr w:type="spellStart"/>
-      <w:r>
-        <w:t>href</w:t>
-      </w:r>
-      <w:proofErr w:type="spellEnd"/>
-      <w:r>
-        <w:t>=</w:t>
+        <w:t>To review your full details, please visit the &lt;a href=</w:t>
       </w:r>
       <w:r>
         <w:rPr>
@@ -36869,15 +36315,7 @@
         <w:ind w:left="1512"/>
       </w:pPr>
       <w:r>
-        <w:t xml:space="preserve">You are receiving this </w:t>
-      </w:r>
-      <w:proofErr w:type="spellStart"/>
-      <w:r>
-        <w:t>eCL</w:t>
-      </w:r>
-      <w:proofErr w:type="spellEnd"/>
-      <w:r>
-        <w:t xml:space="preserve"> record because an Employee on your team was identified on the CCO TC Outstanding Actions report (also known as the TC Compliance Action report).  Please research why the employee did not complete their timecard before the deadline laid out in the latest</w:t>
+        <w:t>You are receiving this eCL record because an Employee on your team was identified on the CCO TC Outstanding Actions report (also known as the TC Compliance Action report).  Please research why the employee did not complete their timecard before the deadline laid out in the latest</w:t>
       </w:r>
     </w:p>
     <w:p>
@@ -36943,15 +36381,7 @@
         <w:ind w:left="1512"/>
       </w:pPr>
       <w:r>
-        <w:t xml:space="preserve">You are receiving this </w:t>
-      </w:r>
-      <w:proofErr w:type="spellStart"/>
-      <w:r>
-        <w:t>eCL</w:t>
-      </w:r>
-      <w:proofErr w:type="spellEnd"/>
-      <w:r>
-        <w:t xml:space="preserve"> record because a Supervisor on your team was identified on the CCO TC Outstanding Actions report (also known as the TC Compliance Action report).  Please research why the supervisor did not approve or reject their CSR’s timecard before the deadline laid out in the latest</w:t>
+        <w:t>You are receiving this eCL record because a Supervisor on your team was identified on the CCO TC Outstanding Actions report (also known as the TC Compliance Action report).  Please research why the supervisor did not approve or reject their CSR’s timecard before the deadline laid out in the latest</w:t>
       </w:r>
     </w:p>
     <w:p>
@@ -37986,15 +37416,7 @@
         <w:t xml:space="preserve">OMR/IDD </w:t>
       </w:r>
       <w:r>
-        <w:t xml:space="preserve">You are receiving this </w:t>
-      </w:r>
-      <w:proofErr w:type="spellStart"/>
-      <w:r>
-        <w:t>eCL</w:t>
-      </w:r>
-      <w:proofErr w:type="spellEnd"/>
-      <w:r>
-        <w:t xml:space="preserve"> record because there is a discrepancy in data associated with an Employee on your team.  Please review this item in accordance with the latest Contact Center Operations </w:t>
+        <w:t xml:space="preserve">You are receiving this eCL record because there is a discrepancy in data associated with an Employee on your team.  Please review this item in accordance with the latest Contact Center Operations </w:t>
       </w:r>
       <w:r>
         <w:rPr>
@@ -38098,23 +37520,13 @@
       </w:rPr>
       <w:t xml:space="preserve">    </w:t>
     </w:r>
-    <w:proofErr w:type="spellStart"/>
     <w:r>
       <w:rPr>
         <w:b/>
         <w:sz w:val="18"/>
       </w:rPr>
-      <w:t>CCO_eCoaching_Log_Review</w:t>
+      <w:t>CCO_eCoaching_Log_Review _</w:t>
     </w:r>
-    <w:proofErr w:type="spellEnd"/>
-    <w:r>
-      <w:rPr>
-        <w:b/>
-        <w:sz w:val="18"/>
-      </w:rPr>
-      <w:t xml:space="preserve"> _</w:t>
-    </w:r>
-    <w:proofErr w:type="spellStart"/>
     <w:r>
       <w:rPr>
         <w:b/>
@@ -38129,7 +37541,6 @@
       </w:rPr>
       <w:t>DD</w:t>
     </w:r>
-    <w:proofErr w:type="spellEnd"/>
   </w:p>
   <w:p>
     <w:pPr>
@@ -38289,31 +37700,13 @@
       <w:tab/>
       <w:t xml:space="preserve">                                </w:t>
     </w:r>
-    <w:proofErr w:type="spellStart"/>
     <w:r>
       <w:rPr>
         <w:b/>
         <w:sz w:val="18"/>
       </w:rPr>
-      <w:t>CCO_eCoaching_Log_Review</w:t>
+      <w:t>CCO_eCoaching_Log_Review _Non_QualityNow_DD</w:t>
     </w:r>
-    <w:proofErr w:type="spellEnd"/>
-    <w:r>
-      <w:rPr>
-        <w:b/>
-        <w:sz w:val="18"/>
-      </w:rPr>
-      <w:t xml:space="preserve"> _</w:t>
-    </w:r>
-    <w:proofErr w:type="spellStart"/>
-    <w:r>
-      <w:rPr>
-        <w:b/>
-        <w:sz w:val="18"/>
-      </w:rPr>
-      <w:t>Non_QualityNow_DD</w:t>
-    </w:r>
-    <w:proofErr w:type="spellEnd"/>
   </w:p>
   <w:p>
     <w:pPr>

</xml_diff>

<commit_message>
27223 - Review Page (Audio Issue Coaching Logs): display Verint ID for current reviewer when log is Pending Supervisor Review.
git-tfs-id: [https://tfs.omnicloud.local/tfs/cco%20program/]$/eCoaching_V2;C53230
</commit_message>
<xml_diff>
--- a/Design/DD/Web/CCO_eCoaching_Log_Review_Non_QualityNow_DD.docx
+++ b/Design/DD/Web/CCO_eCoaching_Log_Review_Non_QualityNow_DD.docx
@@ -302,7 +302,7 @@
           </mc:Choice>
           <mc:Fallback>
             <w:pict>
-              <v:line w14:anchorId="0E4E87F6" id="Line 12" o:spid="_x0000_s1026" style="position:absolute;z-index:251657216;visibility:visible;mso-wrap-style:square;mso-width-percent:0;mso-height-percent:0;mso-wrap-distance-left:9pt;mso-wrap-distance-top:0;mso-wrap-distance-right:9pt;mso-wrap-distance-bottom:0;mso-position-horizontal:absolute;mso-position-horizontal-relative:text;mso-position-vertical:absolute;mso-position-vertical-relative:text;mso-width-percent:0;mso-height-percent:0;mso-width-relative:page;mso-height-relative:page" from="367.2pt,33.3pt" to="439.25pt,33.35pt" o:gfxdata="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" o:allowincell="f">
+              <v:line w14:anchorId="6DCE3013" id="Line 12" o:spid="_x0000_s1026" style="position:absolute;z-index:251657216;visibility:visible;mso-wrap-style:square;mso-width-percent:0;mso-height-percent:0;mso-wrap-distance-left:9pt;mso-wrap-distance-top:0;mso-wrap-distance-right:9pt;mso-wrap-distance-bottom:0;mso-position-horizontal:absolute;mso-position-horizontal-relative:text;mso-position-vertical:absolute;mso-position-vertical-relative:text;mso-width-percent:0;mso-height-percent:0;mso-width-relative:page;mso-height-relative:page" from="367.2pt,33.3pt" to="439.25pt,33.35pt" o:gfxdata="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" o:allowincell="f">
                 <v:stroke startarrowwidth="narrow" startarrowlength="short" endarrowwidth="narrow" endarrowlength="short"/>
               </v:line>
             </w:pict>
@@ -390,7 +390,7 @@
           </mc:Choice>
           <mc:Fallback>
             <w:pict>
-              <v:line w14:anchorId="5393F67C" id="Line 10" o:spid="_x0000_s1026" style="position:absolute;z-index:251655168;visibility:visible;mso-wrap-style:square;mso-width-percent:0;mso-height-percent:0;mso-wrap-distance-left:9pt;mso-wrap-distance-top:0;mso-wrap-distance-right:9pt;mso-wrap-distance-bottom:0;mso-position-horizontal:absolute;mso-position-horizontal-relative:text;mso-position-vertical:absolute;mso-position-vertical-relative:text;mso-width-percent:0;mso-height-percent:0;mso-width-relative:page;mso-height-relative:page" from="1in,33.3pt" to="266.45pt,33.35pt" o:gfxdata="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" o:allowincell="f">
+              <v:line w14:anchorId="3E69F5EF" id="Line 10" o:spid="_x0000_s1026" style="position:absolute;z-index:251655168;visibility:visible;mso-wrap-style:square;mso-width-percent:0;mso-height-percent:0;mso-wrap-distance-left:9pt;mso-wrap-distance-top:0;mso-wrap-distance-right:9pt;mso-wrap-distance-bottom:0;mso-position-horizontal:absolute;mso-position-horizontal-relative:text;mso-position-vertical:absolute;mso-position-vertical-relative:text;mso-width-percent:0;mso-height-percent:0;mso-width-relative:page;mso-height-relative:page" from="1in,33.3pt" to="266.45pt,33.35pt" o:gfxdata="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" o:allowincell="f">
                 <v:stroke startarrowwidth="narrow" startarrowlength="short" endarrowwidth="narrow" endarrowlength="short"/>
               </v:line>
             </w:pict>
@@ -608,7 +608,7 @@
           </mc:Choice>
           <mc:Fallback>
             <w:pict>
-              <v:line w14:anchorId="3538CF25" id="Line 14" o:spid="_x0000_s1026" style="position:absolute;z-index:251659264;visibility:visible;mso-wrap-style:square;mso-width-percent:0;mso-height-percent:0;mso-wrap-distance-left:9pt;mso-wrap-distance-top:0;mso-wrap-distance-right:9pt;mso-wrap-distance-bottom:0;mso-position-horizontal:absolute;mso-position-horizontal-relative:text;mso-position-vertical:absolute;mso-position-vertical-relative:text;mso-width-percent:0;mso-height-percent:0;mso-width-relative:page;mso-height-relative:page" from="76.05pt,2pt" to="270.45pt,2pt" o:gfxdata="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" o:allowincell="f">
+              <v:line w14:anchorId="7F7EF381" id="Line 14" o:spid="_x0000_s1026" style="position:absolute;z-index:251659264;visibility:visible;mso-wrap-style:square;mso-width-percent:0;mso-height-percent:0;mso-wrap-distance-left:9pt;mso-wrap-distance-top:0;mso-wrap-distance-right:9pt;mso-wrap-distance-bottom:0;mso-position-horizontal:absolute;mso-position-horizontal-relative:text;mso-position-vertical:absolute;mso-position-vertical-relative:text;mso-width-percent:0;mso-height-percent:0;mso-width-relative:page;mso-height-relative:page" from="76.05pt,2pt" to="270.45pt,2pt" o:gfxdata="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" o:allowincell="f">
                 <v:stroke startarrowwidth="narrow" startarrowlength="short" endarrowwidth="narrow" endarrowlength="short"/>
               </v:line>
             </w:pict>
@@ -3192,9 +3192,6 @@
         </w:tc>
       </w:tr>
       <w:tr>
-        <w:trPr>
-          <w:ins w:id="0" w:author="Huang, Lili" w:date="2023-04-10T13:31:00Z"/>
-        </w:trPr>
         <w:tc>
           <w:tcPr>
             <w:tcW w:w="1440" w:type="dxa"/>
@@ -3205,16 +3202,161 @@
               <w:ind w:left="0"/>
               <w:jc w:val="left"/>
               <w:rPr>
-                <w:ins w:id="1" w:author="Huang, Lili" w:date="2023-04-10T13:31:00Z"/>
                 <w:sz w:val="20"/>
               </w:rPr>
             </w:pPr>
-            <w:ins w:id="2" w:author="Huang, Lili" w:date="2023-04-10T13:31:00Z">
+            <w:r>
+              <w:rPr>
+                <w:sz w:val="20"/>
+              </w:rPr>
+              <w:t>04/10/2023</w:t>
+            </w:r>
+          </w:p>
+        </w:tc>
+        <w:tc>
+          <w:tcPr>
+            <w:tcW w:w="5238" w:type="dxa"/>
+          </w:tcPr>
+          <w:p>
+            <w:pPr>
+              <w:pStyle w:val="hdr1"/>
+              <w:ind w:left="0"/>
+              <w:jc w:val="left"/>
+              <w:rPr>
+                <w:color w:val="000000"/>
+                <w:sz w:val="20"/>
+              </w:rPr>
+            </w:pPr>
+            <w:r>
+              <w:rPr>
+                <w:color w:val="000000"/>
+                <w:sz w:val="20"/>
+              </w:rPr>
+              <w:t xml:space="preserve">TFS </w:t>
+            </w:r>
+            <w:r>
+              <w:rPr>
+                <w:color w:val="000000"/>
+                <w:sz w:val="20"/>
+              </w:rPr>
+              <w:t>26445 – Coaching audio issues</w:t>
+            </w:r>
+            <w:r>
+              <w:rPr>
+                <w:color w:val="000000"/>
+                <w:sz w:val="20"/>
+              </w:rPr>
+              <w:t>.</w:t>
+            </w:r>
+          </w:p>
+          <w:p>
+            <w:pPr>
+              <w:pStyle w:val="hdr1"/>
+              <w:ind w:left="0"/>
+              <w:jc w:val="left"/>
+              <w:rPr>
+                <w:color w:val="000000"/>
+                <w:sz w:val="20"/>
+              </w:rPr>
+            </w:pPr>
+            <w:r>
+              <w:rPr>
+                <w:color w:val="000000"/>
+                <w:sz w:val="20"/>
+              </w:rPr>
+              <w:t>Updated 9.3 Pending Review</w:t>
+            </w:r>
+            <w:r>
+              <w:rPr>
+                <w:color w:val="000000"/>
+                <w:sz w:val="20"/>
+              </w:rPr>
+              <w:t>.</w:t>
+            </w:r>
+          </w:p>
+          <w:p>
+            <w:pPr>
+              <w:pStyle w:val="hdr1"/>
+              <w:ind w:left="0"/>
+              <w:jc w:val="left"/>
+              <w:rPr>
+                <w:color w:val="000000"/>
+                <w:sz w:val="20"/>
+              </w:rPr>
+            </w:pPr>
+            <w:r>
+              <w:rPr>
+                <w:color w:val="000000"/>
+                <w:sz w:val="20"/>
+              </w:rPr>
+              <w:t>Removed Performance Scorecard static text.</w:t>
+            </w:r>
+          </w:p>
+          <w:p>
+            <w:pPr>
+              <w:pStyle w:val="hdr1"/>
+              <w:ind w:left="0"/>
+              <w:jc w:val="left"/>
+              <w:rPr>
+                <w:color w:val="000000"/>
+                <w:sz w:val="20"/>
+              </w:rPr>
+            </w:pPr>
+            <w:r>
+              <w:rPr>
+                <w:color w:val="000000"/>
+                <w:sz w:val="20"/>
+              </w:rPr>
+              <w:t>Added Audio Issue static text.</w:t>
+            </w:r>
+          </w:p>
+        </w:tc>
+        <w:tc>
+          <w:tcPr>
+            <w:tcW w:w="2790" w:type="dxa"/>
+          </w:tcPr>
+          <w:p>
+            <w:pPr>
+              <w:pStyle w:val="hdr1"/>
+              <w:ind w:left="0"/>
+              <w:jc w:val="left"/>
+              <w:rPr>
+                <w:sz w:val="20"/>
+              </w:rPr>
+            </w:pPr>
+            <w:r>
+              <w:rPr>
+                <w:sz w:val="20"/>
+              </w:rPr>
+              <w:t>Lili Huang</w:t>
+            </w:r>
+          </w:p>
+        </w:tc>
+      </w:tr>
+      <w:tr>
+        <w:trPr>
+          <w:ins w:id="0" w:author="Huang, Lili" w:date="2023-10-03T11:54:00Z"/>
+        </w:trPr>
+        <w:tc>
+          <w:tcPr>
+            <w:tcW w:w="1440" w:type="dxa"/>
+          </w:tcPr>
+          <w:p>
+            <w:pPr>
+              <w:pStyle w:val="hdr1"/>
+              <w:ind w:left="0"/>
+              <w:jc w:val="left"/>
+              <w:rPr>
+                <w:ins w:id="1" w:author="Huang, Lili" w:date="2023-10-03T11:54:00Z"/>
+                <w:sz w:val="20"/>
+              </w:rPr>
+            </w:pPr>
+            <w:ins w:id="2" w:author="Huang, Lili" w:date="2023-10-03T11:54:00Z">
               <w:r>
                 <w:rPr>
                   <w:sz w:val="20"/>
                 </w:rPr>
-                <w:t>04/10/2023</w:t>
+                <w:t>10/03/2023</w:t>
               </w:r>
             </w:ins>
           </w:p>
@@ -3229,141 +3371,88 @@
               <w:ind w:left="0"/>
               <w:jc w:val="left"/>
               <w:rPr>
-                <w:ins w:id="3" w:author="Huang, Lili" w:date="2023-04-10T13:32:00Z"/>
+                <w:ins w:id="3" w:author="Huang, Lili" w:date="2023-10-03T11:56:00Z"/>
                 <w:color w:val="000000"/>
                 <w:sz w:val="20"/>
               </w:rPr>
             </w:pPr>
-            <w:ins w:id="4" w:author="Huang, Lili" w:date="2023-04-10T13:31:00Z">
+            <w:ins w:id="4" w:author="Huang, Lili" w:date="2023-10-03T11:54:00Z">
               <w:r>
                 <w:rPr>
                   <w:color w:val="000000"/>
                   <w:sz w:val="20"/>
                 </w:rPr>
-                <w:t>T</w:t>
+                <w:t xml:space="preserve">TFS </w:t>
               </w:r>
             </w:ins>
-            <w:ins w:id="5" w:author="Huang, Lili" w:date="2023-04-10T13:32:00Z">
+            <w:ins w:id="5" w:author="Huang, Lili" w:date="2023-10-03T11:55:00Z">
               <w:r>
                 <w:rPr>
                   <w:color w:val="000000"/>
                   <w:sz w:val="20"/>
                 </w:rPr>
-                <w:t xml:space="preserve">FS </w:t>
+                <w:t>27223 – Add Verint Call ID to Audio Coaching logs.</w:t>
               </w:r>
+            </w:ins>
+          </w:p>
+          <w:p>
+            <w:pPr>
+              <w:pStyle w:val="hdr1"/>
+              <w:ind w:left="0"/>
+              <w:jc w:val="left"/>
+              <w:rPr>
+                <w:ins w:id="6" w:author="Huang, Lili" w:date="2023-10-03T11:56:00Z"/>
+                <w:color w:val="000000"/>
+                <w:sz w:val="20"/>
+              </w:rPr>
+            </w:pPr>
+            <w:ins w:id="7" w:author="Huang, Lili" w:date="2023-10-03T11:56:00Z">
               <w:r>
                 <w:rPr>
                   <w:color w:val="000000"/>
                   <w:sz w:val="20"/>
                 </w:rPr>
-                <w:t>26445 – Coaching audio issues</w:t>
+                <w:t>Updated 9.3.</w:t>
               </w:r>
+            </w:ins>
+          </w:p>
+          <w:p>
+            <w:pPr>
+              <w:pStyle w:val="hdr1"/>
+              <w:ind w:left="0"/>
+              <w:jc w:val="left"/>
+              <w:rPr>
+                <w:ins w:id="8" w:author="Huang, Lili" w:date="2023-10-03T11:54:00Z"/>
+                <w:color w:val="000000"/>
+                <w:sz w:val="20"/>
+              </w:rPr>
+            </w:pPr>
+            <w:ins w:id="9" w:author="Huang, Lili" w:date="2023-10-03T11:56:00Z">
               <w:r>
                 <w:rPr>
                   <w:color w:val="000000"/>
                   <w:sz w:val="20"/>
                 </w:rPr>
-                <w:t>.</w:t>
+                <w:t>Added Verint ID for Audio Issue static text.</w:t>
               </w:r>
             </w:ins>
           </w:p>
+        </w:tc>
+        <w:tc>
+          <w:tcPr>
+            <w:tcW w:w="2790" w:type="dxa"/>
+          </w:tcPr>
           <w:p>
             <w:pPr>
               <w:pStyle w:val="hdr1"/>
               <w:ind w:left="0"/>
               <w:jc w:val="left"/>
               <w:rPr>
-                <w:ins w:id="6" w:author="Huang, Lili" w:date="2023-04-13T08:59:00Z"/>
-                <w:color w:val="000000"/>
+                <w:ins w:id="10" w:author="Huang, Lili" w:date="2023-10-03T11:54:00Z"/>
                 <w:sz w:val="20"/>
               </w:rPr>
             </w:pPr>
-            <w:ins w:id="7" w:author="Huang, Lili" w:date="2023-04-10T13:32:00Z">
-              <w:r>
-                <w:rPr>
-                  <w:color w:val="000000"/>
-                  <w:sz w:val="20"/>
-                </w:rPr>
-                <w:t>Updated 9.3 Pending Review</w:t>
-              </w:r>
-            </w:ins>
-            <w:ins w:id="8" w:author="Huang, Lili" w:date="2023-04-13T08:59:00Z">
-              <w:r>
-                <w:rPr>
-                  <w:color w:val="000000"/>
-                  <w:sz w:val="20"/>
-                </w:rPr>
-                <w:t>.</w:t>
-              </w:r>
-            </w:ins>
-          </w:p>
-          <w:p>
-            <w:pPr>
-              <w:pStyle w:val="hdr1"/>
-              <w:ind w:left="0"/>
-              <w:jc w:val="left"/>
-              <w:rPr>
-                <w:ins w:id="9" w:author="Huang, Lili" w:date="2023-04-13T08:59:00Z"/>
-                <w:color w:val="000000"/>
-                <w:sz w:val="20"/>
-              </w:rPr>
-            </w:pPr>
-            <w:ins w:id="10" w:author="Huang, Lili" w:date="2023-04-13T08:59:00Z">
-              <w:r>
-                <w:rPr>
-                  <w:color w:val="000000"/>
-                  <w:sz w:val="20"/>
-                </w:rPr>
-                <w:t>Removed Performance Scorecard static text.</w:t>
-              </w:r>
-            </w:ins>
-          </w:p>
-          <w:p>
-            <w:pPr>
-              <w:pStyle w:val="hdr1"/>
-              <w:ind w:left="0"/>
-              <w:jc w:val="left"/>
-              <w:rPr>
-                <w:ins w:id="11" w:author="Huang, Lili" w:date="2023-04-10T13:31:00Z"/>
-                <w:color w:val="000000"/>
-                <w:sz w:val="20"/>
-              </w:rPr>
-            </w:pPr>
-            <w:ins w:id="12" w:author="Huang, Lili" w:date="2023-04-13T08:59:00Z">
-              <w:r>
-                <w:rPr>
-                  <w:color w:val="000000"/>
-                  <w:sz w:val="20"/>
-                </w:rPr>
-                <w:t xml:space="preserve">Added Audio </w:t>
-              </w:r>
-            </w:ins>
-            <w:ins w:id="13" w:author="Huang, Lili" w:date="2023-04-13T09:00:00Z">
-              <w:r>
-                <w:rPr>
-                  <w:color w:val="000000"/>
-                  <w:sz w:val="20"/>
-                </w:rPr>
-                <w:t>Issue static text.</w:t>
-              </w:r>
-            </w:ins>
-          </w:p>
-        </w:tc>
-        <w:tc>
-          <w:tcPr>
-            <w:tcW w:w="2790" w:type="dxa"/>
-          </w:tcPr>
-          <w:p>
-            <w:pPr>
-              <w:pStyle w:val="hdr1"/>
-              <w:ind w:left="0"/>
-              <w:jc w:val="left"/>
-              <w:rPr>
-                <w:ins w:id="14" w:author="Huang, Lili" w:date="2023-04-10T13:31:00Z"/>
-                <w:sz w:val="20"/>
-              </w:rPr>
-            </w:pPr>
-            <w:ins w:id="15" w:author="Huang, Lili" w:date="2023-04-10T13:32:00Z">
+            <w:ins w:id="11" w:author="Huang, Lili" w:date="2023-10-03T11:55:00Z">
               <w:r>
                 <w:rPr>
                   <w:sz w:val="20"/>
@@ -7609,7 +7698,7 @@
           <w:b/>
         </w:rPr>
       </w:pPr>
-      <w:bookmarkStart w:id="16" w:name="_Toc82082791"/>
+      <w:bookmarkStart w:id="12" w:name="_Toc82082791"/>
       <w:r>
         <w:rPr>
           <w:b/>
@@ -7617,7 +7706,7 @@
         <w:lastRenderedPageBreak/>
         <w:t>Description</w:t>
       </w:r>
-      <w:bookmarkEnd w:id="16"/>
+      <w:bookmarkEnd w:id="12"/>
       <w:r>
         <w:rPr>
           <w:b/>
@@ -8055,14 +8144,14 @@
         <w:adjustRightInd w:val="0"/>
         <w:outlineLvl w:val="1"/>
       </w:pPr>
-      <w:bookmarkStart w:id="17" w:name="_Toc82082792"/>
+      <w:bookmarkStart w:id="13" w:name="_Toc82082792"/>
       <w:r>
         <w:rPr>
           <w:b/>
         </w:rPr>
         <w:t>Business Logic</w:t>
       </w:r>
-      <w:bookmarkEnd w:id="17"/>
+      <w:bookmarkEnd w:id="13"/>
       <w:r>
         <w:rPr>
           <w:b/>
@@ -8673,7 +8762,7 @@
           <w:b/>
         </w:rPr>
       </w:pPr>
-      <w:bookmarkStart w:id="18" w:name="_Toc82082793"/>
+      <w:bookmarkStart w:id="14" w:name="_Toc82082793"/>
       <w:r>
         <w:rPr>
           <w:b/>
@@ -8686,7 +8775,7 @@
         </w:rPr>
         <w:t>age details</w:t>
       </w:r>
-      <w:bookmarkEnd w:id="18"/>
+      <w:bookmarkEnd w:id="14"/>
     </w:p>
     <w:p>
       <w:pPr>
@@ -8706,7 +8795,7 @@
       <w:r>
         <w:t xml:space="preserve"> </w:t>
       </w:r>
-      <w:bookmarkStart w:id="19" w:name="_Toc82082794"/>
+      <w:bookmarkStart w:id="15" w:name="_Toc82082794"/>
       <w:r>
         <w:t>Views\</w:t>
       </w:r>
@@ -8725,7 +8814,7 @@
       <w:r>
         <w:t>, _ViewWarningLog.cshtml</w:t>
       </w:r>
-      <w:bookmarkEnd w:id="19"/>
+      <w:bookmarkEnd w:id="15"/>
     </w:p>
     <w:p>
       <w:pPr>
@@ -8739,11 +8828,11 @@
         <w:adjustRightInd w:val="0"/>
         <w:outlineLvl w:val="1"/>
       </w:pPr>
-      <w:bookmarkStart w:id="20" w:name="_Toc82082795"/>
+      <w:bookmarkStart w:id="16" w:name="_Toc82082795"/>
       <w:r>
         <w:t>Razor pages comprising Web Page</w:t>
       </w:r>
-      <w:bookmarkEnd w:id="20"/>
+      <w:bookmarkEnd w:id="16"/>
     </w:p>
     <w:p>
       <w:pPr>
@@ -8988,11 +9077,11 @@
         <w:adjustRightInd w:val="0"/>
         <w:outlineLvl w:val="1"/>
       </w:pPr>
-      <w:bookmarkStart w:id="21" w:name="_Toc82082796"/>
+      <w:bookmarkStart w:id="17" w:name="_Toc82082796"/>
       <w:r>
         <w:t>Layout Page</w:t>
       </w:r>
-      <w:bookmarkEnd w:id="21"/>
+      <w:bookmarkEnd w:id="17"/>
     </w:p>
     <w:p>
       <w:pPr>
@@ -9043,7 +9132,7 @@
         <w:adjustRightInd w:val="0"/>
         <w:outlineLvl w:val="1"/>
       </w:pPr>
-      <w:bookmarkStart w:id="22" w:name="_Toc82082797"/>
+      <w:bookmarkStart w:id="18" w:name="_Toc82082797"/>
       <w:r>
         <w:t>Screen</w:t>
       </w:r>
@@ -9053,7 +9142,7 @@
       <w:r>
         <w:t>hot</w:t>
       </w:r>
-      <w:bookmarkEnd w:id="22"/>
+      <w:bookmarkEnd w:id="18"/>
     </w:p>
     <w:p>
       <w:pPr>
@@ -11908,11 +11997,11 @@
         <w:adjustRightInd w:val="0"/>
         <w:outlineLvl w:val="1"/>
       </w:pPr>
-      <w:bookmarkStart w:id="23" w:name="_Toc82082798"/>
+      <w:bookmarkStart w:id="19" w:name="_Toc82082798"/>
       <w:r>
         <w:t>Web Page Invoked Events</w:t>
       </w:r>
-      <w:bookmarkEnd w:id="23"/>
+      <w:bookmarkEnd w:id="19"/>
     </w:p>
     <w:tbl>
       <w:tblPr>
@@ -12081,14 +12170,14 @@
         <w:adjustRightInd w:val="0"/>
         <w:outlineLvl w:val="1"/>
       </w:pPr>
-      <w:bookmarkStart w:id="24" w:name="_Toc82082799"/>
+      <w:bookmarkStart w:id="20" w:name="_Toc82082799"/>
       <w:r>
         <w:t>Web Page</w:t>
       </w:r>
       <w:r>
         <w:t xml:space="preserve"> Fields</w:t>
       </w:r>
-      <w:bookmarkEnd w:id="24"/>
+      <w:bookmarkEnd w:id="20"/>
       <w:r>
         <w:t xml:space="preserve"> </w:t>
       </w:r>
@@ -32525,7 +32614,7 @@
           <w:b/>
         </w:rPr>
       </w:pPr>
-      <w:bookmarkStart w:id="25" w:name="_Toc82082800"/>
+      <w:bookmarkStart w:id="21" w:name="_Toc82082800"/>
       <w:r>
         <w:rPr>
           <w:b/>
@@ -32533,7 +32622,7 @@
         <w:lastRenderedPageBreak/>
         <w:t>Stored Procedures</w:t>
       </w:r>
-      <w:bookmarkEnd w:id="25"/>
+      <w:bookmarkEnd w:id="21"/>
     </w:p>
     <w:p>
       <w:pPr>
@@ -32544,11 +32633,11 @@
         </w:numPr>
         <w:outlineLvl w:val="1"/>
       </w:pPr>
-      <w:bookmarkStart w:id="26" w:name="_Toc82082801"/>
+      <w:bookmarkStart w:id="22" w:name="_Toc82082801"/>
       <w:r>
         <w:t>sp_SelectReviewFrom_Coaching_Log</w:t>
       </w:r>
-      <w:bookmarkEnd w:id="26"/>
+      <w:bookmarkEnd w:id="22"/>
     </w:p>
     <w:p>
       <w:pPr>
@@ -32559,11 +32648,11 @@
         </w:numPr>
         <w:outlineLvl w:val="1"/>
       </w:pPr>
-      <w:bookmarkStart w:id="27" w:name="_Toc82082802"/>
+      <w:bookmarkStart w:id="23" w:name="_Toc82082802"/>
       <w:r>
         <w:t>sp_SelectReviewFrom_Coaching_Log_Reasons</w:t>
       </w:r>
-      <w:bookmarkEnd w:id="27"/>
+      <w:bookmarkEnd w:id="23"/>
     </w:p>
     <w:p>
       <w:pPr>
@@ -32574,11 +32663,11 @@
         </w:numPr>
         <w:outlineLvl w:val="1"/>
       </w:pPr>
-      <w:bookmarkStart w:id="28" w:name="_Toc82082803"/>
+      <w:bookmarkStart w:id="24" w:name="_Toc82082803"/>
       <w:r>
         <w:t>sp_SelectReviewFrom_Warning_Log_Reasons</w:t>
       </w:r>
-      <w:bookmarkEnd w:id="28"/>
+      <w:bookmarkEnd w:id="24"/>
     </w:p>
     <w:p>
       <w:pPr>
@@ -32589,11 +32678,11 @@
         </w:numPr>
         <w:outlineLvl w:val="1"/>
       </w:pPr>
-      <w:bookmarkStart w:id="29" w:name="_Toc82082804"/>
+      <w:bookmarkStart w:id="25" w:name="_Toc82082804"/>
       <w:r>
         <w:t>sp_Update_Review_Coaching_Log_Suerpvisor_Pending</w:t>
       </w:r>
-      <w:bookmarkEnd w:id="29"/>
+      <w:bookmarkEnd w:id="25"/>
     </w:p>
     <w:p>
       <w:pPr>
@@ -32604,11 +32693,11 @@
         </w:numPr>
         <w:outlineLvl w:val="1"/>
       </w:pPr>
-      <w:bookmarkStart w:id="30" w:name="_Toc82082805"/>
+      <w:bookmarkStart w:id="26" w:name="_Toc82082805"/>
       <w:r>
         <w:t>sp_Update_Review_Coaching_Log_Supervisor_Acknowledge</w:t>
       </w:r>
-      <w:bookmarkEnd w:id="30"/>
+      <w:bookmarkEnd w:id="26"/>
     </w:p>
     <w:p>
       <w:pPr>
@@ -32619,11 +32708,11 @@
         </w:numPr>
         <w:outlineLvl w:val="1"/>
       </w:pPr>
-      <w:bookmarkStart w:id="31" w:name="_Toc82082806"/>
+      <w:bookmarkStart w:id="27" w:name="_Toc82082806"/>
       <w:r>
         <w:t>sp_Update_Review_Coaching_Log_Employee_Pending</w:t>
       </w:r>
-      <w:bookmarkEnd w:id="31"/>
+      <w:bookmarkEnd w:id="27"/>
     </w:p>
     <w:p>
       <w:pPr>
@@ -32634,11 +32723,11 @@
         </w:numPr>
         <w:outlineLvl w:val="1"/>
       </w:pPr>
-      <w:bookmarkStart w:id="32" w:name="_Toc82082807"/>
+      <w:bookmarkStart w:id="28" w:name="_Toc82082807"/>
       <w:r>
         <w:t>sp_Update_Review_Coaching_Log_Employee_Acknowledge</w:t>
       </w:r>
-      <w:bookmarkEnd w:id="32"/>
+      <w:bookmarkEnd w:id="28"/>
     </w:p>
     <w:p>
       <w:pPr>
@@ -32649,11 +32738,11 @@
         </w:numPr>
         <w:outlineLvl w:val="1"/>
       </w:pPr>
-      <w:bookmarkStart w:id="33" w:name="_Toc82082808"/>
+      <w:bookmarkStart w:id="29" w:name="_Toc82082808"/>
       <w:r>
         <w:t>sp_Update_Review_Coaching_Log_Manager_Pending_Research</w:t>
       </w:r>
-      <w:bookmarkEnd w:id="33"/>
+      <w:bookmarkEnd w:id="29"/>
     </w:p>
     <w:p>
       <w:pPr>
@@ -32664,11 +32753,11 @@
         </w:numPr>
         <w:outlineLvl w:val="1"/>
       </w:pPr>
-      <w:bookmarkStart w:id="34" w:name="_Toc82082809"/>
+      <w:bookmarkStart w:id="30" w:name="_Toc82082809"/>
       <w:r>
         <w:t>sp_Update_Review_Coaching_Log_Manager_Pending_CSE</w:t>
       </w:r>
-      <w:bookmarkEnd w:id="34"/>
+      <w:bookmarkEnd w:id="30"/>
     </w:p>
     <w:p>
       <w:pPr>
@@ -32679,11 +32768,11 @@
         </w:numPr>
         <w:outlineLvl w:val="1"/>
       </w:pPr>
-      <w:bookmarkStart w:id="35" w:name="_Toc82082810"/>
+      <w:bookmarkStart w:id="31" w:name="_Toc82082810"/>
       <w:r>
         <w:t>sp_SelectReviewFrom_Coaching_Log_Quality_Now</w:t>
       </w:r>
-      <w:bookmarkEnd w:id="35"/>
+      <w:bookmarkEnd w:id="31"/>
     </w:p>
     <w:p>
       <w:pPr>
@@ -32694,11 +32783,11 @@
         </w:numPr>
         <w:outlineLvl w:val="1"/>
       </w:pPr>
-      <w:bookmarkStart w:id="36" w:name="_Toc82082811"/>
+      <w:bookmarkStart w:id="32" w:name="_Toc82082811"/>
       <w:r>
         <w:t>sp_ShortCalls_Get_BehaviorList</w:t>
       </w:r>
-      <w:bookmarkEnd w:id="36"/>
+      <w:bookmarkEnd w:id="32"/>
     </w:p>
     <w:p>
       <w:pPr>
@@ -32709,11 +32798,11 @@
         </w:numPr>
         <w:outlineLvl w:val="1"/>
       </w:pPr>
-      <w:bookmarkStart w:id="37" w:name="_Toc82082812"/>
+      <w:bookmarkStart w:id="33" w:name="_Toc82082812"/>
       <w:r>
         <w:t>sp_ShortCalls_Get_Actions</w:t>
       </w:r>
-      <w:bookmarkEnd w:id="37"/>
+      <w:bookmarkEnd w:id="33"/>
     </w:p>
     <w:p>
       <w:pPr>
@@ -32724,11 +32813,11 @@
         </w:numPr>
         <w:outlineLvl w:val="1"/>
       </w:pPr>
-      <w:bookmarkStart w:id="38" w:name="_Toc82082813"/>
+      <w:bookmarkStart w:id="34" w:name="_Toc82082813"/>
       <w:r>
         <w:t>sp_ShortCalls_Get_CallList</w:t>
       </w:r>
-      <w:bookmarkEnd w:id="38"/>
+      <w:bookmarkEnd w:id="34"/>
     </w:p>
     <w:p>
       <w:pPr>
@@ -32739,11 +32828,11 @@
         </w:numPr>
         <w:outlineLvl w:val="1"/>
       </w:pPr>
-      <w:bookmarkStart w:id="39" w:name="_Toc82082814"/>
+      <w:bookmarkStart w:id="35" w:name="_Toc82082814"/>
       <w:r>
         <w:t>sp_ShortCalls_Get_SupReivewDetails</w:t>
       </w:r>
-      <w:bookmarkEnd w:id="39"/>
+      <w:bookmarkEnd w:id="35"/>
     </w:p>
     <w:p>
       <w:pPr>
@@ -32754,11 +32843,11 @@
         </w:numPr>
         <w:outlineLvl w:val="1"/>
       </w:pPr>
-      <w:bookmarkStart w:id="40" w:name="_Toc82082815"/>
+      <w:bookmarkStart w:id="36" w:name="_Toc82082815"/>
       <w:r>
         <w:t>sp_ShortCalls_SupReview_Submit</w:t>
       </w:r>
-      <w:bookmarkEnd w:id="40"/>
+      <w:bookmarkEnd w:id="36"/>
     </w:p>
     <w:p>
       <w:pPr>
@@ -32769,11 +32858,11 @@
         </w:numPr>
         <w:outlineLvl w:val="1"/>
       </w:pPr>
-      <w:bookmarkStart w:id="41" w:name="_Toc82082816"/>
+      <w:bookmarkStart w:id="37" w:name="_Toc82082816"/>
       <w:r>
         <w:t>sp_ShortCalls_MgrReivew_Submit</w:t>
       </w:r>
-      <w:bookmarkEnd w:id="41"/>
+      <w:bookmarkEnd w:id="37"/>
     </w:p>
     <w:p>
       <w:pPr>
@@ -32784,11 +32873,11 @@
         </w:numPr>
         <w:outlineLvl w:val="1"/>
       </w:pPr>
-      <w:bookmarkStart w:id="42" w:name="_Toc82082817"/>
+      <w:bookmarkStart w:id="38" w:name="_Toc82082817"/>
       <w:r>
         <w:t>sp_ShortCalls_getMgrReviewDetails</w:t>
       </w:r>
-      <w:bookmarkEnd w:id="42"/>
+      <w:bookmarkEnd w:id="38"/>
     </w:p>
     <w:p>
       <w:pPr>
@@ -32799,11 +32888,11 @@
         </w:numPr>
         <w:outlineLvl w:val="1"/>
       </w:pPr>
-      <w:bookmarkStart w:id="43" w:name="_Toc82082818"/>
+      <w:bookmarkStart w:id="39" w:name="_Toc82082818"/>
       <w:r>
         <w:t>sp_Update_Review_Caoching_Log_Supervisor_Pending_Followup</w:t>
       </w:r>
-      <w:bookmarkEnd w:id="43"/>
+      <w:bookmarkEnd w:id="39"/>
     </w:p>
     <w:p>
       <w:pPr>
@@ -32814,11 +32903,11 @@
         </w:numPr>
         <w:outlineLvl w:val="1"/>
       </w:pPr>
-      <w:bookmarkStart w:id="44" w:name="_Toc82082819"/>
+      <w:bookmarkStart w:id="40" w:name="_Toc82082819"/>
       <w:r>
         <w:t>sp_Update_Review_Caoching_Log_Employee_Pending_Followup</w:t>
       </w:r>
-      <w:bookmarkEnd w:id="44"/>
+      <w:bookmarkEnd w:id="40"/>
     </w:p>
     <w:p>
       <w:pPr>
@@ -32870,7 +32959,7 @@
           <w:b/>
         </w:rPr>
       </w:pPr>
-      <w:bookmarkStart w:id="45" w:name="_Toc82082820"/>
+      <w:bookmarkStart w:id="41" w:name="_Toc82082820"/>
       <w:r>
         <w:rPr>
           <w:b/>
@@ -32889,7 +32978,7 @@
         </w:rPr>
         <w:t>pending form type</w:t>
       </w:r>
-      <w:bookmarkEnd w:id="45"/>
+      <w:bookmarkEnd w:id="41"/>
     </w:p>
     <w:p>
       <w:pPr>
@@ -32900,11 +32989,11 @@
         </w:numPr>
         <w:outlineLvl w:val="1"/>
       </w:pPr>
-      <w:bookmarkStart w:id="46" w:name="_Toc82082821"/>
+      <w:bookmarkStart w:id="42" w:name="_Toc82082821"/>
       <w:r>
         <w:t>Pending Acknowledgement</w:t>
       </w:r>
-      <w:bookmarkEnd w:id="46"/>
+      <w:bookmarkEnd w:id="42"/>
     </w:p>
     <w:p>
       <w:pPr>
@@ -33039,11 +33128,11 @@
         </w:numPr>
         <w:outlineLvl w:val="1"/>
       </w:pPr>
-      <w:bookmarkStart w:id="47" w:name="_Toc82082822"/>
+      <w:bookmarkStart w:id="43" w:name="_Toc82082822"/>
       <w:r>
         <w:t>Pending Research</w:t>
       </w:r>
-      <w:bookmarkEnd w:id="47"/>
+      <w:bookmarkEnd w:id="43"/>
     </w:p>
     <w:p>
       <w:pPr>
@@ -33156,11 +33245,11 @@
         </w:numPr>
         <w:outlineLvl w:val="1"/>
       </w:pPr>
-      <w:bookmarkStart w:id="48" w:name="_Toc82082823"/>
+      <w:bookmarkStart w:id="44" w:name="_Toc82082823"/>
       <w:r>
         <w:t>Pending CSE</w:t>
       </w:r>
-      <w:bookmarkEnd w:id="48"/>
+      <w:bookmarkEnd w:id="44"/>
     </w:p>
     <w:p>
       <w:pPr>
@@ -33193,14 +33282,14 @@
         </w:numPr>
         <w:outlineLvl w:val="1"/>
       </w:pPr>
-      <w:bookmarkStart w:id="49" w:name="_Toc82082824"/>
+      <w:bookmarkStart w:id="45" w:name="_Toc82082824"/>
       <w:r>
         <w:t>Pending Short Call Review</w:t>
       </w:r>
       <w:r>
         <w:t xml:space="preserve"> (Supervisor)</w:t>
       </w:r>
-      <w:bookmarkEnd w:id="49"/>
+      <w:bookmarkEnd w:id="45"/>
     </w:p>
     <w:p>
       <w:pPr>
@@ -33230,14 +33319,14 @@
         </w:numPr>
         <w:outlineLvl w:val="1"/>
       </w:pPr>
-      <w:bookmarkStart w:id="50" w:name="_Toc82082825"/>
+      <w:bookmarkStart w:id="46" w:name="_Toc82082825"/>
       <w:r>
         <w:t>Pending Short Call Confirm</w:t>
       </w:r>
       <w:r>
         <w:t xml:space="preserve"> (Manager)</w:t>
       </w:r>
-      <w:bookmarkEnd w:id="50"/>
+      <w:bookmarkEnd w:id="46"/>
     </w:p>
     <w:p>
       <w:pPr>
@@ -33260,12 +33349,12 @@
         </w:numPr>
         <w:outlineLvl w:val="1"/>
       </w:pPr>
-      <w:bookmarkStart w:id="51" w:name="_Toc82082826"/>
+      <w:bookmarkStart w:id="47" w:name="_Toc82082826"/>
       <w:r>
         <w:lastRenderedPageBreak/>
         <w:t>Pending Follow-Up (Supervisor)</w:t>
       </w:r>
-      <w:bookmarkEnd w:id="51"/>
+      <w:bookmarkEnd w:id="47"/>
     </w:p>
     <w:p>
       <w:pPr>
@@ -33284,7 +33373,7 @@
         </w:numPr>
         <w:outlineLvl w:val="1"/>
       </w:pPr>
-      <w:bookmarkStart w:id="52" w:name="_Toc82082827"/>
+      <w:bookmarkStart w:id="48" w:name="_Toc82082827"/>
       <w:r>
         <w:t xml:space="preserve">Pending </w:t>
       </w:r>
@@ -33294,7 +33383,7 @@
       <w:r>
         <w:t>Review</w:t>
       </w:r>
-      <w:bookmarkEnd w:id="52"/>
+      <w:bookmarkEnd w:id="48"/>
     </w:p>
     <w:p>
       <w:pPr>
@@ -33331,7 +33420,7 @@
           <w:b/>
         </w:rPr>
       </w:pPr>
-      <w:bookmarkStart w:id="53" w:name="_Toc82082828"/>
+      <w:bookmarkStart w:id="49" w:name="_Toc82082828"/>
       <w:r>
         <w:rPr>
           <w:b/>
@@ -33350,7 +33439,7 @@
         </w:rPr>
         <w:t xml:space="preserve"> Log Details</w:t>
       </w:r>
-      <w:bookmarkEnd w:id="53"/>
+      <w:bookmarkEnd w:id="49"/>
     </w:p>
     <w:tbl>
       <w:tblPr>
@@ -33988,14 +34077,14 @@
           <w:b/>
         </w:rPr>
       </w:pPr>
-      <w:bookmarkStart w:id="54" w:name="_Toc82082829"/>
+      <w:bookmarkStart w:id="50" w:name="_Toc82082829"/>
       <w:r>
         <w:rPr>
           <w:b/>
         </w:rPr>
         <w:t>Logic to determine Review Page display mode (Ready Only vs Editable)</w:t>
       </w:r>
-      <w:bookmarkEnd w:id="54"/>
+      <w:bookmarkEnd w:id="50"/>
     </w:p>
     <w:tbl>
       <w:tblPr>
@@ -34694,14 +34783,14 @@
           <w:b/>
         </w:rPr>
       </w:pPr>
-      <w:bookmarkStart w:id="55" w:name="_Toc82082830"/>
+      <w:bookmarkStart w:id="51" w:name="_Toc82082830"/>
       <w:r>
         <w:rPr>
           <w:b/>
         </w:rPr>
         <w:t>Logic to determine next status</w:t>
       </w:r>
-      <w:bookmarkEnd w:id="55"/>
+      <w:bookmarkEnd w:id="51"/>
     </w:p>
     <w:p>
       <w:pPr>
@@ -34712,11 +34801,11 @@
         </w:numPr>
         <w:outlineLvl w:val="1"/>
       </w:pPr>
-      <w:bookmarkStart w:id="56" w:name="_Toc82082831"/>
+      <w:bookmarkStart w:id="52" w:name="_Toc82082831"/>
       <w:r>
         <w:t>Pending Acknowledgement</w:t>
       </w:r>
-      <w:bookmarkEnd w:id="56"/>
+      <w:bookmarkEnd w:id="52"/>
       <w:r>
         <w:t xml:space="preserve"> </w:t>
       </w:r>
@@ -35192,11 +35281,11 @@
         </w:numPr>
         <w:outlineLvl w:val="1"/>
       </w:pPr>
-      <w:bookmarkStart w:id="57" w:name="_Toc82082832"/>
+      <w:bookmarkStart w:id="53" w:name="_Toc82082832"/>
       <w:r>
         <w:t>Pending Research</w:t>
       </w:r>
-      <w:bookmarkEnd w:id="57"/>
+      <w:bookmarkEnd w:id="53"/>
     </w:p>
     <w:p>
       <w:pPr>
@@ -35423,11 +35512,11 @@
         </w:numPr>
         <w:outlineLvl w:val="1"/>
       </w:pPr>
-      <w:bookmarkStart w:id="58" w:name="_Toc82082833"/>
+      <w:bookmarkStart w:id="54" w:name="_Toc82082833"/>
       <w:r>
         <w:t>Pending CSE</w:t>
       </w:r>
-      <w:bookmarkEnd w:id="58"/>
+      <w:bookmarkEnd w:id="54"/>
     </w:p>
     <w:p>
       <w:pPr>
@@ -35490,11 +35579,11 @@
         </w:numPr>
         <w:outlineLvl w:val="1"/>
       </w:pPr>
-      <w:bookmarkStart w:id="59" w:name="_Toc82082834"/>
+      <w:bookmarkStart w:id="55" w:name="_Toc82082834"/>
       <w:r>
         <w:t>Pending Short Call Review (Supervisor)</w:t>
       </w:r>
-      <w:bookmarkEnd w:id="59"/>
+      <w:bookmarkEnd w:id="55"/>
     </w:p>
     <w:p>
       <w:pPr>
@@ -35524,7 +35613,7 @@
         </w:numPr>
         <w:outlineLvl w:val="1"/>
       </w:pPr>
-      <w:bookmarkStart w:id="60" w:name="_Toc82082835"/>
+      <w:bookmarkStart w:id="56" w:name="_Toc82082835"/>
       <w:r>
         <w:t xml:space="preserve">Pending Short Call </w:t>
       </w:r>
@@ -35540,7 +35629,7 @@
       <w:r>
         <w:t>)</w:t>
       </w:r>
-      <w:bookmarkEnd w:id="60"/>
+      <w:bookmarkEnd w:id="56"/>
     </w:p>
     <w:p>
       <w:pPr>
@@ -35565,7 +35654,7 @@
         </w:numPr>
         <w:outlineLvl w:val="1"/>
       </w:pPr>
-      <w:bookmarkStart w:id="61" w:name="_Toc82082836"/>
+      <w:bookmarkStart w:id="57" w:name="_Toc82082836"/>
       <w:r>
         <w:t xml:space="preserve">Pending </w:t>
       </w:r>
@@ -35575,15 +35664,15 @@
       <w:r>
         <w:t>Review</w:t>
       </w:r>
-      <w:bookmarkEnd w:id="61"/>
+      <w:bookmarkEnd w:id="57"/>
     </w:p>
     <w:p>
       <w:pPr>
         <w:pStyle w:val="ListParagraph"/>
         <w:ind w:left="792"/>
       </w:pPr>
-      <w:bookmarkStart w:id="62" w:name="_Toc19103695"/>
-      <w:bookmarkEnd w:id="62"/>
+      <w:bookmarkStart w:id="58" w:name="_Toc19103695"/>
+      <w:bookmarkEnd w:id="58"/>
       <w:r>
         <w:t>Next status will be “Pending Employee Review”.</w:t>
       </w:r>
@@ -35603,11 +35692,11 @@
         </w:numPr>
         <w:outlineLvl w:val="1"/>
       </w:pPr>
-      <w:bookmarkStart w:id="63" w:name="_Toc82082837"/>
+      <w:bookmarkStart w:id="59" w:name="_Toc82082837"/>
       <w:r>
         <w:t>Pending Follow-Up</w:t>
       </w:r>
-      <w:bookmarkEnd w:id="63"/>
+      <w:bookmarkEnd w:id="59"/>
     </w:p>
     <w:p>
       <w:pPr>
@@ -35633,11 +35722,11 @@
         </w:numPr>
         <w:outlineLvl w:val="1"/>
       </w:pPr>
-      <w:bookmarkStart w:id="64" w:name="_Toc82082838"/>
+      <w:bookmarkStart w:id="60" w:name="_Toc82082838"/>
       <w:r>
         <w:t>Pending Employee Review</w:t>
       </w:r>
-      <w:bookmarkEnd w:id="64"/>
+      <w:bookmarkEnd w:id="60"/>
     </w:p>
     <w:p>
       <w:pPr>
@@ -35677,14 +35766,14 @@
           <w:b/>
         </w:rPr>
       </w:pPr>
-      <w:bookmarkStart w:id="65" w:name="_Toc82082839"/>
+      <w:bookmarkStart w:id="61" w:name="_Toc82082839"/>
       <w:r>
         <w:rPr>
           <w:b/>
         </w:rPr>
         <w:t>Instruction text</w:t>
       </w:r>
-      <w:bookmarkEnd w:id="65"/>
+      <w:bookmarkEnd w:id="61"/>
     </w:p>
     <w:p>
       <w:pPr>
@@ -36182,294 +36271,6 @@
       </w:r>
     </w:p>
     <w:p/>
-    <w:p>
-      <w:pPr>
-        <w:pStyle w:val="ListParagraph"/>
-        <w:numPr>
-          <w:ilvl w:val="0"/>
-          <w:numId w:val="12"/>
-        </w:numPr>
-        <w:rPr>
-          <w:del w:id="66" w:author="Huang, Lili" w:date="2023-04-10T13:30:00Z"/>
-          <w:b/>
-        </w:rPr>
-      </w:pPr>
-      <w:del w:id="67" w:author="Huang, Lili" w:date="2023-04-10T13:30:00Z">
-        <w:r>
-          <w:rPr>
-            <w:b/>
-          </w:rPr>
-          <w:delText>Scorecard MSR</w:delText>
-        </w:r>
-        <w:r>
-          <w:rPr>
-            <w:b/>
-          </w:rPr>
-          <w:delText xml:space="preserve"> </w:delText>
-        </w:r>
-        <w:r>
-          <w:rPr>
-            <w:b/>
-          </w:rPr>
-          <w:delText xml:space="preserve">- </w:delText>
-        </w:r>
-        <w:r>
-          <w:rPr>
-            <w:b/>
-          </w:rPr>
-          <w:delText>Source is Performance Scorecard</w:delText>
-        </w:r>
-        <w:r>
-          <w:rPr>
-            <w:b/>
-          </w:rPr>
-          <w:delText>, log is “MSR”</w:delText>
-        </w:r>
-      </w:del>
-    </w:p>
-    <w:p>
-      <w:pPr>
-        <w:pStyle w:val="ListParagraph"/>
-        <w:ind w:left="1512"/>
-        <w:rPr>
-          <w:del w:id="68" w:author="Huang, Lili" w:date="2023-04-10T13:30:00Z"/>
-        </w:rPr>
-      </w:pPr>
-      <w:del w:id="69" w:author="Huang, Lili" w:date="2023-04-10T13:30:00Z">
-        <w:r>
-          <w:delText>To review your full details, please visit the &lt;a href=</w:delText>
-        </w:r>
-        <w:r>
-          <w:rPr>
-            <w:rFonts w:ascii="Consolas" w:hAnsi="Consolas" w:cs="Consolas"/>
-            <w:color w:val="A31515"/>
-            <w:sz w:val="19"/>
-            <w:szCs w:val="19"/>
-          </w:rPr>
-          <w:delText>https://f3420-mwbp11.ad.local/scorecard/csrscorecard.aspx</w:delText>
-        </w:r>
-        <w:r>
-          <w:delText>' target='_blank'&gt;CCO Performance Scorecard&lt;/a&gt;.</w:delText>
-        </w:r>
-      </w:del>
-    </w:p>
-    <w:p>
-      <w:pPr>
-        <w:pStyle w:val="ListParagraph"/>
-        <w:ind w:left="1512"/>
-        <w:rPr>
-          <w:del w:id="70" w:author="Huang, Lili" w:date="2023-04-10T13:30:00Z"/>
-        </w:rPr>
-      </w:pPr>
-      <w:del w:id="71" w:author="Huang, Lili" w:date="2023-04-10T13:30:00Z">
-        <w:r>
-          <w:delText>If you have any questions, please see your supervisor.</w:delText>
-        </w:r>
-      </w:del>
-    </w:p>
-    <w:p>
-      <w:pPr>
-        <w:pStyle w:val="ListParagraph"/>
-        <w:ind w:left="1512"/>
-        <w:rPr>
-          <w:del w:id="72" w:author="Huang, Lili" w:date="2023-04-10T13:30:00Z"/>
-        </w:rPr>
-      </w:pPr>
-    </w:p>
-    <w:p>
-      <w:pPr>
-        <w:pStyle w:val="ListParagraph"/>
-        <w:numPr>
-          <w:ilvl w:val="0"/>
-          <w:numId w:val="12"/>
-        </w:numPr>
-        <w:rPr>
-          <w:del w:id="73" w:author="Huang, Lili" w:date="2023-04-10T13:30:00Z"/>
-          <w:b/>
-        </w:rPr>
-      </w:pPr>
-      <w:del w:id="74" w:author="Huang, Lili" w:date="2023-04-10T13:30:00Z">
-        <w:r>
-          <w:rPr>
-            <w:b/>
-          </w:rPr>
-          <w:delText>Scorecard MSR</w:delText>
-        </w:r>
-        <w:r>
-          <w:rPr>
-            <w:b/>
-          </w:rPr>
-          <w:delText xml:space="preserve"> - </w:delText>
-        </w:r>
-        <w:r>
-          <w:rPr>
-            <w:b/>
-          </w:rPr>
-          <w:delText xml:space="preserve">  Source is Internal CCO Reporting</w:delText>
-        </w:r>
-        <w:r>
-          <w:rPr>
-            <w:b/>
-          </w:rPr>
-          <w:delText>, log is “MSR”</w:delText>
-        </w:r>
-      </w:del>
-    </w:p>
-    <w:p>
-      <w:pPr>
-        <w:ind w:left="1500"/>
-        <w:rPr>
-          <w:del w:id="75" w:author="Huang, Lili" w:date="2023-04-10T13:30:00Z"/>
-        </w:rPr>
-      </w:pPr>
-      <w:del w:id="76" w:author="Huang, Lili" w:date="2023-04-10T13:30:00Z">
-        <w:r>
-          <w:delText xml:space="preserve">To view in full detail, your Supervisor will review your Performance Dashboard with </w:delText>
-        </w:r>
-        <w:r>
-          <w:delText xml:space="preserve">      </w:delText>
-        </w:r>
-        <w:r>
-          <w:delText>you during your next coaching session. An overview of your scores is also contained within the eCL.</w:delText>
-        </w:r>
-      </w:del>
-    </w:p>
-    <w:p>
-      <w:pPr>
-        <w:ind w:left="1500"/>
-        <w:rPr>
-          <w:del w:id="77" w:author="Huang, Lili" w:date="2023-04-10T13:30:00Z"/>
-        </w:rPr>
-      </w:pPr>
-    </w:p>
-    <w:p>
-      <w:pPr>
-        <w:pStyle w:val="ListParagraph"/>
-        <w:numPr>
-          <w:ilvl w:val="0"/>
-          <w:numId w:val="12"/>
-        </w:numPr>
-        <w:rPr>
-          <w:del w:id="78" w:author="Huang, Lili" w:date="2023-04-10T13:30:00Z"/>
-          <w:b/>
-        </w:rPr>
-      </w:pPr>
-      <w:del w:id="79" w:author="Huang, Lili" w:date="2023-04-10T13:30:00Z">
-        <w:r>
-          <w:rPr>
-            <w:b/>
-          </w:rPr>
-          <w:delText>Scorecard MSRS</w:delText>
-        </w:r>
-        <w:r>
-          <w:rPr>
-            <w:b/>
-          </w:rPr>
-          <w:delText xml:space="preserve"> –</w:delText>
-        </w:r>
-        <w:r>
-          <w:rPr>
-            <w:b/>
-          </w:rPr>
-          <w:delText xml:space="preserve"> </w:delText>
-        </w:r>
-        <w:r>
-          <w:rPr>
-            <w:b/>
-          </w:rPr>
-          <w:delText>log is “MSRS”</w:delText>
-        </w:r>
-      </w:del>
-    </w:p>
-    <w:p>
-      <w:pPr>
-        <w:pStyle w:val="ListParagraph"/>
-        <w:ind w:left="1512"/>
-        <w:rPr>
-          <w:del w:id="80" w:author="Huang, Lili" w:date="2023-04-10T13:30:00Z"/>
-        </w:rPr>
-      </w:pPr>
-      <w:del w:id="81" w:author="Huang, Lili" w:date="2023-04-10T13:30:00Z">
-        <w:r>
-          <w:delText>To review your full details, please visit the &lt;a href=</w:delText>
-        </w:r>
-        <w:r>
-          <w:rPr>
-            <w:rFonts w:ascii="Consolas" w:hAnsi="Consolas" w:cs="Consolas"/>
-            <w:color w:val="A31515"/>
-            <w:sz w:val="19"/>
-            <w:szCs w:val="19"/>
-          </w:rPr>
-          <w:delText>https://f3420-mwbp11.ad.local/scorecard/csrscorecard.aspx</w:delText>
-        </w:r>
-        <w:r>
-          <w:delText xml:space="preserve">' target='_blank'&gt;CCO Performance Scorecard&lt;/a&gt;. </w:delText>
-        </w:r>
-      </w:del>
-    </w:p>
-    <w:p>
-      <w:pPr>
-        <w:pStyle w:val="ListParagraph"/>
-        <w:ind w:left="1512"/>
-        <w:rPr>
-          <w:del w:id="82" w:author="Huang, Lili" w:date="2023-04-10T13:30:00Z"/>
-        </w:rPr>
-      </w:pPr>
-      <w:del w:id="83" w:author="Huang, Lili" w:date="2023-04-10T13:30:00Z">
-        <w:r>
-          <w:delText>If you have any questions, please &lt;a href='</w:delText>
-        </w:r>
-        <w:r>
-          <w:delText>https://maximus365.sharepoint.com/sites/CCO/Reports/Performance_Scorecard/Lists/Scorecard_Escalated_Issues_Log/NewIssue.aspx</w:delText>
-        </w:r>
-        <w:r>
-          <w:delText>' target='_blank'&gt;submit an escalation&lt;/a&gt; via the</w:delText>
-        </w:r>
-      </w:del>
-    </w:p>
-    <w:p>
-      <w:pPr>
-        <w:pStyle w:val="ListParagraph"/>
-        <w:ind w:left="1512"/>
-        <w:rPr>
-          <w:del w:id="84" w:author="Huang, Lili" w:date="2023-04-10T13:30:00Z"/>
-        </w:rPr>
-      </w:pPr>
-      <w:del w:id="85" w:author="Huang, Lili" w:date="2023-04-10T13:30:00Z">
-        <w:r>
-          <w:delText>&lt;a href='</w:delText>
-        </w:r>
-        <w:r>
-          <w:delText>https://maximus365.sharepoint.com/sites/CCO/Reports/Performance_Scorecard/default.aspx</w:delText>
-        </w:r>
-        <w:r>
-          <w:delText>' target='_blank'&gt;CCO Performance Scorecard Information Station&lt;/a&gt;</w:delText>
-        </w:r>
-      </w:del>
-    </w:p>
-    <w:p>
-      <w:pPr>
-        <w:pStyle w:val="ListParagraph"/>
-        <w:ind w:left="1512"/>
-        <w:rPr>
-          <w:del w:id="86" w:author="Huang, Lili" w:date="2023-04-10T13:30:00Z"/>
-        </w:rPr>
-      </w:pPr>
-      <w:del w:id="87" w:author="Huang, Lili" w:date="2023-04-10T13:30:00Z">
-        <w:r>
-          <w:delText>SharePoint site.</w:delText>
-        </w:r>
-      </w:del>
-    </w:p>
-    <w:p>
-      <w:pPr>
-        <w:pStyle w:val="ListParagraph"/>
-        <w:ind w:left="1512"/>
-        <w:rPr>
-          <w:del w:id="88" w:author="Huang, Lili" w:date="2023-04-10T13:30:00Z"/>
-        </w:rPr>
-      </w:pPr>
-    </w:p>
     <w:p>
       <w:pPr>
         <w:pStyle w:val="ListParagraph"/>
@@ -37677,7 +37478,6 @@
         <w:pStyle w:val="ListParagraph"/>
         <w:ind w:left="1512"/>
         <w:rPr>
-          <w:ins w:id="89" w:author="Huang, Lili" w:date="2023-04-10T13:30:00Z"/>
           <w:i/>
         </w:rPr>
       </w:pPr>
@@ -37689,23 +37489,86 @@
           <w:ilvl w:val="0"/>
           <w:numId w:val="12"/>
         </w:numPr>
-        <w:rPr>
-          <w:ins w:id="90" w:author="Huang, Lili" w:date="2023-04-10T13:30:00Z"/>
-        </w:rPr>
-      </w:pPr>
-      <w:ins w:id="91" w:author="Huang, Lili" w:date="2023-04-10T13:30:00Z">
-        <w:r>
-          <w:rPr>
-            <w:b/>
-          </w:rPr>
-          <w:t xml:space="preserve">OMR/AUD </w:t>
-        </w:r>
-      </w:ins>
-      <w:ins w:id="92" w:author="Huang, Lili" w:date="2023-04-10T13:31:00Z">
-        <w:r>
-          <w:t>Please work with your employee to determine if there are any issues that need to be resolved.</w:t>
-        </w:r>
-      </w:ins>
+      </w:pPr>
+      <w:r>
+        <w:rPr>
+          <w:b/>
+        </w:rPr>
+        <w:t xml:space="preserve">OMR/AUD </w:t>
+      </w:r>
+      <w:r>
+        <w:rPr>
+          <w:b/>
+        </w:rPr>
+        <w:t xml:space="preserve">user </w:t>
+      </w:r>
+      <w:r>
+        <w:rPr>
+          <w:b/>
+        </w:rPr>
+        <w:t>is the current reviewer</w:t>
+      </w:r>
+      <w:r>
+        <w:rPr>
+          <w:b/>
+        </w:rPr>
+        <w:t xml:space="preserve"> </w:t>
+      </w:r>
+      <w:r>
+        <w:rPr>
+          <w:b/>
+        </w:rPr>
+        <w:t>(</w:t>
+      </w:r>
+      <w:r>
+        <w:rPr>
+          <w:b/>
+        </w:rPr>
+        <w:t>supervisor</w:t>
+      </w:r>
+      <w:r>
+        <w:rPr>
+          <w:b/>
+        </w:rPr>
+        <w:t>)</w:t>
+      </w:r>
+      <w:r>
+        <w:rPr>
+          <w:b/>
+        </w:rPr>
+        <w:t xml:space="preserve">, Pending </w:t>
+      </w:r>
+      <w:r>
+        <w:rPr>
+          <w:b/>
+        </w:rPr>
+        <w:t>Supervisor Review</w:t>
+      </w:r>
+      <w:r>
+        <w:rPr>
+          <w:b/>
+        </w:rPr>
+        <w:t xml:space="preserve"> </w:t>
+      </w:r>
+      <w:r>
+        <w:t>Please work with your employee to determine if there are any issues that need to be resolved.</w:t>
+      </w:r>
+      <w:r>
+        <w:t xml:space="preserve"> </w:t>
+      </w:r>
+    </w:p>
+    <w:p>
+      <w:pPr>
+        <w:pStyle w:val="ListParagraph"/>
+      </w:pPr>
+    </w:p>
+    <w:p>
+      <w:pPr>
+        <w:ind w:left="1368" w:firstLine="144"/>
+      </w:pPr>
+      <w:r>
+        <w:t>Verint ID: 123456789, 234567891, 34568912, ….</w:t>
+      </w:r>
     </w:p>
     <w:p>
       <w:pPr>

</xml_diff>

<commit_message>
27416 - NGD System Login Outside Shift.
git-tfs-id: [https://tfs.omnicloud.local/tfs/cco%20program/]$/eCoaching_V2;C53326
</commit_message>
<xml_diff>
--- a/Design/DD/Web/CCO_eCoaching_Log_Review_Non_QualityNow_DD.docx
+++ b/Design/DD/Web/CCO_eCoaching_Log_Review_Non_QualityNow_DD.docx
@@ -165,13 +165,23 @@
           <w:szCs w:val="32"/>
         </w:rPr>
       </w:pPr>
+      <w:proofErr w:type="gramStart"/>
       <w:r>
         <w:rPr>
           <w:rFonts w:ascii="Arial" w:hAnsi="Arial" w:cs="Arial"/>
           <w:sz w:val="32"/>
           <w:szCs w:val="32"/>
         </w:rPr>
-        <w:t>Non Quality Now</w:t>
+        <w:t>Non Quality</w:t>
+      </w:r>
+      <w:proofErr w:type="gramEnd"/>
+      <w:r>
+        <w:rPr>
+          <w:rFonts w:ascii="Arial" w:hAnsi="Arial" w:cs="Arial"/>
+          <w:sz w:val="32"/>
+          <w:szCs w:val="32"/>
+        </w:rPr>
+        <w:t xml:space="preserve"> Now</w:t>
       </w:r>
     </w:p>
     <w:p>
@@ -302,7 +312,7 @@
           </mc:Choice>
           <mc:Fallback>
             <w:pict>
-              <v:line w14:anchorId="6DCE3013" id="Line 12" o:spid="_x0000_s1026" style="position:absolute;z-index:251657216;visibility:visible;mso-wrap-style:square;mso-width-percent:0;mso-height-percent:0;mso-wrap-distance-left:9pt;mso-wrap-distance-top:0;mso-wrap-distance-right:9pt;mso-wrap-distance-bottom:0;mso-position-horizontal:absolute;mso-position-horizontal-relative:text;mso-position-vertical:absolute;mso-position-vertical-relative:text;mso-width-percent:0;mso-height-percent:0;mso-width-relative:page;mso-height-relative:page" from="367.2pt,33.3pt" to="439.25pt,33.35pt" o:gfxdata="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" o:allowincell="f">
+              <v:line w14:anchorId="5ADFFA19" id="Line 12" o:spid="_x0000_s1026" style="position:absolute;z-index:251657216;visibility:visible;mso-wrap-style:square;mso-width-percent:0;mso-height-percent:0;mso-wrap-distance-left:9pt;mso-wrap-distance-top:0;mso-wrap-distance-right:9pt;mso-wrap-distance-bottom:0;mso-position-horizontal:absolute;mso-position-horizontal-relative:text;mso-position-vertical:absolute;mso-position-vertical-relative:text;mso-width-percent:0;mso-height-percent:0;mso-width-relative:page;mso-height-relative:page" from="367.2pt,33.3pt" to="439.25pt,33.35pt" o:gfxdata="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" o:allowincell="f">
                 <v:stroke startarrowwidth="narrow" startarrowlength="short" endarrowwidth="narrow" endarrowlength="short"/>
               </v:line>
             </w:pict>
@@ -390,7 +400,7 @@
           </mc:Choice>
           <mc:Fallback>
             <w:pict>
-              <v:line w14:anchorId="3E69F5EF" id="Line 10" o:spid="_x0000_s1026" style="position:absolute;z-index:251655168;visibility:visible;mso-wrap-style:square;mso-width-percent:0;mso-height-percent:0;mso-wrap-distance-left:9pt;mso-wrap-distance-top:0;mso-wrap-distance-right:9pt;mso-wrap-distance-bottom:0;mso-position-horizontal:absolute;mso-position-horizontal-relative:text;mso-position-vertical:absolute;mso-position-vertical-relative:text;mso-width-percent:0;mso-height-percent:0;mso-width-relative:page;mso-height-relative:page" from="1in,33.3pt" to="266.45pt,33.35pt" o:gfxdata="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" o:allowincell="f">
+              <v:line w14:anchorId="0EB691C5" id="Line 10" o:spid="_x0000_s1026" style="position:absolute;z-index:251655168;visibility:visible;mso-wrap-style:square;mso-width-percent:0;mso-height-percent:0;mso-wrap-distance-left:9pt;mso-wrap-distance-top:0;mso-wrap-distance-right:9pt;mso-wrap-distance-bottom:0;mso-position-horizontal:absolute;mso-position-horizontal-relative:text;mso-position-vertical:absolute;mso-position-vertical-relative:text;mso-width-percent:0;mso-height-percent:0;mso-width-relative:page;mso-height-relative:page" from="1in,33.3pt" to="266.45pt,33.35pt" o:gfxdata="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" o:allowincell="f">
                 <v:stroke startarrowwidth="narrow" startarrowlength="short" endarrowwidth="narrow" endarrowlength="short"/>
               </v:line>
             </w:pict>
@@ -430,6 +440,7 @@
         <w:tab/>
         <w:t xml:space="preserve">Date:   </w:t>
       </w:r>
+      <w:proofErr w:type="gramStart"/>
       <w:r>
         <w:rPr>
           <w:rFonts w:ascii="Times New Roman" w:hAnsi="Times New Roman"/>
@@ -486,6 +497,7 @@
         </w:rPr>
         <w:t>8</w:t>
       </w:r>
+      <w:proofErr w:type="gramEnd"/>
     </w:p>
     <w:p>
       <w:pPr>
@@ -608,7 +620,7 @@
           </mc:Choice>
           <mc:Fallback>
             <w:pict>
-              <v:line w14:anchorId="7F7EF381" id="Line 14" o:spid="_x0000_s1026" style="position:absolute;z-index:251659264;visibility:visible;mso-wrap-style:square;mso-width-percent:0;mso-height-percent:0;mso-wrap-distance-left:9pt;mso-wrap-distance-top:0;mso-wrap-distance-right:9pt;mso-wrap-distance-bottom:0;mso-position-horizontal:absolute;mso-position-horizontal-relative:text;mso-position-vertical:absolute;mso-position-vertical-relative:text;mso-width-percent:0;mso-height-percent:0;mso-width-relative:page;mso-height-relative:page" from="76.05pt,2pt" to="270.45pt,2pt" o:gfxdata="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" o:allowincell="f">
+              <v:line w14:anchorId="76ADA9A4" id="Line 14" o:spid="_x0000_s1026" style="position:absolute;z-index:251659264;visibility:visible;mso-wrap-style:square;mso-width-percent:0;mso-height-percent:0;mso-wrap-distance-left:9pt;mso-wrap-distance-top:0;mso-wrap-distance-right:9pt;mso-wrap-distance-bottom:0;mso-position-horizontal:absolute;mso-position-horizontal-relative:text;mso-position-vertical:absolute;mso-position-vertical-relative:text;mso-width-percent:0;mso-height-percent:0;mso-width-relative:page;mso-height-relative:page" from="76.05pt,2pt" to="270.45pt,2pt" o:gfxdata="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" o:allowincell="f">
                 <v:stroke startarrowwidth="narrow" startarrowlength="short" endarrowwidth="narrow" endarrowlength="short"/>
               </v:line>
             </w:pict>
@@ -935,8 +947,17 @@
                 <w:color w:val="000000"/>
                 <w:sz w:val="20"/>
               </w:rPr>
-              <w:t>for CSRs who took inappropriate action;</w:t>
-            </w:r>
+              <w:t xml:space="preserve">for CSRs who took inappropriate </w:t>
+            </w:r>
+            <w:proofErr w:type="gramStart"/>
+            <w:r>
+              <w:rPr>
+                <w:color w:val="000000"/>
+                <w:sz w:val="20"/>
+              </w:rPr>
+              <w:t>action;</w:t>
+            </w:r>
+            <w:proofErr w:type="gramEnd"/>
           </w:p>
           <w:p>
             <w:pPr>
@@ -971,8 +992,17 @@
                 <w:color w:val="000000"/>
                 <w:sz w:val="20"/>
               </w:rPr>
-              <w:t>6. Logic to determine next status;</w:t>
-            </w:r>
+              <w:t xml:space="preserve">6. Logic to determine next </w:t>
+            </w:r>
+            <w:proofErr w:type="gramStart"/>
+            <w:r>
+              <w:rPr>
+                <w:color w:val="000000"/>
+                <w:sz w:val="20"/>
+              </w:rPr>
+              <w:t>status;</w:t>
+            </w:r>
+            <w:proofErr w:type="gramEnd"/>
           </w:p>
           <w:p>
             <w:pPr>
@@ -1282,8 +1312,17 @@
                 <w:color w:val="000000"/>
                 <w:sz w:val="20"/>
               </w:rPr>
-              <w:t>TFS 14442 – Display MRS static text based on Source</w:t>
-            </w:r>
+              <w:t xml:space="preserve">TFS 14442 – Display MRS static text based on </w:t>
+            </w:r>
+            <w:proofErr w:type="gramStart"/>
+            <w:r>
+              <w:rPr>
+                <w:color w:val="000000"/>
+                <w:sz w:val="20"/>
+              </w:rPr>
+              <w:t>Source</w:t>
+            </w:r>
+            <w:proofErr w:type="gramEnd"/>
           </w:p>
           <w:p>
             <w:pPr>
@@ -1370,8 +1409,17 @@
                 <w:color w:val="000000"/>
                 <w:sz w:val="20"/>
               </w:rPr>
-              <w:t>TFS 14699 – Modify logic to handle short call logs</w:t>
-            </w:r>
+              <w:t xml:space="preserve">TFS 14699 – Modify logic to handle short call </w:t>
+            </w:r>
+            <w:proofErr w:type="gramStart"/>
+            <w:r>
+              <w:rPr>
+                <w:color w:val="000000"/>
+                <w:sz w:val="20"/>
+              </w:rPr>
+              <w:t>logs</w:t>
+            </w:r>
+            <w:proofErr w:type="gramEnd"/>
           </w:p>
           <w:p>
             <w:pPr>
@@ -1715,8 +1763,17 @@
                 <w:color w:val="000000"/>
                 <w:sz w:val="20"/>
               </w:rPr>
-              <w:t>Updated section 8: added condition</w:t>
-            </w:r>
+              <w:t xml:space="preserve">Updated section 8: added </w:t>
+            </w:r>
+            <w:proofErr w:type="gramStart"/>
+            <w:r>
+              <w:rPr>
+                <w:color w:val="000000"/>
+                <w:sz w:val="20"/>
+              </w:rPr>
+              <w:t>condition</w:t>
+            </w:r>
+            <w:proofErr w:type="gramEnd"/>
           </w:p>
           <w:p>
             <w:pPr>
@@ -1999,8 +2056,17 @@
                 <w:color w:val="000000"/>
                 <w:sz w:val="20"/>
               </w:rPr>
-              <w:t>TFS 15833 – Workflow change for warning logs</w:t>
-            </w:r>
+              <w:t xml:space="preserve">TFS 15833 – Workflow change for warning </w:t>
+            </w:r>
+            <w:proofErr w:type="gramStart"/>
+            <w:r>
+              <w:rPr>
+                <w:color w:val="000000"/>
+                <w:sz w:val="20"/>
+              </w:rPr>
+              <w:t>logs</w:t>
+            </w:r>
+            <w:proofErr w:type="gramEnd"/>
           </w:p>
           <w:p>
             <w:pPr>
@@ -2119,8 +2185,17 @@
                 <w:color w:val="000000"/>
                 <w:sz w:val="20"/>
               </w:rPr>
-              <w:t>TFS 16893 – Allow employees to enter comments to warnings</w:t>
-            </w:r>
+              <w:t xml:space="preserve">TFS 16893 – Allow employees to enter comments to </w:t>
+            </w:r>
+            <w:proofErr w:type="gramStart"/>
+            <w:r>
+              <w:rPr>
+                <w:color w:val="000000"/>
+                <w:sz w:val="20"/>
+              </w:rPr>
+              <w:t>warnings</w:t>
+            </w:r>
+            <w:proofErr w:type="gramEnd"/>
           </w:p>
           <w:p>
             <w:pPr>
@@ -2369,7 +2444,23 @@
                 <w:color w:val="000000"/>
                 <w:sz w:val="20"/>
               </w:rPr>
-              <w:t>TFS 18176 – Allow senior manage to view log details.</w:t>
+              <w:t xml:space="preserve">TFS 18176 – Allow senior </w:t>
+            </w:r>
+            <w:proofErr w:type="gramStart"/>
+            <w:r>
+              <w:rPr>
+                <w:color w:val="000000"/>
+                <w:sz w:val="20"/>
+              </w:rPr>
+              <w:t>manage</w:t>
+            </w:r>
+            <w:proofErr w:type="gramEnd"/>
+            <w:r>
+              <w:rPr>
+                <w:color w:val="000000"/>
+                <w:sz w:val="20"/>
+              </w:rPr>
+              <w:t xml:space="preserve"> to view log details.</w:t>
             </w:r>
           </w:p>
           <w:p>
@@ -2675,15 +2766,24 @@
                 <w:color w:val="000000"/>
                 <w:sz w:val="20"/>
               </w:rPr>
-              <w:t>APS static text change</w:t>
-            </w:r>
+              <w:t xml:space="preserve">APS static text </w:t>
+            </w:r>
+            <w:proofErr w:type="gramStart"/>
             <w:r>
               <w:rPr>
                 <w:color w:val="000000"/>
                 <w:sz w:val="20"/>
               </w:rPr>
+              <w:t>change</w:t>
+            </w:r>
+            <w:r>
+              <w:rPr>
+                <w:color w:val="000000"/>
+                <w:sz w:val="20"/>
+              </w:rPr>
               <w:t>;</w:t>
             </w:r>
+            <w:proofErr w:type="gramEnd"/>
           </w:p>
           <w:p>
             <w:pPr>
@@ -2792,8 +2892,17 @@
                 <w:color w:val="000000"/>
                 <w:sz w:val="20"/>
               </w:rPr>
-              <w:t>TFS 22256 Quality Now Logs Enhancement;</w:t>
-            </w:r>
+              <w:t xml:space="preserve">TFS 22256 Quality Now Logs </w:t>
+            </w:r>
+            <w:proofErr w:type="gramStart"/>
+            <w:r>
+              <w:rPr>
+                <w:color w:val="000000"/>
+                <w:sz w:val="20"/>
+              </w:rPr>
+              <w:t>Enhancement;</w:t>
+            </w:r>
+            <w:proofErr w:type="gramEnd"/>
           </w:p>
           <w:p>
             <w:pPr>
@@ -2898,8 +3007,17 @@
                 <w:color w:val="000000"/>
                 <w:sz w:val="20"/>
               </w:rPr>
-              <w:t>TFS 23137 – Quality – new coaching reason pfd and pfd date;</w:t>
-            </w:r>
+              <w:t xml:space="preserve">TFS 23137 – Quality – new coaching reason pfd and pfd </w:t>
+            </w:r>
+            <w:proofErr w:type="gramStart"/>
+            <w:r>
+              <w:rPr>
+                <w:color w:val="000000"/>
+                <w:sz w:val="20"/>
+              </w:rPr>
+              <w:t>date;</w:t>
+            </w:r>
+            <w:proofErr w:type="gramEnd"/>
           </w:p>
           <w:p>
             <w:pPr>
@@ -2983,7 +3101,23 @@
                 <w:color w:val="000000"/>
                 <w:sz w:val="20"/>
               </w:rPr>
-              <w:t>TFS 24326 –  eCL logs not displaying fields properly;</w:t>
+              <w:t xml:space="preserve">TFS 24326 </w:t>
+            </w:r>
+            <w:proofErr w:type="gramStart"/>
+            <w:r>
+              <w:rPr>
+                <w:color w:val="000000"/>
+                <w:sz w:val="20"/>
+              </w:rPr>
+              <w:t>–  eCL</w:t>
+            </w:r>
+            <w:proofErr w:type="gramEnd"/>
+            <w:r>
+              <w:rPr>
+                <w:color w:val="000000"/>
+                <w:sz w:val="20"/>
+              </w:rPr>
+              <w:t xml:space="preserve"> logs not displaying fields properly;</w:t>
             </w:r>
           </w:p>
           <w:p>
@@ -3001,15 +3135,24 @@
                 <w:color w:val="000000"/>
                 <w:sz w:val="20"/>
               </w:rPr>
-              <w:t>Updated screenshots</w:t>
-            </w:r>
+              <w:t xml:space="preserve">Updated </w:t>
+            </w:r>
+            <w:proofErr w:type="gramStart"/>
             <w:r>
               <w:rPr>
                 <w:color w:val="000000"/>
                 <w:sz w:val="20"/>
               </w:rPr>
+              <w:t>screenshots</w:t>
+            </w:r>
+            <w:r>
+              <w:rPr>
+                <w:color w:val="000000"/>
+                <w:sz w:val="20"/>
+              </w:rPr>
               <w:t>;</w:t>
             </w:r>
+            <w:proofErr w:type="gramEnd"/>
           </w:p>
           <w:p>
             <w:pPr>
@@ -3100,7 +3243,23 @@
                 <w:color w:val="000000"/>
                 <w:sz w:val="20"/>
               </w:rPr>
-              <w:t>24370 - eCL-New data feed for Survey eCLs</w:t>
+              <w:t>24370 - eCL-</w:t>
+            </w:r>
+            <w:proofErr w:type="gramStart"/>
+            <w:r>
+              <w:rPr>
+                <w:color w:val="000000"/>
+                <w:sz w:val="20"/>
+              </w:rPr>
+              <w:t>New</w:t>
+            </w:r>
+            <w:proofErr w:type="gramEnd"/>
+            <w:r>
+              <w:rPr>
+                <w:color w:val="000000"/>
+                <w:sz w:val="20"/>
+              </w:rPr>
+              <w:t xml:space="preserve"> data feed for Survey eCLs</w:t>
             </w:r>
           </w:p>
           <w:p>
@@ -3334,9 +3493,6 @@
         </w:tc>
       </w:tr>
       <w:tr>
-        <w:trPr>
-          <w:ins w:id="0" w:author="Huang, Lili" w:date="2023-10-03T11:54:00Z"/>
-        </w:trPr>
         <w:tc>
           <w:tcPr>
             <w:tcW w:w="1440" w:type="dxa"/>
@@ -3347,16 +3503,122 @@
               <w:ind w:left="0"/>
               <w:jc w:val="left"/>
               <w:rPr>
-                <w:ins w:id="1" w:author="Huang, Lili" w:date="2023-10-03T11:54:00Z"/>
                 <w:sz w:val="20"/>
               </w:rPr>
             </w:pPr>
-            <w:ins w:id="2" w:author="Huang, Lili" w:date="2023-10-03T11:54:00Z">
+            <w:r>
+              <w:rPr>
+                <w:sz w:val="20"/>
+              </w:rPr>
+              <w:t>10/03/2023</w:t>
+            </w:r>
+          </w:p>
+        </w:tc>
+        <w:tc>
+          <w:tcPr>
+            <w:tcW w:w="5238" w:type="dxa"/>
+          </w:tcPr>
+          <w:p>
+            <w:pPr>
+              <w:pStyle w:val="hdr1"/>
+              <w:ind w:left="0"/>
+              <w:jc w:val="left"/>
+              <w:rPr>
+                <w:color w:val="000000"/>
+                <w:sz w:val="20"/>
+              </w:rPr>
+            </w:pPr>
+            <w:r>
+              <w:rPr>
+                <w:color w:val="000000"/>
+                <w:sz w:val="20"/>
+              </w:rPr>
+              <w:t>TFS 27223 – Add Verint Call ID to Audio Coaching logs.</w:t>
+            </w:r>
+          </w:p>
+          <w:p>
+            <w:pPr>
+              <w:pStyle w:val="hdr1"/>
+              <w:ind w:left="0"/>
+              <w:jc w:val="left"/>
+              <w:rPr>
+                <w:color w:val="000000"/>
+                <w:sz w:val="20"/>
+              </w:rPr>
+            </w:pPr>
+            <w:r>
+              <w:rPr>
+                <w:color w:val="000000"/>
+                <w:sz w:val="20"/>
+              </w:rPr>
+              <w:t>Updated 9.3.</w:t>
+            </w:r>
+          </w:p>
+          <w:p>
+            <w:pPr>
+              <w:pStyle w:val="hdr1"/>
+              <w:ind w:left="0"/>
+              <w:jc w:val="left"/>
+              <w:rPr>
+                <w:color w:val="000000"/>
+                <w:sz w:val="20"/>
+              </w:rPr>
+            </w:pPr>
+            <w:r>
+              <w:rPr>
+                <w:color w:val="000000"/>
+                <w:sz w:val="20"/>
+              </w:rPr>
+              <w:t>Added Verint ID for Audio Issue static text.</w:t>
+            </w:r>
+          </w:p>
+        </w:tc>
+        <w:tc>
+          <w:tcPr>
+            <w:tcW w:w="2790" w:type="dxa"/>
+          </w:tcPr>
+          <w:p>
+            <w:pPr>
+              <w:pStyle w:val="hdr1"/>
+              <w:ind w:left="0"/>
+              <w:jc w:val="left"/>
+              <w:rPr>
+                <w:sz w:val="20"/>
+              </w:rPr>
+            </w:pPr>
+            <w:r>
+              <w:rPr>
+                <w:sz w:val="20"/>
+              </w:rPr>
+              <w:t>Lili Huang</w:t>
+            </w:r>
+          </w:p>
+        </w:tc>
+      </w:tr>
+      <w:tr>
+        <w:trPr>
+          <w:ins w:id="0" w:author="Huang, Lili" w:date="2023-11-27T13:15:00Z"/>
+        </w:trPr>
+        <w:tc>
+          <w:tcPr>
+            <w:tcW w:w="1440" w:type="dxa"/>
+          </w:tcPr>
+          <w:p>
+            <w:pPr>
+              <w:pStyle w:val="hdr1"/>
+              <w:ind w:left="0"/>
+              <w:jc w:val="left"/>
+              <w:rPr>
+                <w:ins w:id="1" w:author="Huang, Lili" w:date="2023-11-27T13:15:00Z"/>
+                <w:sz w:val="20"/>
+              </w:rPr>
+            </w:pPr>
+            <w:ins w:id="2" w:author="Huang, Lili" w:date="2023-11-27T13:15:00Z">
               <w:r>
                 <w:rPr>
                   <w:sz w:val="20"/>
                 </w:rPr>
-                <w:t>10/03/2023</w:t>
+                <w:t>11/27/2023</w:t>
               </w:r>
             </w:ins>
           </w:p>
@@ -3371,88 +3633,140 @@
               <w:ind w:left="0"/>
               <w:jc w:val="left"/>
               <w:rPr>
-                <w:ins w:id="3" w:author="Huang, Lili" w:date="2023-10-03T11:56:00Z"/>
+                <w:ins w:id="3" w:author="Huang, Lili" w:date="2023-11-27T13:27:00Z"/>
                 <w:color w:val="000000"/>
                 <w:sz w:val="20"/>
               </w:rPr>
             </w:pPr>
-            <w:ins w:id="4" w:author="Huang, Lili" w:date="2023-10-03T11:54:00Z">
+            <w:ins w:id="4" w:author="Huang, Lili" w:date="2023-11-27T13:16:00Z">
               <w:r>
                 <w:rPr>
                   <w:color w:val="000000"/>
                   <w:sz w:val="20"/>
                 </w:rPr>
-                <w:t xml:space="preserve">TFS </w:t>
+                <w:t xml:space="preserve">TFS 27416 </w:t>
               </w:r>
             </w:ins>
-            <w:ins w:id="5" w:author="Huang, Lili" w:date="2023-10-03T11:55:00Z">
+            <w:ins w:id="5" w:author="Huang, Lili" w:date="2023-11-27T13:26:00Z">
               <w:r>
                 <w:rPr>
                   <w:color w:val="000000"/>
                   <w:sz w:val="20"/>
                 </w:rPr>
-                <w:t>27223 – Add Verint Call ID to Audio Coaching logs.</w:t>
+                <w:t>–</w:t>
               </w:r>
             </w:ins>
-          </w:p>
-          <w:p>
-            <w:pPr>
-              <w:pStyle w:val="hdr1"/>
-              <w:ind w:left="0"/>
-              <w:jc w:val="left"/>
-              <w:rPr>
-                <w:ins w:id="6" w:author="Huang, Lili" w:date="2023-10-03T11:56:00Z"/>
-                <w:color w:val="000000"/>
-                <w:sz w:val="20"/>
-              </w:rPr>
-            </w:pPr>
-            <w:ins w:id="7" w:author="Huang, Lili" w:date="2023-10-03T11:56:00Z">
+            <w:ins w:id="6" w:author="Huang, Lili" w:date="2023-11-27T13:16:00Z">
               <w:r>
                 <w:rPr>
                   <w:color w:val="000000"/>
                   <w:sz w:val="20"/>
                 </w:rPr>
-                <w:t>Updated 9.3.</w:t>
+                <w:t xml:space="preserve"> </w:t>
               </w:r>
             </w:ins>
-          </w:p>
-          <w:p>
-            <w:pPr>
-              <w:pStyle w:val="hdr1"/>
-              <w:ind w:left="0"/>
-              <w:jc w:val="left"/>
-              <w:rPr>
-                <w:ins w:id="8" w:author="Huang, Lili" w:date="2023-10-03T11:54:00Z"/>
-                <w:color w:val="000000"/>
-                <w:sz w:val="20"/>
-              </w:rPr>
-            </w:pPr>
-            <w:ins w:id="9" w:author="Huang, Lili" w:date="2023-10-03T11:56:00Z">
+            <w:ins w:id="7" w:author="Huang, Lili" w:date="2023-11-27T13:26:00Z">
               <w:r>
                 <w:rPr>
                   <w:color w:val="000000"/>
                   <w:sz w:val="20"/>
                 </w:rPr>
-                <w:t>Added Verint ID for Audio Issue static text.</w:t>
+                <w:t xml:space="preserve">NGD System login </w:t>
               </w:r>
             </w:ins>
-          </w:p>
-        </w:tc>
-        <w:tc>
-          <w:tcPr>
-            <w:tcW w:w="2790" w:type="dxa"/>
-          </w:tcPr>
+            <w:ins w:id="8" w:author="Huang, Lili" w:date="2023-11-27T13:27:00Z">
+              <w:r>
+                <w:rPr>
+                  <w:color w:val="000000"/>
+                  <w:sz w:val="20"/>
+                </w:rPr>
+                <w:t>outside the</w:t>
+              </w:r>
+            </w:ins>
+            <w:ins w:id="9" w:author="Huang, Lili" w:date="2023-11-27T13:26:00Z">
+              <w:r>
+                <w:rPr>
+                  <w:color w:val="000000"/>
+                  <w:sz w:val="20"/>
+                </w:rPr>
+                <w:t xml:space="preserve"> shift</w:t>
+              </w:r>
+            </w:ins>
+            <w:ins w:id="10" w:author="Huang, Lili" w:date="2023-11-27T13:27:00Z">
+              <w:r>
+                <w:rPr>
+                  <w:color w:val="000000"/>
+                  <w:sz w:val="20"/>
+                </w:rPr>
+                <w:t>.</w:t>
+              </w:r>
+            </w:ins>
+          </w:p>
           <w:p>
             <w:pPr>
               <w:pStyle w:val="hdr1"/>
               <w:ind w:left="0"/>
               <w:jc w:val="left"/>
               <w:rPr>
-                <w:ins w:id="10" w:author="Huang, Lili" w:date="2023-10-03T11:54:00Z"/>
+                <w:ins w:id="11" w:author="Huang, Lili" w:date="2023-11-27T13:15:00Z"/>
+                <w:color w:val="000000"/>
                 <w:sz w:val="20"/>
               </w:rPr>
             </w:pPr>
-            <w:ins w:id="11" w:author="Huang, Lili" w:date="2023-10-03T11:55:00Z">
+            <w:ins w:id="12" w:author="Huang, Lili" w:date="2023-11-27T13:27:00Z">
+              <w:r>
+                <w:rPr>
+                  <w:color w:val="000000"/>
+                  <w:sz w:val="20"/>
+                </w:rPr>
+                <w:t>Update</w:t>
+              </w:r>
+              <w:r>
+                <w:rPr>
+                  <w:color w:val="000000"/>
+                  <w:sz w:val="20"/>
+                </w:rPr>
+                <w:t xml:space="preserve">d </w:t>
+              </w:r>
+              <w:r>
+                <w:rPr>
+                  <w:color w:val="000000"/>
+                  <w:sz w:val="20"/>
+                </w:rPr>
+                <w:t>9</w:t>
+              </w:r>
+              <w:r>
+                <w:rPr>
+                  <w:color w:val="000000"/>
+                  <w:sz w:val="20"/>
+                </w:rPr>
+                <w:t>.</w:t>
+              </w:r>
+              <w:r>
+                <w:rPr>
+                  <w:color w:val="000000"/>
+                  <w:sz w:val="20"/>
+                </w:rPr>
+                <w:t>3.</w:t>
+              </w:r>
+            </w:ins>
+          </w:p>
+        </w:tc>
+        <w:tc>
+          <w:tcPr>
+            <w:tcW w:w="2790" w:type="dxa"/>
+          </w:tcPr>
+          <w:p>
+            <w:pPr>
+              <w:pStyle w:val="hdr1"/>
+              <w:ind w:left="0"/>
+              <w:jc w:val="left"/>
+              <w:rPr>
+                <w:ins w:id="13" w:author="Huang, Lili" w:date="2023-11-27T13:15:00Z"/>
+                <w:sz w:val="20"/>
+              </w:rPr>
+            </w:pPr>
+            <w:ins w:id="14" w:author="Huang, Lili" w:date="2023-11-27T13:26:00Z">
               <w:r>
                 <w:rPr>
                   <w:sz w:val="20"/>
@@ -7698,7 +8012,7 @@
           <w:b/>
         </w:rPr>
       </w:pPr>
-      <w:bookmarkStart w:id="12" w:name="_Toc82082791"/>
+      <w:bookmarkStart w:id="15" w:name="_Toc82082791"/>
       <w:r>
         <w:rPr>
           <w:b/>
@@ -7706,7 +8020,7 @@
         <w:lastRenderedPageBreak/>
         <w:t>Description</w:t>
       </w:r>
-      <w:bookmarkEnd w:id="12"/>
+      <w:bookmarkEnd w:id="15"/>
       <w:r>
         <w:rPr>
           <w:b/>
@@ -7874,8 +8188,13 @@
         <w:t>ing</w:t>
       </w:r>
       <w:r>
-        <w:t xml:space="preserve"> with WHHR or WHER or WHRC);</w:t>
-      </w:r>
+        <w:t xml:space="preserve"> with WHHR or WHER or WHRC</w:t>
+      </w:r>
+      <w:proofErr w:type="gramStart"/>
+      <w:r>
+        <w:t>);</w:t>
+      </w:r>
+      <w:proofErr w:type="gramEnd"/>
     </w:p>
     <w:p>
       <w:pPr>
@@ -7992,8 +8311,13 @@
         <w:ind w:left="1152"/>
       </w:pPr>
       <w:r>
-        <w:t>Completed logs</w:t>
-      </w:r>
+        <w:t xml:space="preserve">Completed </w:t>
+      </w:r>
+      <w:proofErr w:type="gramStart"/>
+      <w:r>
+        <w:t>logs</w:t>
+      </w:r>
+      <w:proofErr w:type="gramEnd"/>
     </w:p>
     <w:p>
       <w:pPr>
@@ -8029,8 +8353,13 @@
         <w:t>U</w:t>
       </w:r>
       <w:r>
-        <w:t>ser is the log’s employee</w:t>
-      </w:r>
+        <w:t xml:space="preserve">ser is the log’s </w:t>
+      </w:r>
+      <w:proofErr w:type="gramStart"/>
+      <w:r>
+        <w:t>employee</w:t>
+      </w:r>
+      <w:proofErr w:type="gramEnd"/>
     </w:p>
     <w:p>
       <w:r>
@@ -8091,8 +8420,13 @@
         <w:t>ser is the supervisor or re-assigned to</w:t>
       </w:r>
       <w:r>
-        <w:t xml:space="preserve"> or the log’s employee</w:t>
-      </w:r>
+        <w:t xml:space="preserve"> or the log’s </w:t>
+      </w:r>
+      <w:proofErr w:type="gramStart"/>
+      <w:r>
+        <w:t>employee</w:t>
+      </w:r>
+      <w:proofErr w:type="gramEnd"/>
     </w:p>
     <w:p>
       <w:pPr>
@@ -8144,14 +8478,14 @@
         <w:adjustRightInd w:val="0"/>
         <w:outlineLvl w:val="1"/>
       </w:pPr>
-      <w:bookmarkStart w:id="13" w:name="_Toc82082792"/>
+      <w:bookmarkStart w:id="16" w:name="_Toc82082792"/>
       <w:r>
         <w:rPr>
           <w:b/>
         </w:rPr>
         <w:t>Business Logic</w:t>
       </w:r>
-      <w:bookmarkEnd w:id="13"/>
+      <w:bookmarkEnd w:id="16"/>
       <w:r>
         <w:rPr>
           <w:b/>
@@ -8206,11 +8540,16 @@
         <w:adjustRightInd w:val="0"/>
       </w:pPr>
       <w:r>
-        <w:t>Check if the user has access to view the selected log details</w:t>
+        <w:t xml:space="preserve">Check if the user has access to view the selected log </w:t>
+      </w:r>
+      <w:proofErr w:type="gramStart"/>
+      <w:r>
+        <w:t>details</w:t>
       </w:r>
       <w:r>
         <w:t>;</w:t>
       </w:r>
+      <w:proofErr w:type="gramEnd"/>
     </w:p>
     <w:p>
       <w:pPr>
@@ -8229,12 +8568,14 @@
       <w:r>
         <w:t xml:space="preserve">unauthorized </w:t>
       </w:r>
+      <w:proofErr w:type="gramStart"/>
       <w:r>
         <w:t>page</w:t>
       </w:r>
       <w:r>
         <w:t>;</w:t>
       </w:r>
+      <w:proofErr w:type="gramEnd"/>
     </w:p>
     <w:p>
       <w:pPr>
@@ -8248,8 +8589,13 @@
         <w:t xml:space="preserve">Else call stored procedure sp_SelectReviewFrom_Coaching_Log to get </w:t>
       </w:r>
       <w:r>
-        <w:t>log details</w:t>
-      </w:r>
+        <w:t xml:space="preserve">log </w:t>
+      </w:r>
+      <w:proofErr w:type="gramStart"/>
+      <w:r>
+        <w:t>details</w:t>
+      </w:r>
+      <w:proofErr w:type="gramEnd"/>
     </w:p>
     <w:p>
       <w:pPr>
@@ -8335,8 +8681,13 @@
         <w:t>s</w:t>
       </w:r>
       <w:r>
-        <w:t>” from database;</w:t>
-      </w:r>
+        <w:t xml:space="preserve">” from </w:t>
+      </w:r>
+      <w:proofErr w:type="gramStart"/>
+      <w:r>
+        <w:t>database;</w:t>
+      </w:r>
+      <w:proofErr w:type="gramEnd"/>
     </w:p>
     <w:p>
       <w:pPr>
@@ -8353,8 +8704,13 @@
         <w:t>s</w:t>
       </w:r>
       <w:r>
-        <w:t>” from database;</w:t>
-      </w:r>
+        <w:t xml:space="preserve">” from </w:t>
+      </w:r>
+      <w:proofErr w:type="gramStart"/>
+      <w:r>
+        <w:t>database;</w:t>
+      </w:r>
+      <w:proofErr w:type="gramEnd"/>
     </w:p>
     <w:p>
       <w:pPr>
@@ -8365,8 +8721,13 @@
         <w:ind w:left="1800" w:firstLine="360"/>
       </w:pPr>
       <w:r>
-        <w:t xml:space="preserve">    Load short call list from database;</w:t>
-      </w:r>
+        <w:t xml:space="preserve">    Load short call list from </w:t>
+      </w:r>
+      <w:proofErr w:type="gramStart"/>
+      <w:r>
+        <w:t>database;</w:t>
+      </w:r>
+      <w:proofErr w:type="gramEnd"/>
     </w:p>
     <w:p>
       <w:pPr>
@@ -8377,8 +8738,13 @@
         <w:ind w:left="1800" w:firstLine="360"/>
       </w:pPr>
       <w:r>
-        <w:t>End If Short Call;</w:t>
-      </w:r>
+        <w:t xml:space="preserve">End If Short </w:t>
+      </w:r>
+      <w:proofErr w:type="gramStart"/>
+      <w:r>
+        <w:t>Call;</w:t>
+      </w:r>
+      <w:proofErr w:type="gramEnd"/>
     </w:p>
     <w:p>
       <w:pPr>
@@ -8398,8 +8764,13 @@
         <w:ind w:left="1800" w:firstLine="360"/>
       </w:pPr>
       <w:r>
-        <w:t>Determine Pending Form Type (See section 5 for details);</w:t>
-      </w:r>
+        <w:t>Determine Pending Form Type (See section 5 for details</w:t>
+      </w:r>
+      <w:proofErr w:type="gramStart"/>
+      <w:r>
+        <w:t>);</w:t>
+      </w:r>
+      <w:proofErr w:type="gramEnd"/>
     </w:p>
     <w:p>
       <w:pPr>
@@ -8410,7 +8781,15 @@
         <w:ind w:left="1800" w:firstLine="360"/>
       </w:pPr>
       <w:r>
-        <w:t>Determine Review Page display mode (Read Only vs Editable)</w:t>
+        <w:t xml:space="preserve">Determine Review Page display mode (Read Only </w:t>
+      </w:r>
+      <w:proofErr w:type="gramStart"/>
+      <w:r>
+        <w:t>vs</w:t>
+      </w:r>
+      <w:proofErr w:type="gramEnd"/>
+      <w:r>
+        <w:t xml:space="preserve"> Editable)</w:t>
       </w:r>
       <w:r>
         <w:t>;</w:t>
@@ -8434,8 +8813,13 @@
         <w:ind w:left="1800" w:firstLine="360"/>
       </w:pPr>
       <w:r>
-        <w:t>Display Review Page;</w:t>
-      </w:r>
+        <w:t xml:space="preserve">Display Review </w:t>
+      </w:r>
+      <w:proofErr w:type="gramStart"/>
+      <w:r>
+        <w:t>Page;</w:t>
+      </w:r>
+      <w:proofErr w:type="gramEnd"/>
     </w:p>
     <w:p>
       <w:pPr>
@@ -8564,11 +8948,16 @@
       </w:pPr>
       <w:r>
         <w:lastRenderedPageBreak/>
-        <w:t>Display Review Page</w:t>
+        <w:t xml:space="preserve">Display Review </w:t>
+      </w:r>
+      <w:proofErr w:type="gramStart"/>
+      <w:r>
+        <w:t>Page</w:t>
       </w:r>
       <w:r>
         <w:t>;</w:t>
       </w:r>
+      <w:proofErr w:type="gramEnd"/>
     </w:p>
     <w:p>
       <w:pPr>
@@ -8659,8 +9048,13 @@
         <w:t>pda</w:t>
       </w:r>
       <w:r>
-        <w:t>te the reviewed log in database;</w:t>
-      </w:r>
+        <w:t xml:space="preserve">te the reviewed log in </w:t>
+      </w:r>
+      <w:proofErr w:type="gramStart"/>
+      <w:r>
+        <w:t>database;</w:t>
+      </w:r>
+      <w:proofErr w:type="gramEnd"/>
     </w:p>
     <w:p>
       <w:pPr>
@@ -8671,8 +9065,13 @@
         <w:ind w:left="1080" w:firstLine="216"/>
       </w:pPr>
       <w:r>
-        <w:t>Close log detail modal dialog;</w:t>
-      </w:r>
+        <w:t xml:space="preserve">Close log detail modal </w:t>
+      </w:r>
+      <w:proofErr w:type="gramStart"/>
+      <w:r>
+        <w:t>dialog;</w:t>
+      </w:r>
+      <w:proofErr w:type="gramEnd"/>
     </w:p>
     <w:p>
       <w:pPr>
@@ -8733,8 +9132,13 @@
         <w:adjustRightInd w:val="0"/>
       </w:pPr>
       <w:r>
-        <w:t>Close log detail modal dialog;</w:t>
-      </w:r>
+        <w:t xml:space="preserve">Close log detail modal </w:t>
+      </w:r>
+      <w:proofErr w:type="gramStart"/>
+      <w:r>
+        <w:t>dialog;</w:t>
+      </w:r>
+      <w:proofErr w:type="gramEnd"/>
     </w:p>
     <w:p>
       <w:pPr>
@@ -8762,7 +9166,7 @@
           <w:b/>
         </w:rPr>
       </w:pPr>
-      <w:bookmarkStart w:id="14" w:name="_Toc82082793"/>
+      <w:bookmarkStart w:id="17" w:name="_Toc82082793"/>
       <w:r>
         <w:rPr>
           <w:b/>
@@ -8775,7 +9179,7 @@
         </w:rPr>
         <w:t>age details</w:t>
       </w:r>
-      <w:bookmarkEnd w:id="14"/>
+      <w:bookmarkEnd w:id="17"/>
     </w:p>
     <w:p>
       <w:pPr>
@@ -8795,7 +9199,7 @@
       <w:r>
         <w:t xml:space="preserve"> </w:t>
       </w:r>
-      <w:bookmarkStart w:id="15" w:name="_Toc82082794"/>
+      <w:bookmarkStart w:id="18" w:name="_Toc82082794"/>
       <w:r>
         <w:t>Views\</w:t>
       </w:r>
@@ -8814,7 +9218,7 @@
       <w:r>
         <w:t>, _ViewWarningLog.cshtml</w:t>
       </w:r>
-      <w:bookmarkEnd w:id="15"/>
+      <w:bookmarkEnd w:id="18"/>
     </w:p>
     <w:p>
       <w:pPr>
@@ -8828,11 +9232,11 @@
         <w:adjustRightInd w:val="0"/>
         <w:outlineLvl w:val="1"/>
       </w:pPr>
-      <w:bookmarkStart w:id="16" w:name="_Toc82082795"/>
+      <w:bookmarkStart w:id="19" w:name="_Toc82082795"/>
       <w:r>
         <w:t>Razor pages comprising Web Page</w:t>
       </w:r>
-      <w:bookmarkEnd w:id="16"/>
+      <w:bookmarkEnd w:id="19"/>
     </w:p>
     <w:p>
       <w:pPr>
@@ -9077,11 +9481,11 @@
         <w:adjustRightInd w:val="0"/>
         <w:outlineLvl w:val="1"/>
       </w:pPr>
-      <w:bookmarkStart w:id="17" w:name="_Toc82082796"/>
+      <w:bookmarkStart w:id="20" w:name="_Toc82082796"/>
       <w:r>
         <w:t>Layout Page</w:t>
       </w:r>
-      <w:bookmarkEnd w:id="17"/>
+      <w:bookmarkEnd w:id="20"/>
     </w:p>
     <w:p>
       <w:pPr>
@@ -9132,7 +9536,7 @@
         <w:adjustRightInd w:val="0"/>
         <w:outlineLvl w:val="1"/>
       </w:pPr>
-      <w:bookmarkStart w:id="18" w:name="_Toc82082797"/>
+      <w:bookmarkStart w:id="21" w:name="_Toc82082797"/>
       <w:r>
         <w:t>Screen</w:t>
       </w:r>
@@ -9142,7 +9546,7 @@
       <w:r>
         <w:t>hot</w:t>
       </w:r>
-      <w:bookmarkEnd w:id="18"/>
+      <w:bookmarkEnd w:id="21"/>
     </w:p>
     <w:p>
       <w:pPr>
@@ -9182,8 +9586,16 @@
         <w:rPr>
           <w:b/>
         </w:rPr>
-        <w:t>ser is the employee of the log</w:t>
-      </w:r>
+        <w:t xml:space="preserve">ser is the employee of the </w:t>
+      </w:r>
+      <w:proofErr w:type="gramStart"/>
+      <w:r>
+        <w:rPr>
+          <w:b/>
+        </w:rPr>
+        <w:t>log</w:t>
+      </w:r>
+      <w:proofErr w:type="gramEnd"/>
     </w:p>
     <w:p>
       <w:pPr>
@@ -9296,8 +9708,16 @@
         <w:rPr>
           <w:b/>
         </w:rPr>
-        <w:t>User is the supervisor or manager of the employee</w:t>
-      </w:r>
+        <w:t xml:space="preserve">User is the supervisor or manager of the </w:t>
+      </w:r>
+      <w:proofErr w:type="gramStart"/>
+      <w:r>
+        <w:rPr>
+          <w:b/>
+        </w:rPr>
+        <w:t>employee</w:t>
+      </w:r>
+      <w:proofErr w:type="gramEnd"/>
     </w:p>
     <w:p>
       <w:pPr>
@@ -9399,8 +9819,16 @@
         <w:rPr>
           <w:b/>
         </w:rPr>
-        <w:t>manager of the employee View</w:t>
-      </w:r>
+        <w:t xml:space="preserve">manager of the employee </w:t>
+      </w:r>
+      <w:proofErr w:type="gramStart"/>
+      <w:r>
+        <w:rPr>
+          <w:b/>
+        </w:rPr>
+        <w:t>View</w:t>
+      </w:r>
+      <w:proofErr w:type="gramEnd"/>
     </w:p>
     <w:p>
       <w:pPr>
@@ -11623,8 +12051,16 @@
         <w:rPr>
           <w:b/>
         </w:rPr>
-        <w:t>Review - Follow-up is required – Completed</w:t>
-      </w:r>
+        <w:t xml:space="preserve">Review - Follow-up is required – </w:t>
+      </w:r>
+      <w:proofErr w:type="gramStart"/>
+      <w:r>
+        <w:rPr>
+          <w:b/>
+        </w:rPr>
+        <w:t>Completed</w:t>
+      </w:r>
+      <w:proofErr w:type="gramEnd"/>
     </w:p>
     <w:p>
       <w:pPr>
@@ -11997,11 +12433,11 @@
         <w:adjustRightInd w:val="0"/>
         <w:outlineLvl w:val="1"/>
       </w:pPr>
-      <w:bookmarkStart w:id="19" w:name="_Toc82082798"/>
+      <w:bookmarkStart w:id="22" w:name="_Toc82082798"/>
       <w:r>
         <w:t>Web Page Invoked Events</w:t>
       </w:r>
-      <w:bookmarkEnd w:id="19"/>
+      <w:bookmarkEnd w:id="22"/>
     </w:p>
     <w:tbl>
       <w:tblPr>
@@ -12116,8 +12552,13 @@
               </w:tabs>
             </w:pPr>
             <w:r>
-              <w:t>Validates all form fields;</w:t>
-            </w:r>
+              <w:t xml:space="preserve">Validates all form </w:t>
+            </w:r>
+            <w:proofErr w:type="gramStart"/>
+            <w:r>
+              <w:t>fields;</w:t>
+            </w:r>
+            <w:proofErr w:type="gramEnd"/>
           </w:p>
           <w:p>
             <w:pPr>
@@ -12126,8 +12567,13 @@
               </w:tabs>
             </w:pPr>
             <w:r>
-              <w:t>If valid, Save to database; Close Review Modal dialog; Refresh log list;</w:t>
-            </w:r>
+              <w:t xml:space="preserve">If valid, Save to database; Close Review Modal dialog; Refresh log </w:t>
+            </w:r>
+            <w:proofErr w:type="gramStart"/>
+            <w:r>
+              <w:t>list;</w:t>
+            </w:r>
+            <w:proofErr w:type="gramEnd"/>
           </w:p>
           <w:p>
             <w:pPr>
@@ -12170,14 +12616,14 @@
         <w:adjustRightInd w:val="0"/>
         <w:outlineLvl w:val="1"/>
       </w:pPr>
-      <w:bookmarkStart w:id="20" w:name="_Toc82082799"/>
+      <w:bookmarkStart w:id="23" w:name="_Toc82082799"/>
       <w:r>
         <w:t>Web Page</w:t>
       </w:r>
       <w:r>
         <w:t xml:space="preserve"> Fields</w:t>
       </w:r>
-      <w:bookmarkEnd w:id="20"/>
+      <w:bookmarkEnd w:id="23"/>
       <w:r>
         <w:t xml:space="preserve"> </w:t>
       </w:r>
@@ -17125,7 +17571,15 @@
               <w:pStyle w:val="NormalTableText"/>
             </w:pPr>
             <w:r>
-              <w:t>Yes or No in db</w:t>
+              <w:t xml:space="preserve">Yes or </w:t>
+            </w:r>
+            <w:proofErr w:type="gramStart"/>
+            <w:r>
+              <w:t>No</w:t>
+            </w:r>
+            <w:proofErr w:type="gramEnd"/>
+            <w:r>
+              <w:t xml:space="preserve"> in db</w:t>
             </w:r>
           </w:p>
         </w:tc>
@@ -17167,11 +17621,16 @@
               <w:t>Managers</w:t>
             </w:r>
             <w:r>
-              <w:t xml:space="preserve"> Only</w:t>
+              <w:t xml:space="preserve"> </w:t>
+            </w:r>
+            <w:proofErr w:type="gramStart"/>
+            <w:r>
+              <w:t>Only</w:t>
             </w:r>
             <w:r>
               <w:t>;</w:t>
             </w:r>
+            <w:proofErr w:type="gramEnd"/>
           </w:p>
           <w:p>
             <w:pPr>
@@ -17266,11 +17725,16 @@
               <w:jc w:val="center"/>
             </w:pPr>
             <w:r>
-              <w:t>Non editable</w:t>
+              <w:t xml:space="preserve">Non </w:t>
+            </w:r>
+            <w:proofErr w:type="gramStart"/>
+            <w:r>
+              <w:t>editable</w:t>
             </w:r>
             <w:r>
               <w:t>;</w:t>
             </w:r>
+            <w:proofErr w:type="gramEnd"/>
           </w:p>
           <w:p>
             <w:pPr>
@@ -17437,11 +17901,16 @@
               <w:jc w:val="center"/>
             </w:pPr>
             <w:r>
-              <w:t>Managers Only</w:t>
+              <w:t xml:space="preserve">Managers </w:t>
+            </w:r>
+            <w:proofErr w:type="gramStart"/>
+            <w:r>
+              <w:t>Only</w:t>
             </w:r>
             <w:r>
               <w:t>;</w:t>
             </w:r>
+            <w:proofErr w:type="gramEnd"/>
           </w:p>
           <w:p>
             <w:pPr>
@@ -17569,7 +18038,15 @@
               <w:pStyle w:val="NormalTableText"/>
             </w:pPr>
             <w:r>
-              <w:t xml:space="preserve">Yes or No in db </w:t>
+              <w:t xml:space="preserve">Yes or </w:t>
+            </w:r>
+            <w:proofErr w:type="gramStart"/>
+            <w:r>
+              <w:t>No</w:t>
+            </w:r>
+            <w:proofErr w:type="gramEnd"/>
+            <w:r>
+              <w:t xml:space="preserve"> in db </w:t>
             </w:r>
           </w:p>
         </w:tc>
@@ -17608,11 +18085,16 @@
               <w:jc w:val="center"/>
             </w:pPr>
             <w:r>
-              <w:t>Managers Only</w:t>
+              <w:t xml:space="preserve">Managers </w:t>
+            </w:r>
+            <w:proofErr w:type="gramStart"/>
+            <w:r>
+              <w:t>Only</w:t>
             </w:r>
             <w:r>
               <w:t>;</w:t>
             </w:r>
+            <w:proofErr w:type="gramEnd"/>
           </w:p>
           <w:p>
             <w:pPr>
@@ -17796,8 +18278,13 @@
               <w:jc w:val="center"/>
             </w:pPr>
             <w:r>
-              <w:t>Managers Only;</w:t>
-            </w:r>
+              <w:t xml:space="preserve">Managers </w:t>
+            </w:r>
+            <w:proofErr w:type="gramStart"/>
+            <w:r>
+              <w:t>Only;</w:t>
+            </w:r>
+            <w:proofErr w:type="gramEnd"/>
           </w:p>
           <w:p>
             <w:pPr>
@@ -17814,11 +18301,16 @@
               <w:jc w:val="center"/>
             </w:pPr>
             <w:r>
-              <w:t>If “No” is selected</w:t>
+              <w:t xml:space="preserve">If “No” is </w:t>
+            </w:r>
+            <w:proofErr w:type="gramStart"/>
+            <w:r>
+              <w:t>selected</w:t>
             </w:r>
             <w:r>
               <w:t>;</w:t>
             </w:r>
+            <w:proofErr w:type="gramEnd"/>
           </w:p>
           <w:p>
             <w:pPr>
@@ -17907,8 +18399,13 @@
               <w:jc w:val="center"/>
             </w:pPr>
             <w:r>
-              <w:t>Managers Only;</w:t>
-            </w:r>
+              <w:t xml:space="preserve">Managers </w:t>
+            </w:r>
+            <w:proofErr w:type="gramStart"/>
+            <w:r>
+              <w:t>Only;</w:t>
+            </w:r>
+            <w:proofErr w:type="gramEnd"/>
           </w:p>
           <w:p>
             <w:pPr>
@@ -17997,8 +18494,13 @@
               <w:jc w:val="center"/>
             </w:pPr>
             <w:r>
-              <w:t>Managers Only;</w:t>
-            </w:r>
+              <w:t xml:space="preserve">Managers </w:t>
+            </w:r>
+            <w:proofErr w:type="gramStart"/>
+            <w:r>
+              <w:t>Only;</w:t>
+            </w:r>
+            <w:proofErr w:type="gramEnd"/>
           </w:p>
           <w:p>
             <w:pPr>
@@ -19471,8 +19973,13 @@
               <w:pStyle w:val="NormalTableText"/>
             </w:pPr>
             <w:r>
-              <w:t>ATT Not Updated - SWP notified that Empower is inaccurate</w:t>
-            </w:r>
+              <w:t xml:space="preserve">ATT Not Updated - SWP notified that Empower is </w:t>
+            </w:r>
+            <w:proofErr w:type="gramStart"/>
+            <w:r>
+              <w:t>inaccurate</w:t>
+            </w:r>
+            <w:proofErr w:type="gramEnd"/>
           </w:p>
           <w:p>
             <w:pPr>
@@ -19488,8 +19995,13 @@
             </w:r>
             <w:r>
               <w:lastRenderedPageBreak/>
-              <w:t>Empower will not be updated</w:t>
-            </w:r>
+              <w:t xml:space="preserve">Empower will not be </w:t>
+            </w:r>
+            <w:proofErr w:type="gramStart"/>
+            <w:r>
+              <w:t>updated</w:t>
+            </w:r>
+            <w:proofErr w:type="gramEnd"/>
           </w:p>
           <w:p>
             <w:pPr>
@@ -21195,8 +21707,13 @@
               <w:jc w:val="center"/>
             </w:pPr>
             <w:r>
-              <w:t>Display if the log is “Pending Follow-up”</w:t>
-            </w:r>
+              <w:t xml:space="preserve">Display if the log is “Pending </w:t>
+            </w:r>
+            <w:proofErr w:type="gramStart"/>
+            <w:r>
+              <w:t>Follow-up”</w:t>
+            </w:r>
+            <w:proofErr w:type="gramEnd"/>
           </w:p>
           <w:p>
             <w:pPr>
@@ -21291,8 +21808,13 @@
               <w:jc w:val="center"/>
             </w:pPr>
             <w:r>
-              <w:t>Display if the log is “Pending Follow-up”</w:t>
-            </w:r>
+              <w:t xml:space="preserve">Display if the log is “Pending </w:t>
+            </w:r>
+            <w:proofErr w:type="gramStart"/>
+            <w:r>
+              <w:t>Follow-up”</w:t>
+            </w:r>
+            <w:proofErr w:type="gramEnd"/>
           </w:p>
           <w:p>
             <w:pPr>
@@ -21378,8 +21900,13 @@
               <w:jc w:val="center"/>
             </w:pPr>
             <w:r>
-              <w:t>Display if the log is “Pending Follow-up”</w:t>
-            </w:r>
+              <w:t xml:space="preserve">Display if the log is “Pending </w:t>
+            </w:r>
+            <w:proofErr w:type="gramStart"/>
+            <w:r>
+              <w:t>Follow-up”</w:t>
+            </w:r>
+            <w:proofErr w:type="gramEnd"/>
           </w:p>
           <w:p>
             <w:pPr>
@@ -21571,9 +22098,11 @@
             <w:pPr>
               <w:jc w:val="center"/>
             </w:pPr>
+            <w:proofErr w:type="gramStart"/>
             <w:r>
               <w:t>L:abel</w:t>
             </w:r>
+            <w:proofErr w:type="gramEnd"/>
           </w:p>
         </w:tc>
         <w:tc>
@@ -22210,8 +22739,13 @@
               <w:jc w:val="center"/>
             </w:pPr>
             <w:r>
-              <w:t>Display if User is the Supervisor;</w:t>
-            </w:r>
+              <w:t xml:space="preserve">Display if User is the </w:t>
+            </w:r>
+            <w:proofErr w:type="gramStart"/>
+            <w:r>
+              <w:t>Supervisor;</w:t>
+            </w:r>
+            <w:proofErr w:type="gramEnd"/>
           </w:p>
           <w:p>
             <w:pPr>
@@ -22384,8 +22918,13 @@
               <w:jc w:val="center"/>
             </w:pPr>
             <w:r>
-              <w:t>Display if User is the Supervisor;</w:t>
-            </w:r>
+              <w:t xml:space="preserve">Display if User is the </w:t>
+            </w:r>
+            <w:proofErr w:type="gramStart"/>
+            <w:r>
+              <w:t>Supervisor;</w:t>
+            </w:r>
+            <w:proofErr w:type="gramEnd"/>
           </w:p>
           <w:p>
             <w:pPr>
@@ -23376,7 +23915,21 @@
               <w:rPr>
                 <w:color w:val="0070C0"/>
               </w:rPr>
-              <w:t xml:space="preserve">Contact Center Operations 46.0 Outlier Management Report(OMR): Outlier Research Process SOP </w:t>
+              <w:t xml:space="preserve">Contact Center Operations 46.0 Outlier Management </w:t>
+            </w:r>
+            <w:proofErr w:type="gramStart"/>
+            <w:r>
+              <w:rPr>
+                <w:color w:val="0070C0"/>
+              </w:rPr>
+              <w:t>Report(</w:t>
+            </w:r>
+            <w:proofErr w:type="gramEnd"/>
+            <w:r>
+              <w:rPr>
+                <w:color w:val="0070C0"/>
+              </w:rPr>
+              <w:t xml:space="preserve">OMR): Outlier Research Process SOP </w:t>
             </w:r>
             <w:r>
               <w:t>and provide the details in the record below.";</w:t>
@@ -23426,7 +23979,21 @@
               <w:rPr>
                 <w:color w:val="0070C0"/>
               </w:rPr>
-              <w:t>Contact Center Operations 46.0 Outlier Management Report(OMR): Outlier Research Process SOP</w:t>
+              <w:t xml:space="preserve">Contact Center Operations 46.0 Outlier Management </w:t>
+            </w:r>
+            <w:proofErr w:type="gramStart"/>
+            <w:r>
+              <w:rPr>
+                <w:color w:val="0070C0"/>
+              </w:rPr>
+              <w:t>Report(</w:t>
+            </w:r>
+            <w:proofErr w:type="gramEnd"/>
+            <w:r>
+              <w:rPr>
+                <w:color w:val="0070C0"/>
+              </w:rPr>
+              <w:t>OMR): Outlier Research Process SOP</w:t>
             </w:r>
             <w:r>
               <w:rPr>
@@ -23849,8 +24416,13 @@
               <w:jc w:val="center"/>
             </w:pPr>
             <w:r>
-              <w:t>Display if “No” is selected;</w:t>
-            </w:r>
+              <w:t xml:space="preserve">Display if “No” is </w:t>
+            </w:r>
+            <w:proofErr w:type="gramStart"/>
+            <w:r>
+              <w:t>selected;</w:t>
+            </w:r>
+            <w:proofErr w:type="gramEnd"/>
           </w:p>
           <w:p>
             <w:pPr>
@@ -24015,26 +24587,41 @@
               <w:jc w:val="center"/>
             </w:pPr>
             <w:r>
-              <w:t>Agent no longer employed or on LOA</w:t>
-            </w:r>
-          </w:p>
-          <w:p>
-            <w:pPr>
-              <w:pStyle w:val="NormalTableText"/>
-              <w:jc w:val="center"/>
-            </w:pPr>
-            <w:r>
-              <w:t>Escalation was appropriate</w:t>
-            </w:r>
-          </w:p>
-          <w:p>
-            <w:pPr>
-              <w:pStyle w:val="NormalTableText"/>
-              <w:jc w:val="center"/>
-            </w:pPr>
-            <w:r>
-              <w:t>ISG or Supervisor told agent to escalate</w:t>
-            </w:r>
+              <w:t xml:space="preserve">Agent no longer employed or on </w:t>
+            </w:r>
+            <w:proofErr w:type="gramStart"/>
+            <w:r>
+              <w:t>LOA</w:t>
+            </w:r>
+            <w:proofErr w:type="gramEnd"/>
+          </w:p>
+          <w:p>
+            <w:pPr>
+              <w:pStyle w:val="NormalTableText"/>
+              <w:jc w:val="center"/>
+            </w:pPr>
+            <w:r>
+              <w:t xml:space="preserve">Escalation was </w:t>
+            </w:r>
+            <w:proofErr w:type="gramStart"/>
+            <w:r>
+              <w:t>appropriate</w:t>
+            </w:r>
+            <w:proofErr w:type="gramEnd"/>
+          </w:p>
+          <w:p>
+            <w:pPr>
+              <w:pStyle w:val="NormalTableText"/>
+              <w:jc w:val="center"/>
+            </w:pPr>
+            <w:r>
+              <w:t xml:space="preserve">ISG or Supervisor told agent to </w:t>
+            </w:r>
+            <w:proofErr w:type="gramStart"/>
+            <w:r>
+              <w:t>escalate</w:t>
+            </w:r>
+            <w:proofErr w:type="gramEnd"/>
           </w:p>
           <w:p>
             <w:pPr>
@@ -28716,9 +29303,11 @@
             <w:pPr>
               <w:jc w:val="center"/>
             </w:pPr>
+            <w:proofErr w:type="gramStart"/>
             <w:r>
               <w:t>L:abel</w:t>
             </w:r>
+            <w:proofErr w:type="gramEnd"/>
           </w:p>
         </w:tc>
         <w:tc>
@@ -32202,7 +32791,15 @@
               <w:jc w:val="center"/>
             </w:pPr>
             <w:r>
-              <w:t>User is the supervisor or manager of the employee and the warning log is completed.</w:t>
+              <w:t xml:space="preserve">User is the supervisor or manager of the </w:t>
+            </w:r>
+            <w:proofErr w:type="gramStart"/>
+            <w:r>
+              <w:t>employee</w:t>
+            </w:r>
+            <w:proofErr w:type="gramEnd"/>
+            <w:r>
+              <w:t xml:space="preserve"> and the warning log is completed.</w:t>
             </w:r>
           </w:p>
           <w:p>
@@ -32614,7 +33211,7 @@
           <w:b/>
         </w:rPr>
       </w:pPr>
-      <w:bookmarkStart w:id="21" w:name="_Toc82082800"/>
+      <w:bookmarkStart w:id="24" w:name="_Toc82082800"/>
       <w:r>
         <w:rPr>
           <w:b/>
@@ -32622,7 +33219,7 @@
         <w:lastRenderedPageBreak/>
         <w:t>Stored Procedures</w:t>
       </w:r>
-      <w:bookmarkEnd w:id="21"/>
+      <w:bookmarkEnd w:id="24"/>
     </w:p>
     <w:p>
       <w:pPr>
@@ -32633,11 +33230,11 @@
         </w:numPr>
         <w:outlineLvl w:val="1"/>
       </w:pPr>
-      <w:bookmarkStart w:id="22" w:name="_Toc82082801"/>
+      <w:bookmarkStart w:id="25" w:name="_Toc82082801"/>
       <w:r>
         <w:t>sp_SelectReviewFrom_Coaching_Log</w:t>
       </w:r>
-      <w:bookmarkEnd w:id="22"/>
+      <w:bookmarkEnd w:id="25"/>
     </w:p>
     <w:p>
       <w:pPr>
@@ -32648,11 +33245,11 @@
         </w:numPr>
         <w:outlineLvl w:val="1"/>
       </w:pPr>
-      <w:bookmarkStart w:id="23" w:name="_Toc82082802"/>
+      <w:bookmarkStart w:id="26" w:name="_Toc82082802"/>
       <w:r>
         <w:t>sp_SelectReviewFrom_Coaching_Log_Reasons</w:t>
       </w:r>
-      <w:bookmarkEnd w:id="23"/>
+      <w:bookmarkEnd w:id="26"/>
     </w:p>
     <w:p>
       <w:pPr>
@@ -32663,11 +33260,11 @@
         </w:numPr>
         <w:outlineLvl w:val="1"/>
       </w:pPr>
-      <w:bookmarkStart w:id="24" w:name="_Toc82082803"/>
+      <w:bookmarkStart w:id="27" w:name="_Toc82082803"/>
       <w:r>
         <w:t>sp_SelectReviewFrom_Warning_Log_Reasons</w:t>
       </w:r>
-      <w:bookmarkEnd w:id="24"/>
+      <w:bookmarkEnd w:id="27"/>
     </w:p>
     <w:p>
       <w:pPr>
@@ -32678,11 +33275,11 @@
         </w:numPr>
         <w:outlineLvl w:val="1"/>
       </w:pPr>
-      <w:bookmarkStart w:id="25" w:name="_Toc82082804"/>
+      <w:bookmarkStart w:id="28" w:name="_Toc82082804"/>
       <w:r>
         <w:t>sp_Update_Review_Coaching_Log_Suerpvisor_Pending</w:t>
       </w:r>
-      <w:bookmarkEnd w:id="25"/>
+      <w:bookmarkEnd w:id="28"/>
     </w:p>
     <w:p>
       <w:pPr>
@@ -32693,11 +33290,11 @@
         </w:numPr>
         <w:outlineLvl w:val="1"/>
       </w:pPr>
-      <w:bookmarkStart w:id="26" w:name="_Toc82082805"/>
+      <w:bookmarkStart w:id="29" w:name="_Toc82082805"/>
       <w:r>
         <w:t>sp_Update_Review_Coaching_Log_Supervisor_Acknowledge</w:t>
       </w:r>
-      <w:bookmarkEnd w:id="26"/>
+      <w:bookmarkEnd w:id="29"/>
     </w:p>
     <w:p>
       <w:pPr>
@@ -32708,11 +33305,11 @@
         </w:numPr>
         <w:outlineLvl w:val="1"/>
       </w:pPr>
-      <w:bookmarkStart w:id="27" w:name="_Toc82082806"/>
+      <w:bookmarkStart w:id="30" w:name="_Toc82082806"/>
       <w:r>
         <w:t>sp_Update_Review_Coaching_Log_Employee_Pending</w:t>
       </w:r>
-      <w:bookmarkEnd w:id="27"/>
+      <w:bookmarkEnd w:id="30"/>
     </w:p>
     <w:p>
       <w:pPr>
@@ -32723,11 +33320,11 @@
         </w:numPr>
         <w:outlineLvl w:val="1"/>
       </w:pPr>
-      <w:bookmarkStart w:id="28" w:name="_Toc82082807"/>
+      <w:bookmarkStart w:id="31" w:name="_Toc82082807"/>
       <w:r>
         <w:t>sp_Update_Review_Coaching_Log_Employee_Acknowledge</w:t>
       </w:r>
-      <w:bookmarkEnd w:id="28"/>
+      <w:bookmarkEnd w:id="31"/>
     </w:p>
     <w:p>
       <w:pPr>
@@ -32738,11 +33335,11 @@
         </w:numPr>
         <w:outlineLvl w:val="1"/>
       </w:pPr>
-      <w:bookmarkStart w:id="29" w:name="_Toc82082808"/>
+      <w:bookmarkStart w:id="32" w:name="_Toc82082808"/>
       <w:r>
         <w:t>sp_Update_Review_Coaching_Log_Manager_Pending_Research</w:t>
       </w:r>
-      <w:bookmarkEnd w:id="29"/>
+      <w:bookmarkEnd w:id="32"/>
     </w:p>
     <w:p>
       <w:pPr>
@@ -32753,11 +33350,11 @@
         </w:numPr>
         <w:outlineLvl w:val="1"/>
       </w:pPr>
-      <w:bookmarkStart w:id="30" w:name="_Toc82082809"/>
+      <w:bookmarkStart w:id="33" w:name="_Toc82082809"/>
       <w:r>
         <w:t>sp_Update_Review_Coaching_Log_Manager_Pending_CSE</w:t>
       </w:r>
-      <w:bookmarkEnd w:id="30"/>
+      <w:bookmarkEnd w:id="33"/>
     </w:p>
     <w:p>
       <w:pPr>
@@ -32768,11 +33365,11 @@
         </w:numPr>
         <w:outlineLvl w:val="1"/>
       </w:pPr>
-      <w:bookmarkStart w:id="31" w:name="_Toc82082810"/>
+      <w:bookmarkStart w:id="34" w:name="_Toc82082810"/>
       <w:r>
         <w:t>sp_SelectReviewFrom_Coaching_Log_Quality_Now</w:t>
       </w:r>
-      <w:bookmarkEnd w:id="31"/>
+      <w:bookmarkEnd w:id="34"/>
     </w:p>
     <w:p>
       <w:pPr>
@@ -32783,11 +33380,11 @@
         </w:numPr>
         <w:outlineLvl w:val="1"/>
       </w:pPr>
-      <w:bookmarkStart w:id="32" w:name="_Toc82082811"/>
+      <w:bookmarkStart w:id="35" w:name="_Toc82082811"/>
       <w:r>
         <w:t>sp_ShortCalls_Get_BehaviorList</w:t>
       </w:r>
-      <w:bookmarkEnd w:id="32"/>
+      <w:bookmarkEnd w:id="35"/>
     </w:p>
     <w:p>
       <w:pPr>
@@ -32798,11 +33395,11 @@
         </w:numPr>
         <w:outlineLvl w:val="1"/>
       </w:pPr>
-      <w:bookmarkStart w:id="33" w:name="_Toc82082812"/>
+      <w:bookmarkStart w:id="36" w:name="_Toc82082812"/>
       <w:r>
         <w:t>sp_ShortCalls_Get_Actions</w:t>
       </w:r>
-      <w:bookmarkEnd w:id="33"/>
+      <w:bookmarkEnd w:id="36"/>
     </w:p>
     <w:p>
       <w:pPr>
@@ -32813,11 +33410,11 @@
         </w:numPr>
         <w:outlineLvl w:val="1"/>
       </w:pPr>
-      <w:bookmarkStart w:id="34" w:name="_Toc82082813"/>
+      <w:bookmarkStart w:id="37" w:name="_Toc82082813"/>
       <w:r>
         <w:t>sp_ShortCalls_Get_CallList</w:t>
       </w:r>
-      <w:bookmarkEnd w:id="34"/>
+      <w:bookmarkEnd w:id="37"/>
     </w:p>
     <w:p>
       <w:pPr>
@@ -32828,11 +33425,11 @@
         </w:numPr>
         <w:outlineLvl w:val="1"/>
       </w:pPr>
-      <w:bookmarkStart w:id="35" w:name="_Toc82082814"/>
+      <w:bookmarkStart w:id="38" w:name="_Toc82082814"/>
       <w:r>
         <w:t>sp_ShortCalls_Get_SupReivewDetails</w:t>
       </w:r>
-      <w:bookmarkEnd w:id="35"/>
+      <w:bookmarkEnd w:id="38"/>
     </w:p>
     <w:p>
       <w:pPr>
@@ -32843,11 +33440,11 @@
         </w:numPr>
         <w:outlineLvl w:val="1"/>
       </w:pPr>
-      <w:bookmarkStart w:id="36" w:name="_Toc82082815"/>
+      <w:bookmarkStart w:id="39" w:name="_Toc82082815"/>
       <w:r>
         <w:t>sp_ShortCalls_SupReview_Submit</w:t>
       </w:r>
-      <w:bookmarkEnd w:id="36"/>
+      <w:bookmarkEnd w:id="39"/>
     </w:p>
     <w:p>
       <w:pPr>
@@ -32858,11 +33455,11 @@
         </w:numPr>
         <w:outlineLvl w:val="1"/>
       </w:pPr>
-      <w:bookmarkStart w:id="37" w:name="_Toc82082816"/>
+      <w:bookmarkStart w:id="40" w:name="_Toc82082816"/>
       <w:r>
         <w:t>sp_ShortCalls_MgrReivew_Submit</w:t>
       </w:r>
-      <w:bookmarkEnd w:id="37"/>
+      <w:bookmarkEnd w:id="40"/>
     </w:p>
     <w:p>
       <w:pPr>
@@ -32873,11 +33470,11 @@
         </w:numPr>
         <w:outlineLvl w:val="1"/>
       </w:pPr>
-      <w:bookmarkStart w:id="38" w:name="_Toc82082817"/>
+      <w:bookmarkStart w:id="41" w:name="_Toc82082817"/>
       <w:r>
         <w:t>sp_ShortCalls_getMgrReviewDetails</w:t>
       </w:r>
-      <w:bookmarkEnd w:id="38"/>
+      <w:bookmarkEnd w:id="41"/>
     </w:p>
     <w:p>
       <w:pPr>
@@ -32888,11 +33485,11 @@
         </w:numPr>
         <w:outlineLvl w:val="1"/>
       </w:pPr>
-      <w:bookmarkStart w:id="39" w:name="_Toc82082818"/>
+      <w:bookmarkStart w:id="42" w:name="_Toc82082818"/>
       <w:r>
         <w:t>sp_Update_Review_Caoching_Log_Supervisor_Pending_Followup</w:t>
       </w:r>
-      <w:bookmarkEnd w:id="39"/>
+      <w:bookmarkEnd w:id="42"/>
     </w:p>
     <w:p>
       <w:pPr>
@@ -32903,11 +33500,11 @@
         </w:numPr>
         <w:outlineLvl w:val="1"/>
       </w:pPr>
-      <w:bookmarkStart w:id="40" w:name="_Toc82082819"/>
+      <w:bookmarkStart w:id="43" w:name="_Toc82082819"/>
       <w:r>
         <w:t>sp_Update_Review_Caoching_Log_Employee_Pending_Followup</w:t>
       </w:r>
-      <w:bookmarkEnd w:id="40"/>
+      <w:bookmarkEnd w:id="43"/>
     </w:p>
     <w:p>
       <w:pPr>
@@ -32959,7 +33556,7 @@
           <w:b/>
         </w:rPr>
       </w:pPr>
-      <w:bookmarkStart w:id="41" w:name="_Toc82082820"/>
+      <w:bookmarkStart w:id="44" w:name="_Toc82082820"/>
       <w:r>
         <w:rPr>
           <w:b/>
@@ -32976,9 +33573,17 @@
         <w:rPr>
           <w:b/>
         </w:rPr>
-        <w:t>pending form type</w:t>
-      </w:r>
-      <w:bookmarkEnd w:id="41"/>
+        <w:t xml:space="preserve">pending form </w:t>
+      </w:r>
+      <w:proofErr w:type="gramStart"/>
+      <w:r>
+        <w:rPr>
+          <w:b/>
+        </w:rPr>
+        <w:t>type</w:t>
+      </w:r>
+      <w:bookmarkEnd w:id="44"/>
+      <w:proofErr w:type="gramEnd"/>
     </w:p>
     <w:p>
       <w:pPr>
@@ -32989,11 +33594,11 @@
         </w:numPr>
         <w:outlineLvl w:val="1"/>
       </w:pPr>
-      <w:bookmarkStart w:id="42" w:name="_Toc82082821"/>
+      <w:bookmarkStart w:id="45" w:name="_Toc82082821"/>
       <w:r>
         <w:t>Pending Acknowledgement</w:t>
       </w:r>
-      <w:bookmarkEnd w:id="42"/>
+      <w:bookmarkEnd w:id="45"/>
     </w:p>
     <w:p>
       <w:pPr>
@@ -33085,8 +33690,13 @@
         <w:ind w:left="792"/>
       </w:pPr>
       <w:r>
-        <w:t>User is the employee</w:t>
-      </w:r>
+        <w:t xml:space="preserve">User is the </w:t>
+      </w:r>
+      <w:proofErr w:type="gramStart"/>
+      <w:r>
+        <w:t>employee</w:t>
+      </w:r>
+      <w:proofErr w:type="gramEnd"/>
     </w:p>
     <w:p>
       <w:pPr>
@@ -33128,11 +33738,11 @@
         </w:numPr>
         <w:outlineLvl w:val="1"/>
       </w:pPr>
-      <w:bookmarkStart w:id="43" w:name="_Toc82082822"/>
+      <w:bookmarkStart w:id="46" w:name="_Toc82082822"/>
       <w:r>
         <w:t>Pending Research</w:t>
       </w:r>
-      <w:bookmarkEnd w:id="43"/>
+      <w:bookmarkEnd w:id="46"/>
     </w:p>
     <w:p>
       <w:pPr>
@@ -33149,10 +33759,18 @@
         <w:t>Value</w:t>
       </w:r>
       <w:r>
-        <w:t xml:space="preserve"> is “Research Required”</w:t>
-      </w:r>
-      <w:r>
-        <w:t xml:space="preserve"> ” and the log is ACTIVE and not COMPLETED.</w:t>
+        <w:t xml:space="preserve"> is “Research Required</w:t>
+      </w:r>
+      <w:proofErr w:type="gramStart"/>
+      <w:r>
+        <w:t>”</w:t>
+      </w:r>
+      <w:r>
+        <w:t xml:space="preserve"> ”</w:t>
+      </w:r>
+      <w:proofErr w:type="gramEnd"/>
+      <w:r>
+        <w:t xml:space="preserve"> and the log is ACTIVE and not COMPLETED.</w:t>
       </w:r>
     </w:p>
     <w:p>
@@ -33197,7 +33815,15 @@
         <w:t xml:space="preserve">Pending manager review, </w:t>
       </w:r>
       <w:r>
-        <w:t>and one of the following condition is met:</w:t>
+        <w:t xml:space="preserve">and one of the following </w:t>
+      </w:r>
+      <w:proofErr w:type="gramStart"/>
+      <w:r>
+        <w:t>condition</w:t>
+      </w:r>
+      <w:proofErr w:type="gramEnd"/>
+      <w:r>
+        <w:t xml:space="preserve"> is met:</w:t>
       </w:r>
     </w:p>
     <w:p>
@@ -33245,11 +33871,11 @@
         </w:numPr>
         <w:outlineLvl w:val="1"/>
       </w:pPr>
-      <w:bookmarkStart w:id="44" w:name="_Toc82082823"/>
+      <w:bookmarkStart w:id="47" w:name="_Toc82082823"/>
       <w:r>
         <w:t>Pending CSE</w:t>
       </w:r>
-      <w:bookmarkEnd w:id="44"/>
+      <w:bookmarkEnd w:id="47"/>
     </w:p>
     <w:p>
       <w:pPr>
@@ -33282,14 +33908,14 @@
         </w:numPr>
         <w:outlineLvl w:val="1"/>
       </w:pPr>
-      <w:bookmarkStart w:id="45" w:name="_Toc82082824"/>
+      <w:bookmarkStart w:id="48" w:name="_Toc82082824"/>
       <w:r>
         <w:t>Pending Short Call Review</w:t>
       </w:r>
       <w:r>
         <w:t xml:space="preserve"> (Supervisor)</w:t>
       </w:r>
-      <w:bookmarkEnd w:id="45"/>
+      <w:bookmarkEnd w:id="48"/>
     </w:p>
     <w:p>
       <w:pPr>
@@ -33319,14 +33945,14 @@
         </w:numPr>
         <w:outlineLvl w:val="1"/>
       </w:pPr>
-      <w:bookmarkStart w:id="46" w:name="_Toc82082825"/>
+      <w:bookmarkStart w:id="49" w:name="_Toc82082825"/>
       <w:r>
         <w:t>Pending Short Call Confirm</w:t>
       </w:r>
       <w:r>
         <w:t xml:space="preserve"> (Manager)</w:t>
       </w:r>
-      <w:bookmarkEnd w:id="46"/>
+      <w:bookmarkEnd w:id="49"/>
     </w:p>
     <w:p>
       <w:pPr>
@@ -33349,12 +33975,12 @@
         </w:numPr>
         <w:outlineLvl w:val="1"/>
       </w:pPr>
-      <w:bookmarkStart w:id="47" w:name="_Toc82082826"/>
+      <w:bookmarkStart w:id="50" w:name="_Toc82082826"/>
       <w:r>
         <w:lastRenderedPageBreak/>
         <w:t>Pending Follow-Up (Supervisor)</w:t>
       </w:r>
-      <w:bookmarkEnd w:id="47"/>
+      <w:bookmarkEnd w:id="50"/>
     </w:p>
     <w:p>
       <w:pPr>
@@ -33373,7 +33999,7 @@
         </w:numPr>
         <w:outlineLvl w:val="1"/>
       </w:pPr>
-      <w:bookmarkStart w:id="48" w:name="_Toc82082827"/>
+      <w:bookmarkStart w:id="51" w:name="_Toc82082827"/>
       <w:r>
         <w:t xml:space="preserve">Pending </w:t>
       </w:r>
@@ -33383,7 +34009,7 @@
       <w:r>
         <w:t>Review</w:t>
       </w:r>
-      <w:bookmarkEnd w:id="48"/>
+      <w:bookmarkEnd w:id="51"/>
     </w:p>
     <w:p>
       <w:pPr>
@@ -33420,7 +34046,7 @@
           <w:b/>
         </w:rPr>
       </w:pPr>
-      <w:bookmarkStart w:id="49" w:name="_Toc82082828"/>
+      <w:bookmarkStart w:id="52" w:name="_Toc82082828"/>
       <w:r>
         <w:rPr>
           <w:b/>
@@ -33439,7 +34065,7 @@
         </w:rPr>
         <w:t xml:space="preserve"> Log Details</w:t>
       </w:r>
-      <w:bookmarkEnd w:id="49"/>
+      <w:bookmarkEnd w:id="52"/>
     </w:p>
     <w:tbl>
       <w:tblPr>
@@ -33531,6 +34157,7 @@
                 <w:b/>
               </w:rPr>
             </w:pPr>
+            <w:proofErr w:type="gramStart"/>
             <w:r>
               <w:rPr>
                 <w:b/>
@@ -33543,6 +34170,7 @@
               </w:rPr>
               <w:t>;</w:t>
             </w:r>
+            <w:proofErr w:type="gramEnd"/>
           </w:p>
           <w:p>
             <w:pPr>
@@ -33557,12 +34185,19 @@
               <w:rPr>
                 <w:b/>
               </w:rPr>
-              <w:t>Senior Man</w:t>
-            </w:r>
+              <w:t xml:space="preserve">Senior </w:t>
+            </w:r>
+            <w:proofErr w:type="gramStart"/>
             <w:r>
               <w:rPr>
                 <w:b/>
               </w:rPr>
+              <w:t>Man</w:t>
+            </w:r>
+            <w:r>
+              <w:rPr>
+                <w:b/>
+              </w:rPr>
               <w:t>a</w:t>
             </w:r>
             <w:r>
@@ -33571,6 +34206,7 @@
               </w:rPr>
               <w:t>ger;</w:t>
             </w:r>
+            <w:proofErr w:type="gramEnd"/>
           </w:p>
           <w:p>
             <w:pPr>
@@ -33581,12 +34217,14 @@
                 <w:b/>
               </w:rPr>
             </w:pPr>
+            <w:proofErr w:type="gramStart"/>
             <w:r>
               <w:rPr>
                 <w:b/>
               </w:rPr>
               <w:t>Submitter;</w:t>
             </w:r>
+            <w:proofErr w:type="gramEnd"/>
           </w:p>
           <w:p>
             <w:pPr>
@@ -33597,6 +34235,7 @@
                 <w:b/>
               </w:rPr>
             </w:pPr>
+            <w:proofErr w:type="gramStart"/>
             <w:r>
               <w:rPr>
                 <w:b/>
@@ -33609,6 +34248,7 @@
               </w:rPr>
               <w:t>;</w:t>
             </w:r>
+            <w:proofErr w:type="gramEnd"/>
           </w:p>
           <w:p>
             <w:pPr>
@@ -33619,12 +34259,14 @@
                 <w:b/>
               </w:rPr>
             </w:pPr>
+            <w:proofErr w:type="gramStart"/>
             <w:r>
               <w:rPr>
                 <w:b/>
               </w:rPr>
               <w:t>Supervisor;</w:t>
             </w:r>
+            <w:proofErr w:type="gramEnd"/>
           </w:p>
           <w:p>
             <w:pPr>
@@ -33635,12 +34277,14 @@
                 <w:b/>
               </w:rPr>
             </w:pPr>
+            <w:proofErr w:type="gramStart"/>
             <w:r>
               <w:rPr>
                 <w:b/>
               </w:rPr>
               <w:t>Manager;</w:t>
             </w:r>
+            <w:proofErr w:type="gramEnd"/>
           </w:p>
           <w:p>
             <w:pPr>
@@ -33661,8 +34305,16 @@
               <w:rPr>
                 <w:b/>
               </w:rPr>
-              <w:t xml:space="preserve"> user;</w:t>
-            </w:r>
+              <w:t xml:space="preserve"> </w:t>
+            </w:r>
+            <w:proofErr w:type="gramStart"/>
+            <w:r>
+              <w:rPr>
+                <w:b/>
+              </w:rPr>
+              <w:t>user;</w:t>
+            </w:r>
+            <w:proofErr w:type="gramEnd"/>
           </w:p>
           <w:p>
             <w:pPr>
@@ -33677,14 +34329,22 @@
               <w:rPr>
                 <w:b/>
               </w:rPr>
-              <w:t>HR with job codes starting WHHR or WHER or WHRC</w:t>
-            </w:r>
+              <w:t xml:space="preserve">HR with job codes starting WHHR or WHER or </w:t>
+            </w:r>
+            <w:proofErr w:type="gramStart"/>
             <w:r>
               <w:rPr>
                 <w:b/>
               </w:rPr>
+              <w:t>WHRC</w:t>
+            </w:r>
+            <w:r>
+              <w:rPr>
+                <w:b/>
+              </w:rPr>
               <w:t>;</w:t>
             </w:r>
+            <w:proofErr w:type="gramEnd"/>
           </w:p>
           <w:p>
             <w:pPr>
@@ -33750,6 +34410,7 @@
                 <w:u w:val="single"/>
               </w:rPr>
             </w:pPr>
+            <w:proofErr w:type="gramStart"/>
             <w:r>
               <w:rPr>
                 <w:b/>
@@ -33757,6 +34418,7 @@
               </w:rPr>
               <w:t>Director;</w:t>
             </w:r>
+            <w:proofErr w:type="gramEnd"/>
           </w:p>
           <w:p>
             <w:pPr>
@@ -33773,8 +34435,17 @@
                 <w:b/>
                 <w:u w:val="single"/>
               </w:rPr>
-              <w:t>Senior Manager;</w:t>
-            </w:r>
+              <w:t xml:space="preserve">Senior </w:t>
+            </w:r>
+            <w:proofErr w:type="gramStart"/>
+            <w:r>
+              <w:rPr>
+                <w:b/>
+                <w:u w:val="single"/>
+              </w:rPr>
+              <w:t>Manager;</w:t>
+            </w:r>
+            <w:proofErr w:type="gramEnd"/>
           </w:p>
           <w:p>
             <w:pPr>
@@ -33818,8 +34489,16 @@
               <w:rPr>
                 <w:b/>
               </w:rPr>
-              <w:t>Non-ARC submitter;</w:t>
-            </w:r>
+              <w:t xml:space="preserve">Non-ARC </w:t>
+            </w:r>
+            <w:proofErr w:type="gramStart"/>
+            <w:r>
+              <w:rPr>
+                <w:b/>
+              </w:rPr>
+              <w:t>submitter;</w:t>
+            </w:r>
+            <w:proofErr w:type="gramEnd"/>
           </w:p>
           <w:p>
             <w:pPr>
@@ -33830,12 +34509,14 @@
                 <w:b/>
               </w:rPr>
             </w:pPr>
+            <w:proofErr w:type="gramStart"/>
             <w:r>
               <w:rPr>
                 <w:b/>
               </w:rPr>
               <w:t>Employee;</w:t>
             </w:r>
+            <w:proofErr w:type="gramEnd"/>
           </w:p>
           <w:p>
             <w:pPr>
@@ -33846,12 +34527,14 @@
                 <w:b/>
               </w:rPr>
             </w:pPr>
+            <w:proofErr w:type="gramStart"/>
             <w:r>
               <w:rPr>
                 <w:b/>
               </w:rPr>
               <w:t>Supervisor;</w:t>
             </w:r>
+            <w:proofErr w:type="gramEnd"/>
           </w:p>
           <w:p>
             <w:pPr>
@@ -33862,12 +34545,14 @@
                 <w:b/>
               </w:rPr>
             </w:pPr>
+            <w:proofErr w:type="gramStart"/>
             <w:r>
               <w:rPr>
                 <w:b/>
               </w:rPr>
               <w:t>Manager;</w:t>
             </w:r>
+            <w:proofErr w:type="gramEnd"/>
           </w:p>
           <w:p>
             <w:pPr>
@@ -33882,8 +34567,16 @@
               <w:rPr>
                 <w:b/>
               </w:rPr>
-              <w:t>Reassigned user;</w:t>
-            </w:r>
+              <w:t xml:space="preserve">Reassigned </w:t>
+            </w:r>
+            <w:proofErr w:type="gramStart"/>
+            <w:r>
+              <w:rPr>
+                <w:b/>
+              </w:rPr>
+              <w:t>user;</w:t>
+            </w:r>
+            <w:proofErr w:type="gramEnd"/>
           </w:p>
           <w:p>
             <w:pPr>
@@ -33939,6 +34632,7 @@
                 <w:u w:val="single"/>
               </w:rPr>
             </w:pPr>
+            <w:proofErr w:type="gramStart"/>
             <w:r>
               <w:rPr>
                 <w:b/>
@@ -33946,6 +34640,7 @@
               </w:rPr>
               <w:t>Submitter;</w:t>
             </w:r>
+            <w:proofErr w:type="gramEnd"/>
           </w:p>
           <w:p>
             <w:pPr>
@@ -33957,6 +34652,7 @@
                 <w:u w:val="single"/>
               </w:rPr>
             </w:pPr>
+            <w:proofErr w:type="gramStart"/>
             <w:r>
               <w:rPr>
                 <w:b/>
@@ -33964,6 +34660,7 @@
               </w:rPr>
               <w:t>Employee;</w:t>
             </w:r>
+            <w:proofErr w:type="gramEnd"/>
           </w:p>
           <w:p>
             <w:pPr>
@@ -33975,6 +34672,7 @@
                 <w:u w:val="single"/>
               </w:rPr>
             </w:pPr>
+            <w:proofErr w:type="gramStart"/>
             <w:r>
               <w:rPr>
                 <w:b/>
@@ -33982,6 +34680,7 @@
               </w:rPr>
               <w:t>Supervisor;</w:t>
             </w:r>
+            <w:proofErr w:type="gramEnd"/>
           </w:p>
           <w:p>
             <w:pPr>
@@ -34077,14 +34776,14 @@
           <w:b/>
         </w:rPr>
       </w:pPr>
-      <w:bookmarkStart w:id="50" w:name="_Toc82082829"/>
+      <w:bookmarkStart w:id="53" w:name="_Toc82082829"/>
       <w:r>
         <w:rPr>
           <w:b/>
         </w:rPr>
         <w:t>Logic to determine Review Page display mode (Ready Only vs Editable)</w:t>
       </w:r>
-      <w:bookmarkEnd w:id="50"/>
+      <w:bookmarkEnd w:id="53"/>
     </w:p>
     <w:tbl>
       <w:tblPr>
@@ -34236,14 +34935,22 @@
               <w:rPr>
                 <w:b/>
               </w:rPr>
-              <w:t>If Pending Manager Review</w:t>
-            </w:r>
+              <w:t xml:space="preserve">If Pending Manager </w:t>
+            </w:r>
+            <w:proofErr w:type="gramStart"/>
             <w:r>
               <w:rPr>
                 <w:b/>
               </w:rPr>
+              <w:t>Review</w:t>
+            </w:r>
+            <w:r>
+              <w:rPr>
+                <w:b/>
+              </w:rPr>
               <w:t>;</w:t>
             </w:r>
+            <w:proofErr w:type="gramEnd"/>
           </w:p>
           <w:p>
             <w:pPr>
@@ -34264,7 +34971,21 @@
               <w:rPr>
                 <w:b/>
               </w:rPr>
-              <w:t xml:space="preserve">user is the manager (or reassigned to), hen Editable; </w:t>
+              <w:t xml:space="preserve">user is the manager (or reassigned to), hen </w:t>
+            </w:r>
+            <w:proofErr w:type="gramStart"/>
+            <w:r>
+              <w:rPr>
+                <w:b/>
+              </w:rPr>
+              <w:t>Editable;</w:t>
+            </w:r>
+            <w:proofErr w:type="gramEnd"/>
+            <w:r>
+              <w:rPr>
+                <w:b/>
+              </w:rPr>
+              <w:t xml:space="preserve"> </w:t>
             </w:r>
           </w:p>
           <w:p>
@@ -34330,8 +35051,16 @@
               <w:rPr>
                 <w:b/>
               </w:rPr>
-              <w:t>If Pending Supervisor Review;</w:t>
-            </w:r>
+              <w:t xml:space="preserve">If Pending Supervisor </w:t>
+            </w:r>
+            <w:proofErr w:type="gramStart"/>
+            <w:r>
+              <w:rPr>
+                <w:b/>
+              </w:rPr>
+              <w:t>Review;</w:t>
+            </w:r>
+            <w:proofErr w:type="gramEnd"/>
           </w:p>
           <w:p>
             <w:pPr>
@@ -34346,7 +35075,21 @@
               <w:rPr>
                 <w:b/>
               </w:rPr>
-              <w:t xml:space="preserve">    If  user is the supervisor (or reassigned to), then Editable;</w:t>
+              <w:t xml:space="preserve">    </w:t>
+            </w:r>
+            <w:proofErr w:type="gramStart"/>
+            <w:r>
+              <w:rPr>
+                <w:b/>
+              </w:rPr>
+              <w:t>If  user</w:t>
+            </w:r>
+            <w:proofErr w:type="gramEnd"/>
+            <w:r>
+              <w:rPr>
+                <w:b/>
+              </w:rPr>
+              <w:t xml:space="preserve"> is the supervisor (or reassigned to), then Editable;</w:t>
             </w:r>
           </w:p>
           <w:p>
@@ -34362,8 +35105,16 @@
               <w:rPr>
                 <w:b/>
               </w:rPr>
-              <w:t xml:space="preserve">    Else Read Only;</w:t>
-            </w:r>
+              <w:t xml:space="preserve">    Else Read </w:t>
+            </w:r>
+            <w:proofErr w:type="gramStart"/>
+            <w:r>
+              <w:rPr>
+                <w:b/>
+              </w:rPr>
+              <w:t>Only;</w:t>
+            </w:r>
+            <w:proofErr w:type="gramEnd"/>
           </w:p>
           <w:p>
             <w:pPr>
@@ -34388,8 +35139,16 @@
               <w:rPr>
                 <w:b/>
               </w:rPr>
-              <w:t>If Pending Manager Review;</w:t>
-            </w:r>
+              <w:t xml:space="preserve">If Pending Manager </w:t>
+            </w:r>
+            <w:proofErr w:type="gramStart"/>
+            <w:r>
+              <w:rPr>
+                <w:b/>
+              </w:rPr>
+              <w:t>Review;</w:t>
+            </w:r>
+            <w:proofErr w:type="gramEnd"/>
           </w:p>
           <w:p>
             <w:pPr>
@@ -34404,8 +35163,16 @@
               <w:rPr>
                 <w:b/>
               </w:rPr>
-              <w:t xml:space="preserve">    If user is the manager (or reassigned to) or (the log is low CSAT and user was the manager when this log was entered), then Editable;</w:t>
-            </w:r>
+              <w:t xml:space="preserve">    If user is the manager (or reassigned to) or (the log is low CSAT and user was the manager when this log was entered), then </w:t>
+            </w:r>
+            <w:proofErr w:type="gramStart"/>
+            <w:r>
+              <w:rPr>
+                <w:b/>
+              </w:rPr>
+              <w:t>Editable;</w:t>
+            </w:r>
+            <w:proofErr w:type="gramEnd"/>
           </w:p>
           <w:p>
             <w:pPr>
@@ -34509,7 +35276,21 @@
               <w:rPr>
                 <w:b/>
               </w:rPr>
-              <w:t xml:space="preserve">User is the Employee of the log; </w:t>
+              <w:t xml:space="preserve">User is the Employee of the </w:t>
+            </w:r>
+            <w:proofErr w:type="gramStart"/>
+            <w:r>
+              <w:rPr>
+                <w:b/>
+              </w:rPr>
+              <w:t>log;</w:t>
+            </w:r>
+            <w:proofErr w:type="gramEnd"/>
+            <w:r>
+              <w:rPr>
+                <w:b/>
+              </w:rPr>
+              <w:t xml:space="preserve"> </w:t>
             </w:r>
             <w:r>
               <w:rPr>
@@ -34536,7 +35317,21 @@
               <w:rPr>
                 <w:b/>
               </w:rPr>
-              <w:t>User is the Supervisor (or reassigned to) and the log is not Quality Bingo.</w:t>
+              <w:t>User is the Supervisor (or reassigned to</w:t>
+            </w:r>
+            <w:proofErr w:type="gramStart"/>
+            <w:r>
+              <w:rPr>
+                <w:b/>
+              </w:rPr>
+              <w:t>)</w:t>
+            </w:r>
+            <w:proofErr w:type="gramEnd"/>
+            <w:r>
+              <w:rPr>
+                <w:b/>
+              </w:rPr>
+              <w:t xml:space="preserve"> and the log is not Quality Bingo.</w:t>
             </w:r>
           </w:p>
           <w:p>
@@ -34602,8 +35397,16 @@
               <w:rPr>
                 <w:b/>
               </w:rPr>
-              <w:t>If Pending Supervisor Review;</w:t>
-            </w:r>
+              <w:t xml:space="preserve">If Pending Supervisor </w:t>
+            </w:r>
+            <w:proofErr w:type="gramStart"/>
+            <w:r>
+              <w:rPr>
+                <w:b/>
+              </w:rPr>
+              <w:t>Review;</w:t>
+            </w:r>
+            <w:proofErr w:type="gramEnd"/>
           </w:p>
           <w:p>
             <w:pPr>
@@ -34618,7 +35421,21 @@
               <w:rPr>
                 <w:b/>
               </w:rPr>
-              <w:t xml:space="preserve">    If  user is the supervisor (or reassigned to), then Editable;</w:t>
+              <w:t xml:space="preserve">    </w:t>
+            </w:r>
+            <w:proofErr w:type="gramStart"/>
+            <w:r>
+              <w:rPr>
+                <w:b/>
+              </w:rPr>
+              <w:t>If  user</w:t>
+            </w:r>
+            <w:proofErr w:type="gramEnd"/>
+            <w:r>
+              <w:rPr>
+                <w:b/>
+              </w:rPr>
+              <w:t xml:space="preserve"> is the supervisor (or reassigned to), then Editable;</w:t>
             </w:r>
           </w:p>
           <w:p>
@@ -34634,8 +35451,16 @@
               <w:rPr>
                 <w:b/>
               </w:rPr>
-              <w:t xml:space="preserve">    Else Read Only;</w:t>
-            </w:r>
+              <w:t xml:space="preserve">    Else Read </w:t>
+            </w:r>
+            <w:proofErr w:type="gramStart"/>
+            <w:r>
+              <w:rPr>
+                <w:b/>
+              </w:rPr>
+              <w:t>Only;</w:t>
+            </w:r>
+            <w:proofErr w:type="gramEnd"/>
           </w:p>
           <w:p>
             <w:pPr>
@@ -34660,8 +35485,16 @@
               <w:rPr>
                 <w:b/>
               </w:rPr>
-              <w:t>If Pending Employee Review;</w:t>
-            </w:r>
+              <w:t xml:space="preserve">If Pending Employee </w:t>
+            </w:r>
+            <w:proofErr w:type="gramStart"/>
+            <w:r>
+              <w:rPr>
+                <w:b/>
+              </w:rPr>
+              <w:t>Review;</w:t>
+            </w:r>
+            <w:proofErr w:type="gramEnd"/>
           </w:p>
           <w:p>
             <w:pPr>
@@ -34688,8 +35521,16 @@
               <w:rPr>
                 <w:b/>
               </w:rPr>
-              <w:t>, then Editable;</w:t>
-            </w:r>
+              <w:t xml:space="preserve">, then </w:t>
+            </w:r>
+            <w:proofErr w:type="gramStart"/>
+            <w:r>
+              <w:rPr>
+                <w:b/>
+              </w:rPr>
+              <w:t>Editable;</w:t>
+            </w:r>
+            <w:proofErr w:type="gramEnd"/>
           </w:p>
           <w:p>
             <w:pPr>
@@ -34704,14 +35545,22 @@
               <w:rPr>
                 <w:b/>
               </w:rPr>
-              <w:t xml:space="preserve">    Else Read Only</w:t>
-            </w:r>
+              <w:t xml:space="preserve">    Else Read </w:t>
+            </w:r>
+            <w:proofErr w:type="gramStart"/>
             <w:r>
               <w:rPr>
                 <w:b/>
               </w:rPr>
+              <w:t>Only</w:t>
+            </w:r>
+            <w:r>
+              <w:rPr>
+                <w:b/>
+              </w:rPr>
               <w:t>;</w:t>
             </w:r>
+            <w:proofErr w:type="gramEnd"/>
           </w:p>
           <w:p>
             <w:pPr>
@@ -34783,14 +35632,22 @@
           <w:b/>
         </w:rPr>
       </w:pPr>
-      <w:bookmarkStart w:id="51" w:name="_Toc82082830"/>
+      <w:bookmarkStart w:id="54" w:name="_Toc82082830"/>
       <w:r>
         <w:rPr>
           <w:b/>
         </w:rPr>
-        <w:t>Logic to determine next status</w:t>
-      </w:r>
-      <w:bookmarkEnd w:id="51"/>
+        <w:t xml:space="preserve">Logic to determine next </w:t>
+      </w:r>
+      <w:proofErr w:type="gramStart"/>
+      <w:r>
+        <w:rPr>
+          <w:b/>
+        </w:rPr>
+        <w:t>status</w:t>
+      </w:r>
+      <w:bookmarkEnd w:id="54"/>
+      <w:proofErr w:type="gramEnd"/>
     </w:p>
     <w:p>
       <w:pPr>
@@ -34801,11 +35658,11 @@
         </w:numPr>
         <w:outlineLvl w:val="1"/>
       </w:pPr>
-      <w:bookmarkStart w:id="52" w:name="_Toc82082831"/>
+      <w:bookmarkStart w:id="55" w:name="_Toc82082831"/>
       <w:r>
         <w:t>Pending Acknowledgement</w:t>
       </w:r>
-      <w:bookmarkEnd w:id="52"/>
+      <w:bookmarkEnd w:id="55"/>
       <w:r>
         <w:t xml:space="preserve"> </w:t>
       </w:r>
@@ -34816,8 +35673,13 @@
         <w:ind w:left="792"/>
       </w:pPr>
       <w:r>
-        <w:t>If the log is a warning log, next status will be “Completed”;</w:t>
-      </w:r>
+        <w:t>If the log is a warning log, next status will be “Completed</w:t>
+      </w:r>
+      <w:proofErr w:type="gramStart"/>
+      <w:r>
+        <w:t>”;</w:t>
+      </w:r>
+      <w:proofErr w:type="gramEnd"/>
     </w:p>
     <w:p>
       <w:pPr>
@@ -34840,8 +35702,13 @@
         <w:ind w:left="792"/>
       </w:pPr>
       <w:r>
-        <w:t>For OverTurned Appeal (OTA) logs, next status will be “Completed”;</w:t>
-      </w:r>
+        <w:t>For OverTurned Appeal (OTA) logs, next status will be “Completed</w:t>
+      </w:r>
+      <w:proofErr w:type="gramStart"/>
+      <w:r>
+        <w:t>”;</w:t>
+      </w:r>
+      <w:proofErr w:type="gramEnd"/>
     </w:p>
     <w:p>
       <w:pPr>
@@ -34852,8 +35719,13 @@
         <w:t>If no more reviews needed</w:t>
       </w:r>
       <w:r>
-        <w:t>, next status will be “Completed”;</w:t>
-      </w:r>
+        <w:t>, next status will be “Completed</w:t>
+      </w:r>
+      <w:proofErr w:type="gramStart"/>
+      <w:r>
+        <w:t>”;</w:t>
+      </w:r>
+      <w:proofErr w:type="gramEnd"/>
     </w:p>
     <w:p>
       <w:pPr>
@@ -35045,9 +35917,11 @@
         <w:pStyle w:val="ListParagraph"/>
         <w:ind w:left="792"/>
       </w:pPr>
+      <w:proofErr w:type="gramStart"/>
       <w:r>
         <w:t>Otherwise :</w:t>
       </w:r>
+      <w:proofErr w:type="gramEnd"/>
     </w:p>
     <w:p>
       <w:pPr>
@@ -35088,8 +35962,13 @@
         <w:t xml:space="preserve"> has happened</w:t>
       </w:r>
       <w:r>
-        <w:t>, then next status will be “Completed”;</w:t>
-      </w:r>
+        <w:t>, then next status will be “Completed</w:t>
+      </w:r>
+      <w:proofErr w:type="gramStart"/>
+      <w:r>
+        <w:t>”;</w:t>
+      </w:r>
+      <w:proofErr w:type="gramEnd"/>
     </w:p>
     <w:p>
       <w:pPr>
@@ -35100,8 +35979,13 @@
         </w:numPr>
       </w:pPr>
       <w:r>
-        <w:t>Otherwise, next status will be “Pending Follow-up”;</w:t>
-      </w:r>
+        <w:t>Otherwise, next status will be “Pending Follow-up</w:t>
+      </w:r>
+      <w:proofErr w:type="gramStart"/>
+      <w:r>
+        <w:t>”;</w:t>
+      </w:r>
+      <w:proofErr w:type="gramEnd"/>
     </w:p>
     <w:p>
       <w:pPr>
@@ -35127,8 +36011,13 @@
         <w:t xml:space="preserve"> follow-up required</w:t>
       </w:r>
       <w:r>
-        <w:t>, then next status will be “Completed”;</w:t>
-      </w:r>
+        <w:t>, then next status will be “Completed</w:t>
+      </w:r>
+      <w:proofErr w:type="gramStart"/>
+      <w:r>
+        <w:t>”;</w:t>
+      </w:r>
+      <w:proofErr w:type="gramEnd"/>
     </w:p>
     <w:p>
       <w:pPr>
@@ -35157,8 +36046,13 @@
         </w:numPr>
       </w:pPr>
       <w:r>
-        <w:t>“Pending Supervisor Review” for CSR and TRAINING modules;</w:t>
-      </w:r>
+        <w:t xml:space="preserve">“Pending Supervisor Review” for CSR and TRAINING </w:t>
+      </w:r>
+      <w:proofErr w:type="gramStart"/>
+      <w:r>
+        <w:t>modules;</w:t>
+      </w:r>
+      <w:proofErr w:type="gramEnd"/>
     </w:p>
     <w:p>
       <w:pPr>
@@ -35177,12 +36071,14 @@
       <w:r>
         <w:t>bingo log</w:t>
       </w:r>
+      <w:proofErr w:type="gramStart"/>
       <w:r>
         <w:t>)</w:t>
       </w:r>
       <w:r>
         <w:t>;</w:t>
       </w:r>
+      <w:proofErr w:type="gramEnd"/>
     </w:p>
     <w:p>
       <w:pPr>
@@ -35204,12 +36100,14 @@
       <w:r>
         <w:t>non bingo log</w:t>
       </w:r>
+      <w:proofErr w:type="gramStart"/>
       <w:r>
         <w:t>)</w:t>
       </w:r>
       <w:r>
         <w:t>;</w:t>
       </w:r>
+      <w:proofErr w:type="gramEnd"/>
     </w:p>
     <w:p>
       <w:pPr>
@@ -35250,8 +36148,13 @@
         <w:t>e</w:t>
       </w:r>
       <w:r>
-        <w:t>w”;</w:t>
-      </w:r>
+        <w:t>w</w:t>
+      </w:r>
+      <w:proofErr w:type="gramStart"/>
+      <w:r>
+        <w:t>”;</w:t>
+      </w:r>
+      <w:proofErr w:type="gramEnd"/>
     </w:p>
     <w:p>
       <w:pPr>
@@ -35281,11 +36184,11 @@
         </w:numPr>
         <w:outlineLvl w:val="1"/>
       </w:pPr>
-      <w:bookmarkStart w:id="53" w:name="_Toc82082832"/>
+      <w:bookmarkStart w:id="56" w:name="_Toc82082832"/>
       <w:r>
         <w:t>Pending Research</w:t>
       </w:r>
-      <w:bookmarkEnd w:id="53"/>
+      <w:bookmarkEnd w:id="56"/>
     </w:p>
     <w:p>
       <w:pPr>
@@ -35296,8 +36199,13 @@
         </w:numPr>
       </w:pPr>
       <w:r>
-        <w:t>If Coaching is NOT required, then next status will be “Inactive”;</w:t>
-      </w:r>
+        <w:t>If Coaching is NOT required, then next status will be “Inactive</w:t>
+      </w:r>
+      <w:proofErr w:type="gramStart"/>
+      <w:r>
+        <w:t>”;</w:t>
+      </w:r>
+      <w:proofErr w:type="gramEnd"/>
     </w:p>
     <w:p>
       <w:pPr>
@@ -35324,8 +36232,13 @@
         <w:t>I</w:t>
       </w:r>
       <w:r>
-        <w:t>f CSR or TRAINING module, next status will be</w:t>
-      </w:r>
+        <w:t xml:space="preserve">f CSR or TRAINING module, next status will </w:t>
+      </w:r>
+      <w:proofErr w:type="gramStart"/>
+      <w:r>
+        <w:t>be</w:t>
+      </w:r>
+      <w:proofErr w:type="gramEnd"/>
     </w:p>
     <w:p>
       <w:pPr>
@@ -35336,8 +36249,13 @@
         </w:numPr>
       </w:pPr>
       <w:r>
-        <w:t>“Pending Supervisor Review” if the log is Current Coaching Initiative or OMR Exception or Low CSAT;</w:t>
-      </w:r>
+        <w:t xml:space="preserve">“Pending Supervisor Review” if the log is Current Coaching Initiative or OMR Exception or Low </w:t>
+      </w:r>
+      <w:proofErr w:type="gramStart"/>
+      <w:r>
+        <w:t>CSAT;</w:t>
+      </w:r>
+      <w:proofErr w:type="gramEnd"/>
     </w:p>
     <w:p>
       <w:pPr>
@@ -35348,11 +36266,16 @@
         </w:numPr>
       </w:pPr>
       <w:r>
-        <w:t>“Pending Employee Review” if the log is IAE or IAEF or IAT or OAE or Training Short Duration or Training Overdue or BRL or BRN</w:t>
+        <w:t xml:space="preserve">“Pending Employee Review” if the log is IAE or IAEF or IAT or OAE or Training Short Duration or Training Overdue or BRL or </w:t>
+      </w:r>
+      <w:proofErr w:type="gramStart"/>
+      <w:r>
+        <w:t>BRN</w:t>
       </w:r>
       <w:r>
         <w:t>;</w:t>
       </w:r>
+      <w:proofErr w:type="gramEnd"/>
     </w:p>
     <w:p>
       <w:pPr>
@@ -35363,8 +36286,13 @@
         </w:numPr>
       </w:pPr>
       <w:r>
-        <w:t>“Pending Employee Review” if user is the Supervisor or reassigned to;</w:t>
-      </w:r>
+        <w:t xml:space="preserve">“Pending Employee Review” if user is the Supervisor or reassigned </w:t>
+      </w:r>
+      <w:proofErr w:type="gramStart"/>
+      <w:r>
+        <w:t>to;</w:t>
+      </w:r>
+      <w:proofErr w:type="gramEnd"/>
     </w:p>
     <w:p>
       <w:pPr>
@@ -35384,8 +36312,13 @@
         <w:t xml:space="preserve">If </w:t>
       </w:r>
       <w:r>
-        <w:t>SUPERVISOR module, next status will be</w:t>
-      </w:r>
+        <w:t xml:space="preserve">SUPERVISOR module, next status will </w:t>
+      </w:r>
+      <w:proofErr w:type="gramStart"/>
+      <w:r>
+        <w:t>be</w:t>
+      </w:r>
+      <w:proofErr w:type="gramEnd"/>
     </w:p>
     <w:p>
       <w:pPr>
@@ -35405,11 +36338,16 @@
         <w:t xml:space="preserve"> Review” </w:t>
       </w:r>
       <w:r>
-        <w:t>if the log is Current Coaching Initiative or OMR Exception</w:t>
+        <w:t xml:space="preserve">if the log is Current Coaching Initiative or OMR </w:t>
+      </w:r>
+      <w:proofErr w:type="gramStart"/>
+      <w:r>
+        <w:t>Exception</w:t>
       </w:r>
       <w:r>
         <w:t>;</w:t>
       </w:r>
+      <w:proofErr w:type="gramEnd"/>
     </w:p>
     <w:p>
       <w:pPr>
@@ -35420,8 +36358,13 @@
         </w:numPr>
       </w:pPr>
       <w:r>
-        <w:t>“Pending Employee Review” otherwise;</w:t>
-      </w:r>
+        <w:t xml:space="preserve">“Pending Employee Review” </w:t>
+      </w:r>
+      <w:proofErr w:type="gramStart"/>
+      <w:r>
+        <w:t>otherwise;</w:t>
+      </w:r>
+      <w:proofErr w:type="gramEnd"/>
     </w:p>
     <w:p/>
     <w:p>
@@ -35439,8 +36382,13 @@
         <w:t>QUALITY</w:t>
       </w:r>
       <w:r>
-        <w:t xml:space="preserve"> module, next status will be</w:t>
-      </w:r>
+        <w:t xml:space="preserve"> module, next status will </w:t>
+      </w:r>
+      <w:proofErr w:type="gramStart"/>
+      <w:r>
+        <w:t>be</w:t>
+      </w:r>
+      <w:proofErr w:type="gramEnd"/>
     </w:p>
     <w:p>
       <w:pPr>
@@ -35457,8 +36405,13 @@
         <w:t>Quality Lead</w:t>
       </w:r>
       <w:r>
-        <w:t xml:space="preserve"> Review” if the log is Current Coaching Initiative or OMR Exception;</w:t>
-      </w:r>
+        <w:t xml:space="preserve"> Review” if the log is Current Coaching Initiative or OMR </w:t>
+      </w:r>
+      <w:proofErr w:type="gramStart"/>
+      <w:r>
+        <w:t>Exception;</w:t>
+      </w:r>
+      <w:proofErr w:type="gramEnd"/>
     </w:p>
     <w:p>
       <w:pPr>
@@ -35469,8 +36422,13 @@
         </w:numPr>
       </w:pPr>
       <w:r>
-        <w:t>“Pending Employee Review” otherwise;</w:t>
-      </w:r>
+        <w:t xml:space="preserve">“Pending Employee Review” </w:t>
+      </w:r>
+      <w:proofErr w:type="gramStart"/>
+      <w:r>
+        <w:t>otherwise;</w:t>
+      </w:r>
+      <w:proofErr w:type="gramEnd"/>
     </w:p>
     <w:p>
       <w:pPr>
@@ -35493,7 +36451,15 @@
         <w:t>, next status will be</w:t>
       </w:r>
       <w:r>
-        <w:t xml:space="preserve"> “Pending Employee Review”</w:t>
+        <w:t xml:space="preserve"> “Pending Employee </w:t>
+      </w:r>
+      <w:proofErr w:type="gramStart"/>
+      <w:r>
+        <w:t>Review</w:t>
+      </w:r>
+      <w:proofErr w:type="gramEnd"/>
+      <w:r>
+        <w:t>”</w:t>
       </w:r>
     </w:p>
     <w:p>
@@ -35512,11 +36478,11 @@
         </w:numPr>
         <w:outlineLvl w:val="1"/>
       </w:pPr>
-      <w:bookmarkStart w:id="54" w:name="_Toc82082833"/>
+      <w:bookmarkStart w:id="57" w:name="_Toc82082833"/>
       <w:r>
         <w:t>Pending CSE</w:t>
       </w:r>
-      <w:bookmarkEnd w:id="54"/>
+      <w:bookmarkEnd w:id="57"/>
     </w:p>
     <w:p>
       <w:pPr>
@@ -35536,8 +36502,13 @@
         </w:numPr>
       </w:pPr>
       <w:r>
-        <w:t>“Pending Supervisor Review” for CSR, TRAINING modules;</w:t>
-      </w:r>
+        <w:t xml:space="preserve">“Pending Supervisor Review” for CSR, TRAINING </w:t>
+      </w:r>
+      <w:proofErr w:type="gramStart"/>
+      <w:r>
+        <w:t>modules;</w:t>
+      </w:r>
+      <w:proofErr w:type="gramEnd"/>
     </w:p>
     <w:p>
       <w:pPr>
@@ -35548,8 +36519,13 @@
         </w:numPr>
       </w:pPr>
       <w:r>
-        <w:t>“Pending Manager Review” for SUPERVISOR module;</w:t>
-      </w:r>
+        <w:t xml:space="preserve">“Pending Manager Review” for SUPERVISOR </w:t>
+      </w:r>
+      <w:proofErr w:type="gramStart"/>
+      <w:r>
+        <w:t>module;</w:t>
+      </w:r>
+      <w:proofErr w:type="gramEnd"/>
     </w:p>
     <w:p>
       <w:pPr>
@@ -35579,11 +36555,11 @@
         </w:numPr>
         <w:outlineLvl w:val="1"/>
       </w:pPr>
-      <w:bookmarkStart w:id="55" w:name="_Toc82082834"/>
+      <w:bookmarkStart w:id="58" w:name="_Toc82082834"/>
       <w:r>
         <w:t>Pending Short Call Review (Supervisor)</w:t>
       </w:r>
-      <w:bookmarkEnd w:id="55"/>
+      <w:bookmarkEnd w:id="58"/>
     </w:p>
     <w:p>
       <w:pPr>
@@ -35613,7 +36589,7 @@
         </w:numPr>
         <w:outlineLvl w:val="1"/>
       </w:pPr>
-      <w:bookmarkStart w:id="56" w:name="_Toc82082835"/>
+      <w:bookmarkStart w:id="59" w:name="_Toc82082835"/>
       <w:r>
         <w:t xml:space="preserve">Pending Short Call </w:t>
       </w:r>
@@ -35629,7 +36605,7 @@
       <w:r>
         <w:t>)</w:t>
       </w:r>
-      <w:bookmarkEnd w:id="56"/>
+      <w:bookmarkEnd w:id="59"/>
     </w:p>
     <w:p>
       <w:pPr>
@@ -35654,7 +36630,7 @@
         </w:numPr>
         <w:outlineLvl w:val="1"/>
       </w:pPr>
-      <w:bookmarkStart w:id="57" w:name="_Toc82082836"/>
+      <w:bookmarkStart w:id="60" w:name="_Toc82082836"/>
       <w:r>
         <w:t xml:space="preserve">Pending </w:t>
       </w:r>
@@ -35664,15 +36640,15 @@
       <w:r>
         <w:t>Review</w:t>
       </w:r>
-      <w:bookmarkEnd w:id="57"/>
+      <w:bookmarkEnd w:id="60"/>
     </w:p>
     <w:p>
       <w:pPr>
         <w:pStyle w:val="ListParagraph"/>
         <w:ind w:left="792"/>
       </w:pPr>
-      <w:bookmarkStart w:id="58" w:name="_Toc19103695"/>
-      <w:bookmarkEnd w:id="58"/>
+      <w:bookmarkStart w:id="61" w:name="_Toc19103695"/>
+      <w:bookmarkEnd w:id="61"/>
       <w:r>
         <w:t>Next status will be “Pending Employee Review”.</w:t>
       </w:r>
@@ -35692,11 +36668,11 @@
         </w:numPr>
         <w:outlineLvl w:val="1"/>
       </w:pPr>
-      <w:bookmarkStart w:id="59" w:name="_Toc82082837"/>
+      <w:bookmarkStart w:id="62" w:name="_Toc82082837"/>
       <w:r>
         <w:t>Pending Follow-Up</w:t>
       </w:r>
-      <w:bookmarkEnd w:id="59"/>
+      <w:bookmarkEnd w:id="62"/>
     </w:p>
     <w:p>
       <w:pPr>
@@ -35704,7 +36680,15 @@
         <w:ind w:left="792"/>
       </w:pPr>
       <w:r>
-        <w:t>Next status will be “Pending Employee Review”</w:t>
+        <w:t xml:space="preserve">Next status will be “Pending Employee </w:t>
+      </w:r>
+      <w:proofErr w:type="gramStart"/>
+      <w:r>
+        <w:t>Review</w:t>
+      </w:r>
+      <w:proofErr w:type="gramEnd"/>
+      <w:r>
+        <w:t>”</w:t>
       </w:r>
     </w:p>
     <w:p>
@@ -35722,11 +36706,11 @@
         </w:numPr>
         <w:outlineLvl w:val="1"/>
       </w:pPr>
-      <w:bookmarkStart w:id="60" w:name="_Toc82082838"/>
+      <w:bookmarkStart w:id="63" w:name="_Toc82082838"/>
       <w:r>
         <w:t>Pending Employee Review</w:t>
       </w:r>
-      <w:bookmarkEnd w:id="60"/>
+      <w:bookmarkEnd w:id="63"/>
     </w:p>
     <w:p>
       <w:pPr>
@@ -35734,7 +36718,15 @@
         <w:ind w:left="792"/>
       </w:pPr>
       <w:r>
-        <w:t>Next status will be “Completed”</w:t>
+        <w:t>Next status will be “</w:t>
+      </w:r>
+      <w:proofErr w:type="gramStart"/>
+      <w:r>
+        <w:t>Completed</w:t>
+      </w:r>
+      <w:proofErr w:type="gramEnd"/>
+      <w:r>
+        <w:t>”</w:t>
       </w:r>
     </w:p>
     <w:p>
@@ -35766,14 +36758,14 @@
           <w:b/>
         </w:rPr>
       </w:pPr>
-      <w:bookmarkStart w:id="61" w:name="_Toc82082839"/>
+      <w:bookmarkStart w:id="64" w:name="_Toc82082839"/>
       <w:r>
         <w:rPr>
           <w:b/>
         </w:rPr>
         <w:t>Instruction text</w:t>
       </w:r>
-      <w:bookmarkEnd w:id="61"/>
+      <w:bookmarkEnd w:id="64"/>
     </w:p>
     <w:p>
       <w:pPr>
@@ -36055,7 +37047,15 @@
         <w:ind w:left="1512"/>
       </w:pPr>
       <w:r>
-        <w:t>CSRs are scheduled for specific times in Empower to ensure understanding of training materials presented. It is important to utilize the timeframe allotted to successfully understand the training content. Please be aware that the scheduled timeframe is a metric which has been agreed upon by CCO and CMS. You should use all or the majority of the scheduled time to review each eLearning module assigned.</w:t>
+        <w:t xml:space="preserve">CSRs are scheduled for specific times in Empower to ensure understanding of training materials presented. It is important to utilize the timeframe allotted to successfully understand the training content. Please be aware that the scheduled timeframe is a metric which has been agreed upon by CCO and CMS. You should use all or </w:t>
+      </w:r>
+      <w:proofErr w:type="gramStart"/>
+      <w:r>
+        <w:t>the majority of</w:t>
+      </w:r>
+      <w:proofErr w:type="gramEnd"/>
+      <w:r>
+        <w:t xml:space="preserve"> the scheduled time to review each eLearning module assigned.</w:t>
       </w:r>
     </w:p>
     <w:p>
@@ -36119,7 +37119,21 @@
         <w:rPr>
           <w:b/>
         </w:rPr>
-        <w:t xml:space="preserve"> – log is “High 5 Club”</w:t>
+        <w:t xml:space="preserve"> – log is “High 5 </w:t>
+      </w:r>
+      <w:proofErr w:type="gramStart"/>
+      <w:r>
+        <w:rPr>
+          <w:b/>
+        </w:rPr>
+        <w:t>Club</w:t>
+      </w:r>
+      <w:proofErr w:type="gramEnd"/>
+      <w:r>
+        <w:rPr>
+          <w:b/>
+        </w:rPr>
+        <w:t>”</w:t>
       </w:r>
     </w:p>
     <w:p>
@@ -36128,7 +37142,15 @@
         <w:ind w:left="1512"/>
       </w:pPr>
       <w:r>
-        <w:t>Customer satisfaction is critical to our success; therefore, to help gauge our performance, every caller is offered the option to complete a Customer Satisfaction (CSAT) survey. Using a scale from one to five, callers are able to rate their overall satisfaction. Top box, or a rating of 5, indicates the caller was extremely satisfied! Thank you for taking good care of your callers; you make a difference for each caller AND for the CCO!</w:t>
+        <w:t xml:space="preserve">Customer satisfaction is critical to our success; therefore, to help gauge our performance, every caller is offered the option to complete a Customer Satisfaction (CSAT) survey. Using a scale from one to five, callers </w:t>
+      </w:r>
+      <w:proofErr w:type="gramStart"/>
+      <w:r>
+        <w:t>are able to</w:t>
+      </w:r>
+      <w:proofErr w:type="gramEnd"/>
+      <w:r>
+        <w:t xml:space="preserve"> rate their overall satisfaction. Top box, or a rating of 5, indicates the caller was extremely satisfied! Thank you for taking good care of your callers; you make a difference for each caller AND for the CCO!</w:t>
       </w:r>
     </w:p>
     <w:p/>
@@ -36153,7 +37175,21 @@
         <w:rPr>
           <w:b/>
         </w:rPr>
-        <w:t xml:space="preserve"> – user is the CSR, log is “Kudo”</w:t>
+        <w:t xml:space="preserve"> – user is the CSR, log is “</w:t>
+      </w:r>
+      <w:proofErr w:type="gramStart"/>
+      <w:r>
+        <w:rPr>
+          <w:b/>
+        </w:rPr>
+        <w:t>Kudo</w:t>
+      </w:r>
+      <w:proofErr w:type="gramEnd"/>
+      <w:r>
+        <w:rPr>
+          <w:b/>
+        </w:rPr>
+        <w:t>”</w:t>
       </w:r>
     </w:p>
     <w:p>
@@ -36199,7 +37235,21 @@
         <w:rPr>
           <w:b/>
         </w:rPr>
-        <w:t>the supervisor, log is “Kudo”</w:t>
+        <w:t>the supervisor, log is “</w:t>
+      </w:r>
+      <w:proofErr w:type="gramStart"/>
+      <w:r>
+        <w:rPr>
+          <w:b/>
+        </w:rPr>
+        <w:t>Kudo</w:t>
+      </w:r>
+      <w:proofErr w:type="gramEnd"/>
+      <w:r>
+        <w:rPr>
+          <w:b/>
+        </w:rPr>
+        <w:t>”</w:t>
       </w:r>
     </w:p>
     <w:p>
@@ -36239,7 +37289,21 @@
         <w:rPr>
           <w:b/>
         </w:rPr>
-        <w:t xml:space="preserve"> – user is the Supervisor, Pending Supervisor Review, log is “BRL” or “BRN”</w:t>
+        <w:t xml:space="preserve"> – user is the Supervisor, Pending Supervisor Review, log is “BRL” or “</w:t>
+      </w:r>
+      <w:proofErr w:type="gramStart"/>
+      <w:r>
+        <w:rPr>
+          <w:b/>
+        </w:rPr>
+        <w:t>BRN</w:t>
+      </w:r>
+      <w:proofErr w:type="gramEnd"/>
+      <w:r>
+        <w:rPr>
+          <w:b/>
+        </w:rPr>
+        <w:t>”</w:t>
       </w:r>
     </w:p>
     <w:p>
@@ -36267,7 +37331,15 @@
         <w:ind w:left="1512"/>
       </w:pPr>
       <w:r>
-        <w:t>the ETS entries&lt;/b&gt;, and refer to HCSD-POL-HR-MISC-08 Break Time Policy and Break Policy Reference guide for additional information and provide the details in the record below.</w:t>
+        <w:t>the ETS entries&lt;/b</w:t>
+      </w:r>
+      <w:proofErr w:type="gramStart"/>
+      <w:r>
+        <w:t>&gt;, and</w:t>
+      </w:r>
+      <w:proofErr w:type="gramEnd"/>
+      <w:r>
+        <w:t xml:space="preserve"> refer to HCSD-POL-HR-MISC-08 Break Time Policy and Break Policy Reference guide for additional information and provide the details in the record below.</w:t>
       </w:r>
     </w:p>
     <w:p/>
@@ -36346,7 +37418,21 @@
         <w:rPr>
           <w:b/>
         </w:rPr>
-        <w:t xml:space="preserve"> – user is the supervisor or reassigned to, Pending Supervisor Review, log is “ETS/OAE”</w:t>
+        <w:t xml:space="preserve"> – user is the supervisor or reassigned to, Pending Supervisor Review, log is “ETS/</w:t>
+      </w:r>
+      <w:proofErr w:type="gramStart"/>
+      <w:r>
+        <w:rPr>
+          <w:b/>
+        </w:rPr>
+        <w:t>OAE</w:t>
+      </w:r>
+      <w:proofErr w:type="gramEnd"/>
+      <w:r>
+        <w:rPr>
+          <w:b/>
+        </w:rPr>
+        <w:t>”</w:t>
       </w:r>
     </w:p>
     <w:p>
@@ -36355,8 +37441,13 @@
         <w:ind w:left="1512"/>
       </w:pPr>
       <w:r>
-        <w:t>You are receiving this eCL record because an Employee on your team was identified on the CCO TC Outstanding Actions report (also known as the TC Compliance Action report).  Please research why the employee did not complete their timecard before the deadline laid out in the latest</w:t>
-      </w:r>
+        <w:t xml:space="preserve">You are receiving this eCL record because an Employee on your team was identified on the CCO TC Outstanding Actions report (also known as the TC Compliance Action report).  Please research why the employee did not complete their timecard before the deadline laid out in the </w:t>
+      </w:r>
+      <w:proofErr w:type="gramStart"/>
+      <w:r>
+        <w:t>latest</w:t>
+      </w:r>
+      <w:proofErr w:type="gramEnd"/>
     </w:p>
     <w:p>
       <w:pPr>
@@ -36400,14 +37491,22 @@
         <w:rPr>
           <w:b/>
         </w:rPr>
-        <w:t>– user is the supervisor or reassigned to, Pending Supervisor Review, log is “ETS/OA</w:t>
-      </w:r>
+        <w:t>– user is the supervisor or reassigned to, Pending Supervisor Review, log is “ETS/</w:t>
+      </w:r>
+      <w:proofErr w:type="gramStart"/>
       <w:r>
         <w:rPr>
           <w:b/>
         </w:rPr>
+        <w:t>OA</w:t>
+      </w:r>
+      <w:r>
+        <w:rPr>
+          <w:b/>
+        </w:rPr>
         <w:t>S</w:t>
       </w:r>
+      <w:proofErr w:type="gramEnd"/>
       <w:r>
         <w:rPr>
           <w:b/>
@@ -36421,8 +37520,21 @@
         <w:ind w:left="1512"/>
       </w:pPr>
       <w:r>
-        <w:t>You are receiving this eCL record because a Supervisor on your team was identified on the CCO TC Outstanding Actions report (also known as the TC Compliance Action report).  Please research why the supervisor did not approve or reject their CSR’s timecard before the deadline laid out in the latest</w:t>
-      </w:r>
+        <w:t xml:space="preserve">You are receiving this eCL record because a </w:t>
+      </w:r>
+      <w:proofErr w:type="gramStart"/>
+      <w:r>
+        <w:t>Supervisor</w:t>
+      </w:r>
+      <w:proofErr w:type="gramEnd"/>
+      <w:r>
+        <w:t xml:space="preserve"> on your team was identified on the CCO TC Outstanding Actions report (also known as the TC Compliance Action report).  Please research why the supervisor did not approve or reject their CSR’s timecard before the deadline laid out in the </w:t>
+      </w:r>
+      <w:proofErr w:type="gramStart"/>
+      <w:r>
+        <w:t>latest</w:t>
+      </w:r>
+      <w:proofErr w:type="gramEnd"/>
     </w:p>
     <w:p>
       <w:pPr>
@@ -36461,7 +37573,21 @@
         <w:rPr>
           <w:b/>
         </w:rPr>
-        <w:t xml:space="preserve"> – user is the CSR or Supervisor, log is “PBH”</w:t>
+        <w:t xml:space="preserve"> – user is the CSR or Supervisor, log is “</w:t>
+      </w:r>
+      <w:proofErr w:type="gramStart"/>
+      <w:r>
+        <w:rPr>
+          <w:b/>
+        </w:rPr>
+        <w:t>PBH</w:t>
+      </w:r>
+      <w:proofErr w:type="gramEnd"/>
+      <w:r>
+        <w:rPr>
+          <w:b/>
+        </w:rPr>
+        <w:t>”</w:t>
       </w:r>
     </w:p>
     <w:p>
@@ -36659,13 +37785,27 @@
         <w:rPr>
           <w:b/>
         </w:rPr>
-        <w:t xml:space="preserve">FC/ATTH </w:t>
-      </w:r>
+        <w:t>FC/</w:t>
+      </w:r>
+      <w:proofErr w:type="gramStart"/>
       <w:r>
         <w:rPr>
           <w:b/>
         </w:rPr>
-        <w:t xml:space="preserve"> (warning log)</w:t>
+        <w:t xml:space="preserve">ATTH </w:t>
+      </w:r>
+      <w:r>
+        <w:rPr>
+          <w:b/>
+        </w:rPr>
+        <w:t xml:space="preserve"> (</w:t>
+      </w:r>
+      <w:proofErr w:type="gramEnd"/>
+      <w:r>
+        <w:rPr>
+          <w:b/>
+        </w:rPr>
+        <w:t>warning log)</w:t>
       </w:r>
     </w:p>
     <w:p>
@@ -36680,7 +37820,21 @@
         <w:rPr>
           <w:i/>
         </w:rPr>
-        <w:t>The Attendance Policy states employees that reach or exceed 16 hours of unexcused/unapproved absences in a rolling 12 month period will receive a Formal Coaching.  You have exceeded 16 hours of unexcused / unapproved hours, and as a result you are receiving a Formal Coaching. Your supervisor will provide a detailed attendance report of hours missed</w:t>
+        <w:t xml:space="preserve">The Attendance Policy states employees that reach or exceed 16 hours of unexcused/unapproved absences in a rolling </w:t>
+      </w:r>
+      <w:proofErr w:type="gramStart"/>
+      <w:r>
+        <w:rPr>
+          <w:i/>
+        </w:rPr>
+        <w:t>12 month</w:t>
+      </w:r>
+      <w:proofErr w:type="gramEnd"/>
+      <w:r>
+        <w:rPr>
+          <w:i/>
+        </w:rPr>
+        <w:t xml:space="preserve"> period will receive a Formal Coaching.  You have exceeded 16 hours of unexcused / unapproved hours, and as a result you are receiving a Formal Coaching. Your supervisor will provide a detailed attendance report of hours missed</w:t>
       </w:r>
       <w:r>
         <w:rPr>
@@ -36866,19 +38020,33 @@
         <w:rPr>
           <w:b/>
         </w:rPr>
-        <w:t>/ATTT</w:t>
-      </w:r>
+        <w:t>/</w:t>
+      </w:r>
+      <w:proofErr w:type="gramStart"/>
       <w:r>
         <w:rPr>
           <w:b/>
         </w:rPr>
+        <w:t>ATTT</w:t>
+      </w:r>
+      <w:r>
+        <w:rPr>
+          <w:b/>
+        </w:rPr>
         <w:t xml:space="preserve"> </w:t>
       </w:r>
       <w:r>
         <w:rPr>
           <w:b/>
         </w:rPr>
-        <w:t xml:space="preserve"> (warning log)</w:t>
+        <w:t xml:space="preserve"> (</w:t>
+      </w:r>
+      <w:proofErr w:type="gramEnd"/>
+      <w:r>
+        <w:rPr>
+          <w:b/>
+        </w:rPr>
+        <w:t>warning log)</w:t>
       </w:r>
     </w:p>
     <w:p>
@@ -36893,7 +38061,21 @@
         <w:rPr>
           <w:i/>
         </w:rPr>
-        <w:t>Trends are patterns of behavior and include documented unexcused/unapproved instances of being out of compliance from their assigned work schedule for a minimum of 1 consecutive hour. Trend examples include; late arrival or early departure to/from work, missing a portion or all of 3 scheduled weekend days, a portion or all of 3 scheduled pay days, a portion or all of 3 scheduled Mondays or a portion or all of 3 scheduled Fridays*. You have accumulated three or more unexcused/unapproved patterned absences, and as a result you are receiving a Formal Coaching. Your supervisor will provide a detailed attendance report</w:t>
+        <w:t xml:space="preserve">Trends are patterns of behavior and include documented unexcused/unapproved instances of being out of compliance from their assigned work schedule for a minimum of 1 consecutive hour. Trend examples </w:t>
+      </w:r>
+      <w:proofErr w:type="gramStart"/>
+      <w:r>
+        <w:rPr>
+          <w:i/>
+        </w:rPr>
+        <w:t>include;</w:t>
+      </w:r>
+      <w:proofErr w:type="gramEnd"/>
+      <w:r>
+        <w:rPr>
+          <w:i/>
+        </w:rPr>
+        <w:t xml:space="preserve"> late arrival or early departure to/from work, missing a portion or all of 3 scheduled weekend days, a portion or all of 3 scheduled pay days, a portion or all of 3 scheduled Mondays or a portion or all of 3 scheduled Fridays*. You have accumulated three or more unexcused/unapproved patterned absences, and as a result you are receiving a Formal Coaching. Your supervisor will provide a detailed attendance report</w:t>
       </w:r>
       <w:r>
         <w:rPr>
@@ -37067,7 +38249,21 @@
         <w:rPr>
           <w:i/>
         </w:rPr>
-        <w:t>If you accrue 3 or more patterned absences in a 60 day rolling period over 13 weeks for limited service employees or 12 months for regular service employees you will be subject to additional progressive discipline up to and including termination.</w:t>
+        <w:t xml:space="preserve">If you accrue 3 or more patterned absences in a </w:t>
+      </w:r>
+      <w:proofErr w:type="gramStart"/>
+      <w:r>
+        <w:rPr>
+          <w:i/>
+        </w:rPr>
+        <w:t>60 day</w:t>
+      </w:r>
+      <w:proofErr w:type="gramEnd"/>
+      <w:r>
+        <w:rPr>
+          <w:i/>
+        </w:rPr>
+        <w:t xml:space="preserve"> rolling period over 13 weeks for limited service employees or 12 months for regular service employees you will be subject to additional progressive discipline up to and including termination.</w:t>
       </w:r>
     </w:p>
     <w:p>
@@ -37500,62 +38696,14 @@
         <w:rPr>
           <w:b/>
         </w:rPr>
-        <w:t xml:space="preserve">user </w:t>
-      </w:r>
-      <w:r>
-        <w:rPr>
-          <w:b/>
-        </w:rPr>
-        <w:t>is the current reviewer</w:t>
-      </w:r>
-      <w:r>
-        <w:rPr>
-          <w:b/>
-        </w:rPr>
+        <w:t xml:space="preserve">user is the current reviewer (supervisor), Pending Supervisor Review </w:t>
+      </w:r>
+      <w:r>
+        <w:t>Please work with your employee to determine if there are any issues that need to be resolved.</w:t>
+      </w:r>
+      <w:r>
         <w:t xml:space="preserve"> </w:t>
       </w:r>
-      <w:r>
-        <w:rPr>
-          <w:b/>
-        </w:rPr>
-        <w:t>(</w:t>
-      </w:r>
-      <w:r>
-        <w:rPr>
-          <w:b/>
-        </w:rPr>
-        <w:t>supervisor</w:t>
-      </w:r>
-      <w:r>
-        <w:rPr>
-          <w:b/>
-        </w:rPr>
-        <w:t>)</w:t>
-      </w:r>
-      <w:r>
-        <w:rPr>
-          <w:b/>
-        </w:rPr>
-        <w:t xml:space="preserve">, Pending </w:t>
-      </w:r>
-      <w:r>
-        <w:rPr>
-          <w:b/>
-        </w:rPr>
-        <w:t>Supervisor Review</w:t>
-      </w:r>
-      <w:r>
-        <w:rPr>
-          <w:b/>
-        </w:rPr>
-        <w:t xml:space="preserve"> </w:t>
-      </w:r>
-      <w:r>
-        <w:t>Please work with your employee to determine if there are any issues that need to be resolved.</w:t>
-      </w:r>
-      <w:r>
-        <w:t xml:space="preserve"> </w:t>
-      </w:r>
     </w:p>
     <w:p>
       <w:pPr>
@@ -37565,17 +38713,62 @@
     <w:p>
       <w:pPr>
         <w:ind w:left="1368" w:firstLine="144"/>
+        <w:rPr>
+          <w:ins w:id="65" w:author="Huang, Lili" w:date="2023-11-27T13:32:00Z"/>
+        </w:rPr>
       </w:pPr>
       <w:r>
         <w:t>Verint ID: 123456789, 234567891, 34568912, ….</w:t>
       </w:r>
+    </w:p>
+    <w:p>
+      <w:pPr>
+        <w:ind w:left="1368" w:firstLine="144"/>
+      </w:pPr>
+    </w:p>
+    <w:p>
+      <w:pPr>
+        <w:pStyle w:val="ListParagraph"/>
+        <w:numPr>
+          <w:ilvl w:val="0"/>
+          <w:numId w:val="12"/>
+        </w:numPr>
+        <w:rPr>
+          <w:ins w:id="66" w:author="Huang, Lili" w:date="2023-11-27T13:32:00Z"/>
+        </w:rPr>
+      </w:pPr>
+      <w:ins w:id="67" w:author="Huang, Lili" w:date="2023-11-27T13:32:00Z">
+        <w:r>
+          <w:rPr>
+            <w:b/>
+          </w:rPr>
+          <w:t>OMR/</w:t>
+        </w:r>
+        <w:r>
+          <w:rPr>
+            <w:b/>
+          </w:rPr>
+          <w:t>NGD</w:t>
+        </w:r>
+        <w:r>
+          <w:rPr>
+            <w:b/>
+          </w:rPr>
+          <w:t xml:space="preserve"> user is the current reviewer (supervisor), Pending Supervisor Review </w:t>
+        </w:r>
+      </w:ins>
+      <w:ins w:id="68" w:author="Huang, Lili" w:date="2023-11-27T13:37:00Z">
+        <w:r>
+          <w:t>Your CSR was logged in to NGD for more than 30 minutes outside their scheduled shift.  Please validate and ensure your CSR is fully aware of when they should and should not be logged in to the system, laptop, AWS, and NGD.</w:t>
+        </w:r>
+      </w:ins>
     </w:p>
     <w:p>
       <w:pPr>
         <w:pStyle w:val="ListParagraph"/>
         <w:ind w:left="1512"/>
         <w:rPr>
-          <w:i/>
+          <w:iCs/>
         </w:rPr>
       </w:pPr>
     </w:p>

</xml_diff>

<commit_message>
27928 - Quality Olympics Rewards
git-tfs-id: [https://tfs.omnicloud.local/tfs/cco%20program/]$/eCoaching_V2;C53686
</commit_message>
<xml_diff>
--- a/Design/DD/Web/CCO_eCoaching_Log_Review_Non_QualityNow_DD.docx
+++ b/Design/DD/Web/CCO_eCoaching_Log_Review_Non_QualityNow_DD.docx
@@ -322,7 +322,7 @@
           </mc:Choice>
           <mc:Fallback>
             <w:pict>
-              <v:line w14:anchorId="0B5FE340" id="Line 12" o:spid="_x0000_s1026" style="position:absolute;z-index:251657216;visibility:visible;mso-wrap-style:square;mso-width-percent:0;mso-height-percent:0;mso-wrap-distance-left:9pt;mso-wrap-distance-top:0;mso-wrap-distance-right:9pt;mso-wrap-distance-bottom:0;mso-position-horizontal:absolute;mso-position-horizontal-relative:text;mso-position-vertical:absolute;mso-position-vertical-relative:text;mso-width-percent:0;mso-height-percent:0;mso-width-relative:page;mso-height-relative:page" from="367.2pt,33.3pt" to="439.25pt,33.35pt" o:gfxdata="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" o:allowincell="f">
+              <v:line w14:anchorId="42F2BA52" id="Line 12" o:spid="_x0000_s1026" style="position:absolute;z-index:251657216;visibility:visible;mso-wrap-style:square;mso-width-percent:0;mso-height-percent:0;mso-wrap-distance-left:9pt;mso-wrap-distance-top:0;mso-wrap-distance-right:9pt;mso-wrap-distance-bottom:0;mso-position-horizontal:absolute;mso-position-horizontal-relative:text;mso-position-vertical:absolute;mso-position-vertical-relative:text;mso-width-percent:0;mso-height-percent:0;mso-width-relative:page;mso-height-relative:page" from="367.2pt,33.3pt" to="439.25pt,33.35pt" o:gfxdata="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" o:allowincell="f">
                 <v:stroke startarrowwidth="narrow" startarrowlength="short" endarrowwidth="narrow" endarrowlength="short"/>
               </v:line>
             </w:pict>
@@ -410,7 +410,7 @@
           </mc:Choice>
           <mc:Fallback>
             <w:pict>
-              <v:line w14:anchorId="12D134F6" id="Line 10" o:spid="_x0000_s1026" style="position:absolute;z-index:251655168;visibility:visible;mso-wrap-style:square;mso-width-percent:0;mso-height-percent:0;mso-wrap-distance-left:9pt;mso-wrap-distance-top:0;mso-wrap-distance-right:9pt;mso-wrap-distance-bottom:0;mso-position-horizontal:absolute;mso-position-horizontal-relative:text;mso-position-vertical:absolute;mso-position-vertical-relative:text;mso-width-percent:0;mso-height-percent:0;mso-width-relative:page;mso-height-relative:page" from="1in,33.3pt" to="266.45pt,33.35pt" o:gfxdata="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" o:allowincell="f">
+              <v:line w14:anchorId="075CB699" id="Line 10" o:spid="_x0000_s1026" style="position:absolute;z-index:251655168;visibility:visible;mso-wrap-style:square;mso-width-percent:0;mso-height-percent:0;mso-wrap-distance-left:9pt;mso-wrap-distance-top:0;mso-wrap-distance-right:9pt;mso-wrap-distance-bottom:0;mso-position-horizontal:absolute;mso-position-horizontal-relative:text;mso-position-vertical:absolute;mso-position-vertical-relative:text;mso-width-percent:0;mso-height-percent:0;mso-width-relative:page;mso-height-relative:page" from="1in,33.3pt" to="266.45pt,33.35pt" o:gfxdata="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" o:allowincell="f">
                 <v:stroke startarrowwidth="narrow" startarrowlength="short" endarrowwidth="narrow" endarrowlength="short"/>
               </v:line>
             </w:pict>
@@ -630,7 +630,7 @@
           </mc:Choice>
           <mc:Fallback>
             <w:pict>
-              <v:line w14:anchorId="0720AA73" id="Line 14" o:spid="_x0000_s1026" style="position:absolute;z-index:251659264;visibility:visible;mso-wrap-style:square;mso-width-percent:0;mso-height-percent:0;mso-wrap-distance-left:9pt;mso-wrap-distance-top:0;mso-wrap-distance-right:9pt;mso-wrap-distance-bottom:0;mso-position-horizontal:absolute;mso-position-horizontal-relative:text;mso-position-vertical:absolute;mso-position-vertical-relative:text;mso-width-percent:0;mso-height-percent:0;mso-width-relative:page;mso-height-relative:page" from="76.05pt,2pt" to="270.45pt,2pt" o:gfxdata="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" o:allowincell="f">
+              <v:line w14:anchorId="7B257934" id="Line 14" o:spid="_x0000_s1026" style="position:absolute;z-index:251659264;visibility:visible;mso-wrap-style:square;mso-width-percent:0;mso-height-percent:0;mso-wrap-distance-left:9pt;mso-wrap-distance-top:0;mso-wrap-distance-right:9pt;mso-wrap-distance-bottom:0;mso-position-horizontal:absolute;mso-position-horizontal-relative:text;mso-position-vertical:absolute;mso-position-vertical-relative:text;mso-width-percent:0;mso-height-percent:0;mso-width-relative:page;mso-height-relative:page" from="76.05pt,2pt" to="270.45pt,2pt" o:gfxdata="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" o:allowincell="f">
                 <v:stroke startarrowwidth="narrow" startarrowlength="short" endarrowwidth="narrow" endarrowlength="short"/>
               </v:line>
             </w:pict>
@@ -3954,6 +3954,112 @@
           </w:p>
         </w:tc>
       </w:tr>
+      <w:tr>
+        <w:tc>
+          <w:tcPr>
+            <w:tcW w:w="1440" w:type="dxa"/>
+          </w:tcPr>
+          <w:p>
+            <w:pPr>
+              <w:pStyle w:val="hdr1"/>
+              <w:ind w:left="0"/>
+              <w:jc w:val="left"/>
+              <w:rPr>
+                <w:sz w:val="20"/>
+              </w:rPr>
+            </w:pPr>
+            <w:r>
+              <w:rPr>
+                <w:sz w:val="20"/>
+              </w:rPr>
+              <w:t>03/28/2024</w:t>
+            </w:r>
+          </w:p>
+        </w:tc>
+        <w:tc>
+          <w:tcPr>
+            <w:tcW w:w="5238" w:type="dxa"/>
+          </w:tcPr>
+          <w:p>
+            <w:pPr>
+              <w:pStyle w:val="hdr1"/>
+              <w:ind w:left="0"/>
+              <w:jc w:val="left"/>
+              <w:rPr>
+                <w:color w:val="000000"/>
+                <w:sz w:val="20"/>
+              </w:rPr>
+            </w:pPr>
+            <w:r>
+              <w:rPr>
+                <w:color w:val="000000"/>
+                <w:sz w:val="20"/>
+              </w:rPr>
+              <w:t xml:space="preserve">TFS 27928 – QN </w:t>
+            </w:r>
+            <w:r>
+              <w:rPr>
+                <w:color w:val="000000"/>
+                <w:sz w:val="20"/>
+              </w:rPr>
+              <w:t>Olympics</w:t>
+            </w:r>
+            <w:r>
+              <w:rPr>
+                <w:color w:val="000000"/>
+                <w:sz w:val="20"/>
+              </w:rPr>
+              <w:t xml:space="preserve"> Rewards</w:t>
+            </w:r>
+            <w:r>
+              <w:rPr>
+                <w:color w:val="000000"/>
+                <w:sz w:val="20"/>
+              </w:rPr>
+              <w:t>.</w:t>
+            </w:r>
+          </w:p>
+          <w:p>
+            <w:pPr>
+              <w:pStyle w:val="hdr1"/>
+              <w:ind w:left="0"/>
+              <w:jc w:val="left"/>
+              <w:rPr>
+                <w:color w:val="000000"/>
+                <w:sz w:val="20"/>
+              </w:rPr>
+            </w:pPr>
+            <w:r>
+              <w:rPr>
+                <w:color w:val="000000"/>
+                <w:sz w:val="20"/>
+              </w:rPr>
+              <w:t>Added Quality Olympics Rewards screenshot</w:t>
+            </w:r>
+          </w:p>
+        </w:tc>
+        <w:tc>
+          <w:tcPr>
+            <w:tcW w:w="2790" w:type="dxa"/>
+          </w:tcPr>
+          <w:p>
+            <w:pPr>
+              <w:pStyle w:val="hdr1"/>
+              <w:ind w:left="0"/>
+              <w:jc w:val="left"/>
+              <w:rPr>
+                <w:sz w:val="20"/>
+              </w:rPr>
+            </w:pPr>
+            <w:r>
+              <w:rPr>
+                <w:sz w:val="20"/>
+              </w:rPr>
+              <w:t>Lili Huang</w:t>
+            </w:r>
+          </w:p>
+        </w:tc>
+      </w:tr>
     </w:tbl>
     <w:p>
       <w:pPr>
@@ -10123,7 +10229,7 @@
           <w:noProof/>
         </w:rPr>
         <w:drawing>
-          <wp:inline distT="0" distB="0" distL="0" distR="0" wp14:anchorId="6774DB25" wp14:editId="4292147A">
+          <wp:inline distT="0" distB="0" distL="0" distR="0" wp14:anchorId="6774DB25" wp14:editId="153FA681">
             <wp:extent cx="5478780" cy="1569720"/>
             <wp:effectExtent l="0" t="0" r="7620" b="0"/>
             <wp:docPr id="36" name="Picture 36"/>
@@ -10246,7 +10352,7 @@
         </w:rPr>
         <w:lastRenderedPageBreak/>
         <w:drawing>
-          <wp:inline distT="0" distB="0" distL="0" distR="0" wp14:anchorId="12A60F26" wp14:editId="2FCC1017">
+          <wp:inline distT="0" distB="0" distL="0" distR="0" wp14:anchorId="12A60F26" wp14:editId="7E6F7746">
             <wp:extent cx="5478780" cy="845820"/>
             <wp:effectExtent l="0" t="0" r="7620" b="0"/>
             <wp:docPr id="37" name="Picture 37"/>
@@ -10356,7 +10462,7 @@
           <w:noProof/>
         </w:rPr>
         <w:drawing>
-          <wp:inline distT="0" distB="0" distL="0" distR="0" wp14:anchorId="1AF9AB2A" wp14:editId="2E0FD0DA">
+          <wp:inline distT="0" distB="0" distL="0" distR="0" wp14:anchorId="1AF9AB2A" wp14:editId="29F03008">
             <wp:extent cx="5486400" cy="1135380"/>
             <wp:effectExtent l="0" t="0" r="0" b="7620"/>
             <wp:docPr id="38" name="Picture 38"/>
@@ -10930,7 +11036,7 @@
           <w:noProof/>
         </w:rPr>
         <w:drawing>
-          <wp:inline distT="0" distB="0" distL="0" distR="0" wp14:anchorId="243AA2F0" wp14:editId="3BC27503">
+          <wp:inline distT="0" distB="0" distL="0" distR="0" wp14:anchorId="243AA2F0" wp14:editId="16F0AB81">
             <wp:extent cx="5486400" cy="2552700"/>
             <wp:effectExtent l="0" t="0" r="0" b="0"/>
             <wp:docPr id="3" name="Picture 3"/>
@@ -11462,7 +11568,7 @@
           <w:noProof/>
         </w:rPr>
         <w:drawing>
-          <wp:inline distT="0" distB="0" distL="0" distR="0" wp14:anchorId="7865FF06" wp14:editId="0EADC746">
+          <wp:inline distT="0" distB="0" distL="0" distR="0" wp14:anchorId="7865FF06" wp14:editId="6F186BE9">
             <wp:extent cx="5471160" cy="2682240"/>
             <wp:effectExtent l="0" t="0" r="0" b="3810"/>
             <wp:docPr id="16" name="Picture 16"/>
@@ -11553,7 +11659,7 @@
         </w:rPr>
         <w:lastRenderedPageBreak/>
         <w:drawing>
-          <wp:inline distT="0" distB="0" distL="0" distR="0" wp14:anchorId="1511C3F3" wp14:editId="43723025">
+          <wp:inline distT="0" distB="0" distL="0" distR="0" wp14:anchorId="1511C3F3" wp14:editId="4F619EDD">
             <wp:extent cx="5486400" cy="2438400"/>
             <wp:effectExtent l="0" t="0" r="0" b="0"/>
             <wp:docPr id="17" name="Picture 17"/>
@@ -11617,7 +11723,7 @@
           <w:noProof/>
         </w:rPr>
         <w:drawing>
-          <wp:inline distT="0" distB="0" distL="0" distR="0" wp14:anchorId="6D99C65E" wp14:editId="124385D6">
+          <wp:inline distT="0" distB="0" distL="0" distR="0" wp14:anchorId="6D99C65E" wp14:editId="7B538D53">
             <wp:extent cx="5478780" cy="2590800"/>
             <wp:effectExtent l="0" t="0" r="7620" b="0"/>
             <wp:docPr id="18" name="Picture 18"/>
@@ -11741,7 +11847,7 @@
           <w:noProof/>
         </w:rPr>
         <w:drawing>
-          <wp:inline distT="0" distB="0" distL="0" distR="0" wp14:anchorId="439C366E" wp14:editId="4D9618D5">
+          <wp:inline distT="0" distB="0" distL="0" distR="0" wp14:anchorId="439C366E" wp14:editId="6C11A0D2">
             <wp:extent cx="5486400" cy="2164080"/>
             <wp:effectExtent l="0" t="0" r="0" b="7620"/>
             <wp:docPr id="4" name="Picture 4"/>
@@ -11864,7 +11970,7 @@
         </w:rPr>
         <w:lastRenderedPageBreak/>
         <w:drawing>
-          <wp:inline distT="0" distB="0" distL="0" distR="0" wp14:anchorId="04FE19BE" wp14:editId="54AB6031">
+          <wp:inline distT="0" distB="0" distL="0" distR="0" wp14:anchorId="04FE19BE" wp14:editId="424855D5">
             <wp:extent cx="5471160" cy="1783080"/>
             <wp:effectExtent l="0" t="0" r="0" b="7620"/>
             <wp:docPr id="19" name="Picture 19"/>
@@ -11978,7 +12084,7 @@
           <w:noProof/>
         </w:rPr>
         <w:drawing>
-          <wp:inline distT="0" distB="0" distL="0" distR="0" wp14:anchorId="3DF5DB4E" wp14:editId="6A623580">
+          <wp:inline distT="0" distB="0" distL="0" distR="0" wp14:anchorId="3DF5DB4E" wp14:editId="4F45C2A0">
             <wp:extent cx="5486400" cy="2209800"/>
             <wp:effectExtent l="0" t="0" r="0" b="0"/>
             <wp:docPr id="20" name="Picture 20"/>
@@ -12092,7 +12198,7 @@
           <w:noProof/>
         </w:rPr>
         <w:drawing>
-          <wp:inline distT="0" distB="0" distL="0" distR="0" wp14:anchorId="254B83DC" wp14:editId="552E4036">
+          <wp:inline distT="0" distB="0" distL="0" distR="0" wp14:anchorId="254B83DC" wp14:editId="4424B522">
             <wp:extent cx="5478780" cy="1379220"/>
             <wp:effectExtent l="0" t="0" r="7620" b="0"/>
             <wp:docPr id="32" name="Picture 32"/>
@@ -12183,7 +12289,7 @@
         </w:rPr>
         <w:lastRenderedPageBreak/>
         <w:drawing>
-          <wp:inline distT="0" distB="0" distL="0" distR="0" wp14:anchorId="0735B34F" wp14:editId="7E607325">
+          <wp:inline distT="0" distB="0" distL="0" distR="0" wp14:anchorId="0735B34F" wp14:editId="3EAB13D5">
             <wp:extent cx="5478780" cy="2362200"/>
             <wp:effectExtent l="0" t="0" r="7620" b="0"/>
             <wp:docPr id="29" name="Picture 29"/>
@@ -12295,7 +12401,7 @@
           <w:noProof/>
         </w:rPr>
         <w:drawing>
-          <wp:inline distT="0" distB="0" distL="0" distR="0" wp14:anchorId="71ADA9D2" wp14:editId="4457FBB7">
+          <wp:inline distT="0" distB="0" distL="0" distR="0" wp14:anchorId="71ADA9D2" wp14:editId="4E055C19">
             <wp:extent cx="5486400" cy="1569720"/>
             <wp:effectExtent l="0" t="0" r="0" b="0"/>
             <wp:docPr id="28" name="Picture 28"/>
@@ -12385,7 +12491,7 @@
           <w:noProof/>
         </w:rPr>
         <w:drawing>
-          <wp:inline distT="0" distB="0" distL="0" distR="0" wp14:anchorId="200B358F" wp14:editId="4421160E">
+          <wp:inline distT="0" distB="0" distL="0" distR="0" wp14:anchorId="200B358F" wp14:editId="00BF82B0">
             <wp:extent cx="5478780" cy="2301240"/>
             <wp:effectExtent l="0" t="0" r="7620" b="3810"/>
             <wp:docPr id="30" name="Picture 30"/>
@@ -12506,7 +12612,7 @@
         </w:rPr>
         <w:lastRenderedPageBreak/>
         <w:drawing>
-          <wp:inline distT="0" distB="0" distL="0" distR="0" wp14:anchorId="01D25BB6" wp14:editId="4A2337D0">
+          <wp:inline distT="0" distB="0" distL="0" distR="0" wp14:anchorId="01D25BB6" wp14:editId="628E1B70">
             <wp:extent cx="5478780" cy="1935480"/>
             <wp:effectExtent l="0" t="0" r="7620" b="7620"/>
             <wp:docPr id="31" name="Picture 31"/>
@@ -12604,7 +12710,7 @@
           <w:noProof/>
         </w:rPr>
         <w:drawing>
-          <wp:inline distT="0" distB="0" distL="0" distR="0" wp14:anchorId="0A16C874" wp14:editId="5D9577D6">
+          <wp:inline distT="0" distB="0" distL="0" distR="0" wp14:anchorId="0A16C874" wp14:editId="342DF7F4">
             <wp:extent cx="5478780" cy="2308860"/>
             <wp:effectExtent l="0" t="0" r="7620" b="0"/>
             <wp:docPr id="33" name="Picture 33"/>
@@ -12854,6 +12960,83 @@
           <w:b/>
         </w:rPr>
       </w:pPr>
+      <w:r>
+        <w:rPr>
+          <w:b/>
+        </w:rPr>
+        <w:lastRenderedPageBreak/>
+        <w:t>Quality Olympics Rewards:</w:t>
+      </w:r>
+    </w:p>
+    <w:p>
+      <w:pPr>
+        <w:autoSpaceDE w:val="0"/>
+        <w:autoSpaceDN w:val="0"/>
+        <w:adjustRightInd w:val="0"/>
+        <w:rPr>
+          <w:b/>
+        </w:rPr>
+      </w:pPr>
+      <w:r>
+        <w:rPr>
+          <w:noProof/>
+        </w:rPr>
+        <w:drawing>
+          <wp:inline distT="0" distB="0" distL="0" distR="0" wp14:anchorId="4B6D9375" wp14:editId="56B81ADD">
+            <wp:extent cx="5486400" cy="2477770"/>
+            <wp:effectExtent l="0" t="0" r="0" b="0"/>
+            <wp:docPr id="1" name="Picture 1"/>
+            <wp:cNvGraphicFramePr>
+              <a:graphicFrameLocks xmlns:a="http://schemas.openxmlformats.org/drawingml/2006/main" noChangeAspect="1"/>
+            </wp:cNvGraphicFramePr>
+            <a:graphic xmlns:a="http://schemas.openxmlformats.org/drawingml/2006/main">
+              <a:graphicData uri="http://schemas.openxmlformats.org/drawingml/2006/picture">
+                <pic:pic xmlns:pic="http://schemas.openxmlformats.org/drawingml/2006/picture">
+                  <pic:nvPicPr>
+                    <pic:cNvPr id="1" name=""/>
+                    <pic:cNvPicPr/>
+                  </pic:nvPicPr>
+                  <pic:blipFill>
+                    <a:blip r:embed="rId36"/>
+                    <a:stretch>
+                      <a:fillRect/>
+                    </a:stretch>
+                  </pic:blipFill>
+                  <pic:spPr>
+                    <a:xfrm>
+                      <a:off x="0" y="0"/>
+                      <a:ext cx="5486400" cy="2477770"/>
+                    </a:xfrm>
+                    <a:prstGeom prst="rect">
+                      <a:avLst/>
+                    </a:prstGeom>
+                  </pic:spPr>
+                </pic:pic>
+              </a:graphicData>
+            </a:graphic>
+          </wp:inline>
+        </w:drawing>
+      </w:r>
+    </w:p>
+    <w:p>
+      <w:pPr>
+        <w:autoSpaceDE w:val="0"/>
+        <w:autoSpaceDN w:val="0"/>
+        <w:adjustRightInd w:val="0"/>
+        <w:rPr>
+          <w:b/>
+        </w:rPr>
+      </w:pPr>
+    </w:p>
+    <w:p>
+      <w:pPr>
+        <w:autoSpaceDE w:val="0"/>
+        <w:autoSpaceDN w:val="0"/>
+        <w:adjustRightInd w:val="0"/>
+        <w:rPr>
+          <w:b/>
+        </w:rPr>
+      </w:pPr>
     </w:p>
     <w:p>
       <w:pPr>
@@ -12899,7 +13082,7 @@
                     </pic:cNvPicPr>
                   </pic:nvPicPr>
                   <pic:blipFill>
-                    <a:blip r:embed="rId36">
+                    <a:blip r:embed="rId37">
                       <a:extLst>
                         <a:ext uri="{28A0092B-C50C-407E-A947-70E740481C1C}">
                           <a14:useLocalDpi xmlns:a14="http://schemas.microsoft.com/office/drawing/2010/main" val="0"/>
@@ -14319,6 +14502,7 @@
               <w:jc w:val="center"/>
             </w:pPr>
             <w:r>
+              <w:lastRenderedPageBreak/>
               <w:t>Text</w:t>
             </w:r>
           </w:p>
@@ -15709,7 +15893,6 @@
               <w:jc w:val="center"/>
             </w:pPr>
             <w:r>
-              <w:lastRenderedPageBreak/>
               <w:t>Text</w:t>
             </w:r>
           </w:p>
@@ -17805,7 +17988,11 @@
             </w:r>
             <w:proofErr w:type="spellEnd"/>
             <w:r>
-              <w:t xml:space="preserve"> characters: 3000” for Supervisors.</w:t>
+              <w:t xml:space="preserve"> characters: </w:t>
+            </w:r>
+            <w:r>
+              <w:lastRenderedPageBreak/>
+              <w:t>3000” for Supervisors.</w:t>
             </w:r>
           </w:p>
         </w:tc>
@@ -18764,11 +18951,7 @@
               <w:jc w:val="center"/>
             </w:pPr>
             <w:r>
-              <w:t xml:space="preserve">Radio </w:t>
-            </w:r>
-            <w:r>
-              <w:lastRenderedPageBreak/>
-              <w:t>button</w:t>
+              <w:t>Radio button</w:t>
             </w:r>
           </w:p>
         </w:tc>
@@ -18788,7 +18971,6 @@
               <w:pStyle w:val="NormalTableText"/>
             </w:pPr>
             <w:r>
-              <w:lastRenderedPageBreak/>
               <w:t>Yes</w:t>
             </w:r>
           </w:p>
@@ -18797,7 +18979,6 @@
               <w:pStyle w:val="NormalTableText"/>
             </w:pPr>
             <w:r>
-              <w:lastRenderedPageBreak/>
               <w:t>No</w:t>
             </w:r>
           </w:p>
@@ -20373,7 +20554,11 @@
               <w:pStyle w:val="NormalTableText"/>
             </w:pPr>
             <w:r>
-              <w:t>By checking this box, I indicate that I have reviewed this appeal and have taken the appropriate actions.</w:t>
+              <w:t xml:space="preserve">By checking this box, I </w:t>
+            </w:r>
+            <w:r>
+              <w:lastRenderedPageBreak/>
+              <w:t>indicate that I have reviewed this appeal and have taken the appropriate actions.</w:t>
             </w:r>
           </w:p>
         </w:tc>
@@ -20412,7 +20597,11 @@
               <w:jc w:val="center"/>
             </w:pPr>
             <w:r>
-              <w:t>Display if log is OTA (</w:t>
+              <w:t xml:space="preserve">Display if log is OTA </w:t>
+            </w:r>
+            <w:r>
+              <w:lastRenderedPageBreak/>
+              <w:t>(</w:t>
             </w:r>
             <w:proofErr w:type="spellStart"/>
             <w:r>
@@ -20442,6 +20631,7 @@
               <w:jc w:val="center"/>
             </w:pPr>
             <w:r>
+              <w:lastRenderedPageBreak/>
               <w:t>Checkbox</w:t>
             </w:r>
           </w:p>
@@ -20665,11 +20855,7 @@
               <w:pStyle w:val="NormalTableText"/>
             </w:pPr>
             <w:r>
-              <w:t xml:space="preserve">ATT Not Updated and </w:t>
-            </w:r>
-            <w:r>
-              <w:lastRenderedPageBreak/>
-              <w:t xml:space="preserve">Empower will not be </w:t>
+              <w:t xml:space="preserve">ATT Not Updated and Empower will not be </w:t>
             </w:r>
             <w:proofErr w:type="gramStart"/>
             <w:r>
@@ -20735,7 +20921,6 @@
             </w:pPr>
             <w:proofErr w:type="spellStart"/>
             <w:r>
-              <w:lastRenderedPageBreak/>
               <w:t>Reasons_By_ReportCode</w:t>
             </w:r>
             <w:proofErr w:type="spellEnd"/>
@@ -21936,6 +22121,7 @@
               <w:jc w:val="center"/>
             </w:pPr>
             <w:r>
+              <w:lastRenderedPageBreak/>
               <w:t>Hidden</w:t>
             </w:r>
           </w:p>
@@ -22658,7 +22844,6 @@
               <w:jc w:val="center"/>
             </w:pPr>
             <w:r>
-              <w:lastRenderedPageBreak/>
               <w:t>Label + Text</w:t>
             </w:r>
           </w:p>
@@ -23724,6 +23909,7 @@
               <w:jc w:val="center"/>
             </w:pPr>
             <w:r>
+              <w:lastRenderedPageBreak/>
               <w:t>Label</w:t>
             </w:r>
           </w:p>
@@ -24404,7 +24590,6 @@
                 <w:sz w:val="18"/>
                 <w:szCs w:val="18"/>
               </w:rPr>
-              <w:lastRenderedPageBreak/>
               <w:t xml:space="preserve">End - </w:t>
             </w:r>
             <w:r>
@@ -25349,6 +25534,7 @@
               <w:rPr>
                 <w:b/>
               </w:rPr>
+              <w:lastRenderedPageBreak/>
               <w:t>If OMR/IAE:</w:t>
             </w:r>
           </w:p>
@@ -25461,6 +25647,7 @@
             </w:pPr>
             <w:proofErr w:type="spellStart"/>
             <w:r>
+              <w:lastRenderedPageBreak/>
               <w:t>Reasons_By_ReportCode</w:t>
             </w:r>
             <w:proofErr w:type="spellEnd"/>
@@ -25657,7 +25844,6 @@
               <w:jc w:val="center"/>
             </w:pPr>
             <w:r>
-              <w:lastRenderedPageBreak/>
               <w:t>Label</w:t>
             </w:r>
           </w:p>
@@ -26581,6 +26767,7 @@
               <w:jc w:val="center"/>
             </w:pPr>
             <w:r>
+              <w:lastRenderedPageBreak/>
               <w:t>Radio Button</w:t>
             </w:r>
           </w:p>
@@ -27194,11 +27381,7 @@
               <w:jc w:val="center"/>
             </w:pPr>
             <w:r>
-              <w:t xml:space="preserve">Date must be a valid past or </w:t>
-            </w:r>
-            <w:r>
-              <w:lastRenderedPageBreak/>
-              <w:t>current date.</w:t>
+              <w:t>Date must be a valid past or current date.</w:t>
             </w:r>
           </w:p>
           <w:p>
@@ -27418,7 +27601,6 @@
               <w:jc w:val="center"/>
             </w:pPr>
             <w:r>
-              <w:lastRenderedPageBreak/>
               <w:t>Label</w:t>
             </w:r>
           </w:p>
@@ -28872,7 +29054,11 @@
             </w:r>
             <w:proofErr w:type="spellEnd"/>
             <w:r>
-              <w:t xml:space="preserve"> and acknowledged Quality Monitor on </w:t>
+              <w:t xml:space="preserve"> and </w:t>
+            </w:r>
+            <w:r>
+              <w:lastRenderedPageBreak/>
+              <w:t xml:space="preserve">acknowledged Quality Monitor on </w:t>
             </w:r>
           </w:p>
         </w:tc>
@@ -29804,7 +29990,6 @@
               <w:jc w:val="center"/>
             </w:pPr>
             <w:r>
-              <w:lastRenderedPageBreak/>
               <w:t>Label</w:t>
             </w:r>
           </w:p>
@@ -31071,6 +31256,7 @@
               <w:jc w:val="center"/>
             </w:pPr>
             <w:r>
+              <w:lastRenderedPageBreak/>
               <w:t>Label</w:t>
             </w:r>
           </w:p>
@@ -32503,7 +32689,6 @@
               <w:jc w:val="center"/>
             </w:pPr>
             <w:r>
-              <w:lastRenderedPageBreak/>
               <w:t>Label</w:t>
             </w:r>
           </w:p>
@@ -34104,12 +34289,12 @@
         <w:ind w:left="1440"/>
         <w:outlineLvl w:val="1"/>
         <w:sectPr>
-          <w:headerReference w:type="even" r:id="rId37"/>
-          <w:headerReference w:type="default" r:id="rId38"/>
-          <w:footerReference w:type="even" r:id="rId39"/>
-          <w:footerReference w:type="default" r:id="rId40"/>
-          <w:headerReference w:type="first" r:id="rId41"/>
-          <w:footerReference w:type="first" r:id="rId42"/>
+          <w:headerReference w:type="even" r:id="rId38"/>
+          <w:headerReference w:type="default" r:id="rId39"/>
+          <w:footerReference w:type="even" r:id="rId40"/>
+          <w:footerReference w:type="default" r:id="rId41"/>
+          <w:headerReference w:type="first" r:id="rId42"/>
+          <w:footerReference w:type="first" r:id="rId43"/>
           <w:pgSz w:w="12240" w:h="15840"/>
           <w:pgMar w:top="1440" w:right="1800" w:bottom="1440" w:left="1800" w:header="720" w:footer="720" w:gutter="0"/>
           <w:cols w:space="720"/>
@@ -38514,7 +38699,7 @@
       </w:r>
     </w:p>
     <w:sectPr>
-      <w:footerReference w:type="default" r:id="rId43"/>
+      <w:footerReference w:type="default" r:id="rId44"/>
       <w:pgSz w:w="12240" w:h="15840"/>
       <w:pgMar w:top="1440" w:right="1800" w:bottom="1440" w:left="1800" w:header="720" w:footer="720" w:gutter="0"/>
       <w:cols w:space="720"/>

</xml_diff>